<commit_message>
GDD, charts and created project
</commit_message>
<xml_diff>
--- a/Documentatie/Game Design Document.docx
+++ b/Documentatie/Game Design Document.docx
@@ -109,10 +109,7 @@
         <w:t>nummer:</w:t>
       </w:r>
       <w:r>
-        <w:t xml:space="preserve"> </w:t>
-      </w:r>
-      <w:r>
-        <w:t>0217294</w:t>
+        <w:t xml:space="preserve"> 0217294</w:t>
       </w:r>
     </w:p>
     <w:p>
@@ -1644,6 +1641,563 @@
           <w:rFonts w:ascii="Calibri" w:hAnsi="Calibri"/>
           <w:szCs w:val="20"/>
         </w:rPr>
+        <w:t xml:space="preserve">: </w:t>
+      </w:r>
+      <w:proofErr w:type="spellStart"/>
+      <w:r>
+        <w:rPr>
+          <w:rFonts w:ascii="Calibri" w:hAnsi="Calibri"/>
+          <w:szCs w:val="20"/>
+        </w:rPr>
+        <w:t>Minesweeper</w:t>
+      </w:r>
+      <w:proofErr w:type="spellEnd"/>
+    </w:p>
+    <w:tbl>
+      <w:tblPr>
+        <w:tblStyle w:val="TableGrid"/>
+        <w:tblW w:w="0" w:type="auto"/>
+        <w:tblLook w:val="04A0" w:firstRow="1" w:lastRow="0" w:firstColumn="1" w:lastColumn="0" w:noHBand="0" w:noVBand="1"/>
+      </w:tblPr>
+      <w:tblGrid>
+        <w:gridCol w:w="665"/>
+        <w:gridCol w:w="6654"/>
+        <w:gridCol w:w="1684"/>
+      </w:tblGrid>
+      <w:tr>
+        <w:tc>
+          <w:tcPr>
+            <w:tcW w:w="665" w:type="dxa"/>
+            <w:shd w:val="clear" w:color="auto" w:fill="D9D9D9" w:themeFill="background1" w:themeFillShade="D9"/>
+          </w:tcPr>
+          <w:p>
+            <w:pPr>
+              <w:rPr>
+                <w:rFonts w:ascii="Calibri" w:hAnsi="Calibri"/>
+                <w:szCs w:val="20"/>
+              </w:rPr>
+            </w:pPr>
+            <w:r>
+              <w:rPr>
+                <w:rFonts w:ascii="Calibri" w:hAnsi="Calibri"/>
+                <w:szCs w:val="20"/>
+              </w:rPr>
+              <w:t>Nr.</w:t>
+            </w:r>
+          </w:p>
+        </w:tc>
+        <w:tc>
+          <w:tcPr>
+            <w:tcW w:w="6654" w:type="dxa"/>
+            <w:shd w:val="clear" w:color="auto" w:fill="D9D9D9" w:themeFill="background1" w:themeFillShade="D9"/>
+          </w:tcPr>
+          <w:p>
+            <w:pPr>
+              <w:rPr>
+                <w:rFonts w:ascii="Calibri" w:hAnsi="Calibri"/>
+                <w:szCs w:val="20"/>
+              </w:rPr>
+            </w:pPr>
+            <w:r>
+              <w:rPr>
+                <w:rFonts w:ascii="Calibri" w:hAnsi="Calibri"/>
+                <w:szCs w:val="20"/>
+              </w:rPr>
+              <w:t>User story</w:t>
+            </w:r>
+          </w:p>
+        </w:tc>
+        <w:tc>
+          <w:tcPr>
+            <w:tcW w:w="1684" w:type="dxa"/>
+            <w:shd w:val="clear" w:color="auto" w:fill="D9D9D9" w:themeFill="background1" w:themeFillShade="D9"/>
+          </w:tcPr>
+          <w:p>
+            <w:pPr>
+              <w:rPr>
+                <w:rFonts w:ascii="Calibri" w:hAnsi="Calibri"/>
+                <w:szCs w:val="20"/>
+              </w:rPr>
+            </w:pPr>
+            <w:r>
+              <w:rPr>
+                <w:rFonts w:ascii="Calibri" w:hAnsi="Calibri"/>
+                <w:szCs w:val="20"/>
+              </w:rPr>
+              <w:t>Status</w:t>
+            </w:r>
+          </w:p>
+        </w:tc>
+      </w:tr>
+      <w:tr>
+        <w:tc>
+          <w:tcPr>
+            <w:tcW w:w="665" w:type="dxa"/>
+          </w:tcPr>
+          <w:p>
+            <w:pPr>
+              <w:rPr>
+                <w:rFonts w:ascii="Calibri" w:hAnsi="Calibri"/>
+                <w:szCs w:val="20"/>
+              </w:rPr>
+            </w:pPr>
+            <w:r>
+              <w:rPr>
+                <w:rFonts w:ascii="Calibri" w:hAnsi="Calibri"/>
+                <w:szCs w:val="20"/>
+              </w:rPr>
+              <w:t>1</w:t>
+            </w:r>
+          </w:p>
+        </w:tc>
+        <w:tc>
+          <w:tcPr>
+            <w:tcW w:w="6654" w:type="dxa"/>
+          </w:tcPr>
+          <w:p>
+            <w:pPr>
+              <w:rPr>
+                <w:rFonts w:ascii="Calibri" w:hAnsi="Calibri"/>
+                <w:szCs w:val="20"/>
+              </w:rPr>
+            </w:pPr>
+            <w:r>
+              <w:rPr>
+                <w:rFonts w:ascii="Calibri" w:hAnsi="Calibri"/>
+                <w:szCs w:val="20"/>
+              </w:rPr>
+              <w:t>Als speler wil ik feedback krijgen hoeveel mijnen om een tegel liggen</w:t>
+            </w:r>
+          </w:p>
+        </w:tc>
+        <w:tc>
+          <w:tcPr>
+            <w:tcW w:w="1684" w:type="dxa"/>
+          </w:tcPr>
+          <w:p>
+            <w:pPr>
+              <w:rPr>
+                <w:rFonts w:ascii="Calibri" w:hAnsi="Calibri"/>
+                <w:szCs w:val="20"/>
+              </w:rPr>
+            </w:pPr>
+            <w:bookmarkStart w:id="5" w:name="_GoBack"/>
+            <w:bookmarkEnd w:id="5"/>
+          </w:p>
+        </w:tc>
+      </w:tr>
+      <w:tr>
+        <w:tc>
+          <w:tcPr>
+            <w:tcW w:w="665" w:type="dxa"/>
+          </w:tcPr>
+          <w:p>
+            <w:pPr>
+              <w:rPr>
+                <w:rFonts w:ascii="Calibri" w:hAnsi="Calibri"/>
+                <w:szCs w:val="20"/>
+              </w:rPr>
+            </w:pPr>
+            <w:r>
+              <w:rPr>
+                <w:rFonts w:ascii="Calibri" w:hAnsi="Calibri"/>
+                <w:szCs w:val="20"/>
+              </w:rPr>
+              <w:t>2</w:t>
+            </w:r>
+          </w:p>
+        </w:tc>
+        <w:tc>
+          <w:tcPr>
+            <w:tcW w:w="6654" w:type="dxa"/>
+          </w:tcPr>
+          <w:p>
+            <w:pPr>
+              <w:rPr>
+                <w:rFonts w:ascii="Calibri" w:hAnsi="Calibri"/>
+                <w:szCs w:val="20"/>
+              </w:rPr>
+            </w:pPr>
+            <w:r>
+              <w:rPr>
+                <w:rFonts w:ascii="Calibri" w:hAnsi="Calibri"/>
+                <w:szCs w:val="20"/>
+              </w:rPr>
+              <w:t>Als speler wil ik tegels kunnen markeren als er vrijwel zeker een mijn ligt.</w:t>
+            </w:r>
+          </w:p>
+        </w:tc>
+        <w:tc>
+          <w:tcPr>
+            <w:tcW w:w="1684" w:type="dxa"/>
+          </w:tcPr>
+          <w:p>
+            <w:pPr>
+              <w:rPr>
+                <w:rFonts w:ascii="Calibri" w:hAnsi="Calibri"/>
+                <w:szCs w:val="20"/>
+              </w:rPr>
+            </w:pPr>
+          </w:p>
+        </w:tc>
+      </w:tr>
+    </w:tbl>
+    <w:p>
+      <w:pPr>
+        <w:rPr>
+          <w:rFonts w:ascii="Calibri" w:hAnsi="Calibri"/>
+          <w:szCs w:val="20"/>
+        </w:rPr>
+      </w:pPr>
+    </w:p>
+    <w:p>
+      <w:pPr>
+        <w:pStyle w:val="Heading3"/>
+      </w:pPr>
+      <w:bookmarkStart w:id="6" w:name="_Toc5193394"/>
+      <w:r>
+        <w:t xml:space="preserve">Game </w:t>
+      </w:r>
+      <w:proofErr w:type="spellStart"/>
+      <w:r>
+        <w:t>play</w:t>
+      </w:r>
+      <w:bookmarkEnd w:id="6"/>
+      <w:proofErr w:type="spellEnd"/>
+    </w:p>
+    <w:p>
+      <w:pPr>
+        <w:rPr>
+          <w:shd w:val="clear" w:color="auto" w:fill="F2F2F2" w:themeFill="background1" w:themeFillShade="F2"/>
+        </w:rPr>
+      </w:pPr>
+      <w:r>
+        <w:t>[</w:t>
+      </w:r>
+      <w:r>
+        <w:rPr>
+          <w:shd w:val="clear" w:color="auto" w:fill="F2F2F2" w:themeFill="background1" w:themeFillShade="F2"/>
+        </w:rPr>
+        <w:t xml:space="preserve">Beschrijf hier per </w:t>
+      </w:r>
+      <w:proofErr w:type="spellStart"/>
+      <w:r>
+        <w:rPr>
+          <w:shd w:val="clear" w:color="auto" w:fill="F2F2F2" w:themeFill="background1" w:themeFillShade="F2"/>
+        </w:rPr>
+        <w:t>epic</w:t>
+      </w:r>
+      <w:proofErr w:type="spellEnd"/>
+      <w:r>
+        <w:rPr>
+          <w:shd w:val="clear" w:color="auto" w:fill="F2F2F2" w:themeFill="background1" w:themeFillShade="F2"/>
+        </w:rPr>
+        <w:t xml:space="preserve"> de game </w:t>
+      </w:r>
+      <w:proofErr w:type="spellStart"/>
+      <w:r>
+        <w:rPr>
+          <w:shd w:val="clear" w:color="auto" w:fill="F2F2F2" w:themeFill="background1" w:themeFillShade="F2"/>
+        </w:rPr>
+        <w:t>play</w:t>
+      </w:r>
+      <w:proofErr w:type="spellEnd"/>
+      <w:r>
+        <w:rPr>
+          <w:shd w:val="clear" w:color="auto" w:fill="F2F2F2" w:themeFill="background1" w:themeFillShade="F2"/>
+        </w:rPr>
+        <w:t>. Denk hierbij aan:</w:t>
+      </w:r>
+    </w:p>
+    <w:p>
+      <w:pPr>
+        <w:pStyle w:val="ListParagraph"/>
+        <w:numPr>
+          <w:ilvl w:val="0"/>
+          <w:numId w:val="8"/>
+        </w:numPr>
+      </w:pPr>
+      <w:r>
+        <w:rPr>
+          <w:shd w:val="clear" w:color="auto" w:fill="F2F2F2" w:themeFill="background1" w:themeFillShade="F2"/>
+        </w:rPr>
+        <w:t>welke acties de speler uitvoert in de game;</w:t>
+      </w:r>
+    </w:p>
+    <w:p>
+      <w:pPr>
+        <w:pStyle w:val="ListParagraph"/>
+        <w:numPr>
+          <w:ilvl w:val="0"/>
+          <w:numId w:val="8"/>
+        </w:numPr>
+      </w:pPr>
+      <w:r>
+        <w:rPr>
+          <w:shd w:val="clear" w:color="auto" w:fill="F2F2F2" w:themeFill="background1" w:themeFillShade="F2"/>
+        </w:rPr>
+        <w:t>hoe de acties worden uitgevoerd;</w:t>
+      </w:r>
+    </w:p>
+    <w:p>
+      <w:pPr>
+        <w:pStyle w:val="ListParagraph"/>
+        <w:numPr>
+          <w:ilvl w:val="0"/>
+          <w:numId w:val="8"/>
+        </w:numPr>
+      </w:pPr>
+      <w:r>
+        <w:rPr>
+          <w:shd w:val="clear" w:color="auto" w:fill="F2F2F2" w:themeFill="background1" w:themeFillShade="F2"/>
+        </w:rPr>
+        <w:t>het resultaat van de acties.</w:t>
+      </w:r>
+      <w:r>
+        <w:t>]</w:t>
+      </w:r>
+    </w:p>
+    <w:p>
+      <w:pPr>
+        <w:pStyle w:val="Heading3"/>
+      </w:pPr>
+    </w:p>
+    <w:p>
+      <w:pPr>
+        <w:pStyle w:val="Heading3"/>
+      </w:pPr>
+      <w:bookmarkStart w:id="7" w:name="_Toc5193396"/>
+      <w:r>
+        <w:t>Art</w:t>
+      </w:r>
+      <w:bookmarkEnd w:id="7"/>
+    </w:p>
+    <w:p>
+      <w:r>
+        <w:t>[</w:t>
+      </w:r>
+      <w:r>
+        <w:rPr>
+          <w:shd w:val="clear" w:color="auto" w:fill="F2F2F2" w:themeFill="background1" w:themeFillShade="F2"/>
+        </w:rPr>
+        <w:t xml:space="preserve">Beschrijf hier per </w:t>
+      </w:r>
+      <w:proofErr w:type="spellStart"/>
+      <w:r>
+        <w:rPr>
+          <w:shd w:val="clear" w:color="auto" w:fill="F2F2F2" w:themeFill="background1" w:themeFillShade="F2"/>
+        </w:rPr>
+        <w:t>epic</w:t>
+      </w:r>
+      <w:proofErr w:type="spellEnd"/>
+      <w:r>
+        <w:rPr>
+          <w:shd w:val="clear" w:color="auto" w:fill="F2F2F2" w:themeFill="background1" w:themeFillShade="F2"/>
+        </w:rPr>
+        <w:t xml:space="preserve"> de gekozen assets.</w:t>
+      </w:r>
+      <w:r>
+        <w:t>]</w:t>
+      </w:r>
+    </w:p>
+    <w:p/>
+    <w:p>
+      <w:pPr>
+        <w:pStyle w:val="Heading3"/>
+      </w:pPr>
+      <w:bookmarkStart w:id="8" w:name="_Toc5193397"/>
+      <w:r>
+        <w:t xml:space="preserve">Sound en </w:t>
+      </w:r>
+      <w:proofErr w:type="spellStart"/>
+      <w:r>
+        <w:t>music</w:t>
+      </w:r>
+      <w:bookmarkEnd w:id="8"/>
+      <w:proofErr w:type="spellEnd"/>
+    </w:p>
+    <w:p>
+      <w:r>
+        <w:t>[</w:t>
+      </w:r>
+      <w:r>
+        <w:rPr>
+          <w:shd w:val="clear" w:color="auto" w:fill="F2F2F2" w:themeFill="background1" w:themeFillShade="F2"/>
+        </w:rPr>
+        <w:t xml:space="preserve">Beschrijf hier per </w:t>
+      </w:r>
+      <w:proofErr w:type="spellStart"/>
+      <w:r>
+        <w:rPr>
+          <w:shd w:val="clear" w:color="auto" w:fill="F2F2F2" w:themeFill="background1" w:themeFillShade="F2"/>
+        </w:rPr>
+        <w:t>epic</w:t>
+      </w:r>
+      <w:proofErr w:type="spellEnd"/>
+      <w:r>
+        <w:rPr>
+          <w:shd w:val="clear" w:color="auto" w:fill="F2F2F2" w:themeFill="background1" w:themeFillShade="F2"/>
+        </w:rPr>
+        <w:t xml:space="preserve"> de gekozen assets.</w:t>
+      </w:r>
+      <w:r>
+        <w:t>]</w:t>
+      </w:r>
+    </w:p>
+    <w:p/>
+    <w:p>
+      <w:pPr>
+        <w:pStyle w:val="Heading3"/>
+      </w:pPr>
+      <w:bookmarkStart w:id="9" w:name="_Toc5193398"/>
+      <w:r>
+        <w:t xml:space="preserve">User </w:t>
+      </w:r>
+      <w:proofErr w:type="spellStart"/>
+      <w:r>
+        <w:t>interaction</w:t>
+      </w:r>
+      <w:bookmarkEnd w:id="9"/>
+      <w:proofErr w:type="spellEnd"/>
+    </w:p>
+    <w:p>
+      <w:r>
+        <w:t>[</w:t>
+      </w:r>
+      <w:r>
+        <w:rPr>
+          <w:shd w:val="clear" w:color="auto" w:fill="F2F2F2" w:themeFill="background1" w:themeFillShade="F2"/>
+        </w:rPr>
+        <w:t xml:space="preserve">Beschrijf per </w:t>
+      </w:r>
+      <w:proofErr w:type="spellStart"/>
+      <w:r>
+        <w:rPr>
+          <w:shd w:val="clear" w:color="auto" w:fill="F2F2F2" w:themeFill="background1" w:themeFillShade="F2"/>
+        </w:rPr>
+        <w:t>epic</w:t>
+      </w:r>
+      <w:proofErr w:type="spellEnd"/>
+      <w:r>
+        <w:rPr>
+          <w:shd w:val="clear" w:color="auto" w:fill="F2F2F2" w:themeFill="background1" w:themeFillShade="F2"/>
+        </w:rPr>
+        <w:t xml:space="preserve"> de user interface en game </w:t>
+      </w:r>
+      <w:proofErr w:type="spellStart"/>
+      <w:r>
+        <w:rPr>
+          <w:shd w:val="clear" w:color="auto" w:fill="F2F2F2" w:themeFill="background1" w:themeFillShade="F2"/>
+        </w:rPr>
+        <w:t>controls</w:t>
+      </w:r>
+      <w:proofErr w:type="spellEnd"/>
+      <w:r>
+        <w:rPr>
+          <w:shd w:val="clear" w:color="auto" w:fill="F2F2F2" w:themeFill="background1" w:themeFillShade="F2"/>
+        </w:rPr>
+        <w:t>.]</w:t>
+      </w:r>
+    </w:p>
+    <w:p>
+      <w:pPr>
+        <w:spacing w:after="160" w:line="259" w:lineRule="auto"/>
+      </w:pPr>
+      <w:r>
+        <w:br w:type="page"/>
+      </w:r>
+    </w:p>
+    <w:p>
+      <w:pPr>
+        <w:pStyle w:val="Heading2"/>
+      </w:pPr>
+      <w:bookmarkStart w:id="10" w:name="_Toc5193399"/>
+      <w:r>
+        <w:lastRenderedPageBreak/>
+        <w:t>Invulling Iteratie 2</w:t>
+      </w:r>
+      <w:bookmarkEnd w:id="10"/>
+    </w:p>
+    <w:p>
+      <w:pPr>
+        <w:pStyle w:val="Heading3"/>
+      </w:pPr>
+      <w:bookmarkStart w:id="11" w:name="_Toc5193400"/>
+      <w:proofErr w:type="spellStart"/>
+      <w:r>
+        <w:t>Epics</w:t>
+      </w:r>
+      <w:proofErr w:type="spellEnd"/>
+      <w:r>
+        <w:t xml:space="preserve"> en User </w:t>
+      </w:r>
+      <w:proofErr w:type="spellStart"/>
+      <w:r>
+        <w:t>Stories</w:t>
+      </w:r>
+      <w:bookmarkEnd w:id="11"/>
+      <w:proofErr w:type="spellEnd"/>
+    </w:p>
+    <w:p>
+      <w:pPr>
+        <w:rPr>
+          <w:rFonts w:ascii="Calibri" w:hAnsi="Calibri"/>
+          <w:szCs w:val="20"/>
+          <w:shd w:val="clear" w:color="auto" w:fill="F2F2F2" w:themeFill="background1" w:themeFillShade="F2"/>
+        </w:rPr>
+      </w:pPr>
+      <w:r>
+        <w:rPr>
+          <w:rFonts w:ascii="Calibri" w:hAnsi="Calibri"/>
+          <w:szCs w:val="20"/>
+        </w:rPr>
+        <w:t>[</w:t>
+      </w:r>
+      <w:r>
+        <w:rPr>
+          <w:rFonts w:ascii="Calibri" w:hAnsi="Calibri"/>
+          <w:szCs w:val="20"/>
+          <w:shd w:val="clear" w:color="auto" w:fill="F2F2F2" w:themeFill="background1" w:themeFillShade="F2"/>
+        </w:rPr>
+        <w:t>Vul in onderstaande tabel het nummer en user story in. In de laatste kolom geef je de status aan.]</w:t>
+      </w:r>
+    </w:p>
+    <w:p>
+      <w:pPr>
+        <w:rPr>
+          <w:rFonts w:ascii="Calibri" w:hAnsi="Calibri"/>
+          <w:szCs w:val="20"/>
+        </w:rPr>
+      </w:pPr>
+    </w:p>
+    <w:p>
+      <w:pPr>
+        <w:rPr>
+          <w:rFonts w:ascii="Calibri" w:hAnsi="Calibri"/>
+          <w:szCs w:val="20"/>
+        </w:rPr>
+      </w:pPr>
+      <w:r>
+        <w:rPr>
+          <w:rFonts w:ascii="Calibri" w:hAnsi="Calibri"/>
+          <w:szCs w:val="20"/>
+        </w:rPr>
+        <w:t xml:space="preserve">Naam </w:t>
+      </w:r>
+      <w:proofErr w:type="spellStart"/>
+      <w:r>
+        <w:rPr>
+          <w:rFonts w:ascii="Calibri" w:hAnsi="Calibri"/>
+          <w:szCs w:val="20"/>
+        </w:rPr>
+        <w:t>epic</w:t>
+      </w:r>
+      <w:proofErr w:type="spellEnd"/>
+      <w:r>
+        <w:rPr>
+          <w:rFonts w:ascii="Calibri" w:hAnsi="Calibri"/>
+          <w:szCs w:val="20"/>
+        </w:rPr>
         <w:t>: [</w:t>
       </w:r>
       <w:r>
@@ -1928,33 +2482,27 @@
         </w:tc>
       </w:tr>
     </w:tbl>
+    <w:p/>
     <w:p>
       <w:pPr>
-        <w:rPr>
-          <w:rFonts w:ascii="Calibri" w:hAnsi="Calibri"/>
-          <w:szCs w:val="20"/>
-        </w:rPr>
-      </w:pPr>
+        <w:pStyle w:val="Heading3"/>
+      </w:pPr>
+      <w:bookmarkStart w:id="12" w:name="_Toc5193401"/>
+      <w:r>
+        <w:t xml:space="preserve">Game </w:t>
+      </w:r>
+      <w:proofErr w:type="spellStart"/>
+      <w:r>
+        <w:t>play</w:t>
+      </w:r>
+      <w:bookmarkEnd w:id="12"/>
+      <w:proofErr w:type="spellEnd"/>
+      <w:r>
+        <w:t xml:space="preserve">  </w:t>
+      </w:r>
     </w:p>
     <w:p>
       <w:pPr>
-        <w:pStyle w:val="Heading3"/>
-      </w:pPr>
-      <w:bookmarkStart w:id="5" w:name="_Toc5193394"/>
-      <w:r>
-        <w:t xml:space="preserve">Game </w:t>
-      </w:r>
-      <w:proofErr w:type="spellStart"/>
-      <w:r>
-        <w:t>play</w:t>
-      </w:r>
-      <w:bookmarkStart w:id="6" w:name="_GoBack"/>
-      <w:bookmarkEnd w:id="5"/>
-      <w:bookmarkEnd w:id="6"/>
-      <w:proofErr w:type="spellEnd"/>
-    </w:p>
-    <w:p>
-      <w:pPr>
         <w:rPr>
           <w:shd w:val="clear" w:color="auto" w:fill="F2F2F2" w:themeFill="background1" w:themeFillShade="F2"/>
         </w:rPr>
@@ -1966,7 +2514,7 @@
         <w:rPr>
           <w:shd w:val="clear" w:color="auto" w:fill="F2F2F2" w:themeFill="background1" w:themeFillShade="F2"/>
         </w:rPr>
-        <w:t xml:space="preserve">Beschrijf hier per </w:t>
+        <w:t xml:space="preserve">Beschrijf  hier per </w:t>
       </w:r>
       <w:proofErr w:type="spellStart"/>
       <w:r>
@@ -2045,20 +2593,64 @@
         <w:t>]</w:t>
       </w:r>
     </w:p>
+    <w:p/>
     <w:p>
       <w:pPr>
         <w:pStyle w:val="Heading3"/>
       </w:pPr>
+      <w:bookmarkStart w:id="13" w:name="_Toc5193402"/>
+      <w:proofErr w:type="spellStart"/>
+      <w:r>
+        <w:t>Characters</w:t>
+      </w:r>
+      <w:bookmarkEnd w:id="13"/>
+      <w:proofErr w:type="spellEnd"/>
     </w:p>
     <w:p>
+      <w:r>
+        <w:t>[</w:t>
+      </w:r>
+      <w:r>
+        <w:rPr>
+          <w:shd w:val="clear" w:color="auto" w:fill="F2F2F2" w:themeFill="background1" w:themeFillShade="F2"/>
+        </w:rPr>
+        <w:t xml:space="preserve">Beschrijf welke </w:t>
+      </w:r>
+      <w:proofErr w:type="spellStart"/>
+      <w:r>
+        <w:rPr>
+          <w:shd w:val="clear" w:color="auto" w:fill="F2F2F2" w:themeFill="background1" w:themeFillShade="F2"/>
+        </w:rPr>
+        <w:t>characters</w:t>
+      </w:r>
+      <w:proofErr w:type="spellEnd"/>
+      <w:r>
+        <w:rPr>
+          <w:shd w:val="clear" w:color="auto" w:fill="F2F2F2" w:themeFill="background1" w:themeFillShade="F2"/>
+        </w:rPr>
+        <w:t xml:space="preserve"> van toepassing zijn.</w:t>
+      </w:r>
+      <w:r>
+        <w:t>]</w:t>
+      </w:r>
+    </w:p>
+    <w:p>
       <w:pPr>
         <w:pStyle w:val="Heading3"/>
       </w:pPr>
-      <w:bookmarkStart w:id="7" w:name="_Toc5193396"/>
+    </w:p>
+    <w:p>
+      <w:pPr>
+        <w:pStyle w:val="Heading3"/>
+      </w:pPr>
+      <w:bookmarkStart w:id="14" w:name="_Toc5193403"/>
       <w:r>
         <w:t>Art</w:t>
       </w:r>
-      <w:bookmarkEnd w:id="7"/>
+      <w:bookmarkEnd w:id="14"/>
+      <w:r>
+        <w:t xml:space="preserve"> </w:t>
+      </w:r>
     </w:p>
     <w:p>
       <w:r>
@@ -2093,7 +2685,7 @@
       <w:pPr>
         <w:pStyle w:val="Heading3"/>
       </w:pPr>
-      <w:bookmarkStart w:id="8" w:name="_Toc5193397"/>
+      <w:bookmarkStart w:id="15" w:name="_Toc5193404"/>
       <w:r>
         <w:t xml:space="preserve">Sound en </w:t>
       </w:r>
@@ -2101,7 +2693,7 @@
       <w:r>
         <w:t>music</w:t>
       </w:r>
-      <w:bookmarkEnd w:id="8"/>
+      <w:bookmarkEnd w:id="15"/>
       <w:proofErr w:type="spellEnd"/>
     </w:p>
     <w:p>
@@ -2137,7 +2729,7 @@
       <w:pPr>
         <w:pStyle w:val="Heading3"/>
       </w:pPr>
-      <w:bookmarkStart w:id="9" w:name="_Toc5193398"/>
+      <w:bookmarkStart w:id="16" w:name="_Toc5193405"/>
       <w:r>
         <w:t xml:space="preserve">User </w:t>
       </w:r>
@@ -2145,7 +2737,7 @@
       <w:r>
         <w:t>interaction</w:t>
       </w:r>
-      <w:bookmarkEnd w:id="9"/>
+      <w:bookmarkEnd w:id="16"/>
       <w:proofErr w:type="spellEnd"/>
     </w:p>
     <w:p>
@@ -2187,9 +2779,19 @@
         <w:t>.]</w:t>
       </w:r>
     </w:p>
+    <w:p/>
     <w:p>
       <w:pPr>
-        <w:spacing w:after="160" w:line="259" w:lineRule="auto"/>
+        <w:autoSpaceDE/>
+        <w:autoSpaceDN/>
+        <w:spacing w:after="200" w:line="276" w:lineRule="auto"/>
+        <w:rPr>
+          <w:rFonts w:asciiTheme="minorHAnsi" w:eastAsiaTheme="majorEastAsia" w:hAnsiTheme="minorHAnsi" w:cstheme="majorBidi"/>
+          <w:color w:val="000000" w:themeColor="text1"/>
+          <w:sz w:val="40"/>
+          <w:szCs w:val="26"/>
+          <w:lang w:eastAsia="en-US"/>
+        </w:rPr>
       </w:pPr>
       <w:r>
         <w:br w:type="page"/>
@@ -2199,128 +2801,39 @@
       <w:pPr>
         <w:pStyle w:val="Heading2"/>
       </w:pPr>
-      <w:bookmarkStart w:id="10" w:name="_Toc5193399"/>
+      <w:bookmarkStart w:id="17" w:name="_Toc5193406"/>
       <w:r>
         <w:lastRenderedPageBreak/>
-        <w:t>Invulling Iteratie 2</w:t>
-      </w:r>
-      <w:bookmarkEnd w:id="10"/>
+        <w:t>Technische ontwerp</w:t>
+      </w:r>
+      <w:bookmarkEnd w:id="17"/>
+    </w:p>
+    <w:p/>
+    <w:p>
+      <w:pPr>
+        <w:pStyle w:val="Heading3"/>
+      </w:pPr>
+      <w:bookmarkStart w:id="18" w:name="_Toc5193407"/>
+      <w:r>
+        <w:t>Platform</w:t>
+      </w:r>
+      <w:bookmarkEnd w:id="18"/>
     </w:p>
     <w:p>
+      <w:r>
+        <w:t>Windows 10 64-Bit</w:t>
+      </w:r>
+    </w:p>
+    <w:p/>
+    <w:p>
       <w:pPr>
         <w:pStyle w:val="Heading3"/>
       </w:pPr>
-      <w:bookmarkStart w:id="11" w:name="_Toc5193400"/>
-      <w:proofErr w:type="spellStart"/>
-      <w:r>
-        <w:t>Epics</w:t>
-      </w:r>
-      <w:proofErr w:type="spellEnd"/>
-      <w:r>
-        <w:t xml:space="preserve"> en User </w:t>
-      </w:r>
-      <w:proofErr w:type="spellStart"/>
-      <w:r>
-        <w:t>Stories</w:t>
-      </w:r>
-      <w:bookmarkEnd w:id="11"/>
-      <w:proofErr w:type="spellEnd"/>
-    </w:p>
-    <w:p>
-      <w:pPr>
-        <w:rPr>
-          <w:rFonts w:ascii="Calibri" w:hAnsi="Calibri"/>
-          <w:szCs w:val="20"/>
-          <w:shd w:val="clear" w:color="auto" w:fill="F2F2F2" w:themeFill="background1" w:themeFillShade="F2"/>
-        </w:rPr>
-      </w:pPr>
-      <w:r>
-        <w:rPr>
-          <w:rFonts w:ascii="Calibri" w:hAnsi="Calibri"/>
-          <w:szCs w:val="20"/>
-        </w:rPr>
-        <w:t>[</w:t>
-      </w:r>
-      <w:r>
-        <w:rPr>
-          <w:rFonts w:ascii="Calibri" w:hAnsi="Calibri"/>
-          <w:szCs w:val="20"/>
-          <w:shd w:val="clear" w:color="auto" w:fill="F2F2F2" w:themeFill="background1" w:themeFillShade="F2"/>
-        </w:rPr>
-        <w:t>Vul in onderstaande tabel het nummer en user story in. In de laatste kolom geef je de status aan.]</w:t>
-      </w:r>
-    </w:p>
-    <w:p>
-      <w:pPr>
-        <w:rPr>
-          <w:rFonts w:ascii="Calibri" w:hAnsi="Calibri"/>
-          <w:szCs w:val="20"/>
-        </w:rPr>
-      </w:pPr>
-    </w:p>
-    <w:p>
-      <w:pPr>
-        <w:rPr>
-          <w:rFonts w:ascii="Calibri" w:hAnsi="Calibri"/>
-          <w:szCs w:val="20"/>
-        </w:rPr>
-      </w:pPr>
-      <w:r>
-        <w:rPr>
-          <w:rFonts w:ascii="Calibri" w:hAnsi="Calibri"/>
-          <w:szCs w:val="20"/>
-        </w:rPr>
-        <w:t xml:space="preserve">Naam </w:t>
-      </w:r>
-      <w:proofErr w:type="spellStart"/>
-      <w:r>
-        <w:rPr>
-          <w:rFonts w:ascii="Calibri" w:hAnsi="Calibri"/>
-          <w:szCs w:val="20"/>
-        </w:rPr>
-        <w:t>epic</w:t>
-      </w:r>
-      <w:proofErr w:type="spellEnd"/>
-      <w:r>
-        <w:rPr>
-          <w:rFonts w:ascii="Calibri" w:hAnsi="Calibri"/>
-          <w:szCs w:val="20"/>
-        </w:rPr>
-        <w:t>: [</w:t>
-      </w:r>
-      <w:r>
-        <w:rPr>
-          <w:rFonts w:ascii="Calibri" w:hAnsi="Calibri"/>
-          <w:szCs w:val="20"/>
-          <w:shd w:val="clear" w:color="auto" w:fill="F2F2F2" w:themeFill="background1" w:themeFillShade="F2"/>
-        </w:rPr>
-        <w:t xml:space="preserve">Vul hier de </w:t>
-      </w:r>
-      <w:proofErr w:type="spellStart"/>
-      <w:r>
-        <w:rPr>
-          <w:rFonts w:ascii="Calibri" w:hAnsi="Calibri"/>
-          <w:szCs w:val="20"/>
-          <w:shd w:val="clear" w:color="auto" w:fill="F2F2F2" w:themeFill="background1" w:themeFillShade="F2"/>
-        </w:rPr>
-        <w:t>epic</w:t>
-      </w:r>
-      <w:proofErr w:type="spellEnd"/>
-      <w:r>
-        <w:rPr>
-          <w:rFonts w:ascii="Calibri" w:hAnsi="Calibri"/>
-          <w:szCs w:val="20"/>
-          <w:shd w:val="clear" w:color="auto" w:fill="F2F2F2" w:themeFill="background1" w:themeFillShade="F2"/>
-        </w:rPr>
-        <w:t xml:space="preserve"> in</w:t>
-      </w:r>
-      <w:r>
-        <w:rPr>
-          <w:rFonts w:ascii="Calibri" w:hAnsi="Calibri"/>
-          <w:szCs w:val="20"/>
-        </w:rPr>
-        <w:t>]</w:t>
-      </w:r>
+      <w:bookmarkStart w:id="19" w:name="_Toc5193408"/>
+      <w:r>
+        <w:t>Systeemeisen</w:t>
+      </w:r>
+      <w:bookmarkEnd w:id="19"/>
     </w:p>
     <w:tbl>
       <w:tblPr>
@@ -2329,71 +2842,41 @@
         <w:tblLook w:val="04A0" w:firstRow="1" w:lastRow="0" w:firstColumn="1" w:lastColumn="0" w:noHBand="0" w:noVBand="1"/>
       </w:tblPr>
       <w:tblGrid>
-        <w:gridCol w:w="666"/>
-        <w:gridCol w:w="6655"/>
-        <w:gridCol w:w="1682"/>
+        <w:gridCol w:w="4501"/>
+        <w:gridCol w:w="4502"/>
       </w:tblGrid>
       <w:tr>
         <w:tc>
           <w:tcPr>
-            <w:tcW w:w="675" w:type="dxa"/>
-            <w:shd w:val="clear" w:color="auto" w:fill="D9D9D9" w:themeFill="background1" w:themeFillShade="D9"/>
+            <w:tcW w:w="4501" w:type="dxa"/>
           </w:tcPr>
           <w:p>
-            <w:pPr>
-              <w:rPr>
-                <w:rFonts w:ascii="Calibri" w:hAnsi="Calibri"/>
-                <w:szCs w:val="20"/>
-              </w:rPr>
-            </w:pPr>
-            <w:r>
-              <w:rPr>
-                <w:rFonts w:ascii="Calibri" w:hAnsi="Calibri"/>
-                <w:szCs w:val="20"/>
-              </w:rPr>
-              <w:t>Nr.</w:t>
+            <w:r>
+              <w:t>Operating System</w:t>
             </w:r>
           </w:p>
         </w:tc>
         <w:tc>
           <w:tcPr>
-            <w:tcW w:w="6888" w:type="dxa"/>
-            <w:shd w:val="clear" w:color="auto" w:fill="D9D9D9" w:themeFill="background1" w:themeFillShade="D9"/>
+            <w:tcW w:w="4502" w:type="dxa"/>
           </w:tcPr>
           <w:p>
             <w:pPr>
               <w:rPr>
-                <w:rFonts w:ascii="Calibri" w:hAnsi="Calibri"/>
-                <w:szCs w:val="20"/>
+                <w:lang w:val="en-US"/>
               </w:rPr>
             </w:pPr>
             <w:r>
               <w:rPr>
-                <w:rFonts w:ascii="Calibri" w:hAnsi="Calibri"/>
-                <w:szCs w:val="20"/>
-              </w:rPr>
-              <w:t>User story</w:t>
-            </w:r>
-          </w:p>
-        </w:tc>
-        <w:tc>
-          <w:tcPr>
-            <w:tcW w:w="1725" w:type="dxa"/>
-            <w:shd w:val="clear" w:color="auto" w:fill="D9D9D9" w:themeFill="background1" w:themeFillShade="D9"/>
-          </w:tcPr>
-          <w:p>
-            <w:pPr>
-              <w:rPr>
-                <w:rFonts w:ascii="Calibri" w:hAnsi="Calibri"/>
-                <w:szCs w:val="20"/>
-              </w:rPr>
-            </w:pPr>
-            <w:r>
-              <w:rPr>
-                <w:rFonts w:ascii="Calibri" w:hAnsi="Calibri"/>
-                <w:szCs w:val="20"/>
-              </w:rPr>
-              <w:t>Status</w:t>
+                <w:lang w:val="en-US"/>
+              </w:rPr>
+              <w:t>Windows 7 SP1+, Windows 8, Windows 10 (</w:t>
+            </w:r>
+            <w:r>
+              <w:rPr>
+                <w:lang w:val="en-US"/>
+              </w:rPr>
+              <w:t>all 64-bit only)</w:t>
             </w:r>
           </w:p>
         </w:tc>
@@ -2401,571 +2884,199 @@
       <w:tr>
         <w:tc>
           <w:tcPr>
-            <w:tcW w:w="675" w:type="dxa"/>
+            <w:tcW w:w="4501" w:type="dxa"/>
           </w:tcPr>
           <w:p>
             <w:pPr>
               <w:rPr>
-                <w:rFonts w:ascii="Calibri" w:hAnsi="Calibri"/>
-                <w:szCs w:val="20"/>
+                <w:lang w:val="en-US"/>
               </w:rPr>
             </w:pPr>
+            <w:r>
+              <w:rPr>
+                <w:lang w:val="en-US"/>
+              </w:rPr>
+              <w:t>CPU</w:t>
+            </w:r>
           </w:p>
         </w:tc>
         <w:tc>
           <w:tcPr>
-            <w:tcW w:w="6888" w:type="dxa"/>
+            <w:tcW w:w="4502" w:type="dxa"/>
           </w:tcPr>
           <w:p>
             <w:pPr>
               <w:rPr>
-                <w:rFonts w:ascii="Calibri" w:hAnsi="Calibri"/>
-                <w:szCs w:val="20"/>
+                <w:lang w:val="en-US"/>
               </w:rPr>
             </w:pPr>
             <w:r>
               <w:rPr>
-                <w:rFonts w:ascii="Calibri" w:hAnsi="Calibri"/>
-                <w:szCs w:val="20"/>
-              </w:rPr>
-              <w:t>Omschrijving user story</w:t>
-            </w:r>
-          </w:p>
-        </w:tc>
-        <w:tc>
-          <w:tcPr>
-            <w:tcW w:w="1725" w:type="dxa"/>
-          </w:tcPr>
-          <w:p>
-            <w:pPr>
-              <w:rPr>
-                <w:rFonts w:ascii="Calibri" w:hAnsi="Calibri"/>
-                <w:szCs w:val="20"/>
-              </w:rPr>
-            </w:pPr>
+                <w:lang w:val="en-US"/>
+              </w:rPr>
+              <w:t xml:space="preserve">X86, x64 </w:t>
+            </w:r>
+            <w:proofErr w:type="spellStart"/>
+            <w:r>
+              <w:rPr>
+                <w:lang w:val="en-US"/>
+              </w:rPr>
+              <w:t>achitecture</w:t>
+            </w:r>
+            <w:proofErr w:type="spellEnd"/>
+            <w:r>
+              <w:rPr>
+                <w:lang w:val="en-US"/>
+              </w:rPr>
+              <w:t xml:space="preserve"> with SSE2 instruction set support</w:t>
+            </w:r>
           </w:p>
         </w:tc>
       </w:tr>
       <w:tr>
         <w:tc>
           <w:tcPr>
-            <w:tcW w:w="675" w:type="dxa"/>
+            <w:tcW w:w="4501" w:type="dxa"/>
           </w:tcPr>
           <w:p>
             <w:pPr>
               <w:rPr>
-                <w:rFonts w:ascii="Calibri" w:hAnsi="Calibri"/>
-                <w:szCs w:val="20"/>
+                <w:lang w:val="en-US"/>
               </w:rPr>
             </w:pPr>
+            <w:r>
+              <w:rPr>
+                <w:lang w:val="en-US"/>
+              </w:rPr>
+              <w:t>Graphics API</w:t>
+            </w:r>
           </w:p>
         </w:tc>
         <w:tc>
           <w:tcPr>
-            <w:tcW w:w="6888" w:type="dxa"/>
+            <w:tcW w:w="4502" w:type="dxa"/>
           </w:tcPr>
           <w:p>
             <w:pPr>
               <w:rPr>
-                <w:rFonts w:ascii="Calibri" w:hAnsi="Calibri"/>
-                <w:szCs w:val="20"/>
+                <w:lang w:val="en-US"/>
               </w:rPr>
             </w:pPr>
-          </w:p>
-        </w:tc>
-        <w:tc>
-          <w:tcPr>
-            <w:tcW w:w="1725" w:type="dxa"/>
-          </w:tcPr>
-          <w:p>
-            <w:pPr>
-              <w:rPr>
-                <w:rFonts w:ascii="Calibri" w:hAnsi="Calibri"/>
-                <w:szCs w:val="20"/>
-              </w:rPr>
-            </w:pPr>
-          </w:p>
-        </w:tc>
-      </w:tr>
-      <w:tr>
-        <w:tc>
-          <w:tcPr>
-            <w:tcW w:w="675" w:type="dxa"/>
-          </w:tcPr>
-          <w:p>
-            <w:pPr>
-              <w:rPr>
-                <w:rFonts w:ascii="Calibri" w:hAnsi="Calibri"/>
-                <w:szCs w:val="20"/>
-              </w:rPr>
-            </w:pPr>
-          </w:p>
-        </w:tc>
-        <w:tc>
-          <w:tcPr>
-            <w:tcW w:w="6888" w:type="dxa"/>
-          </w:tcPr>
-          <w:p>
-            <w:pPr>
-              <w:rPr>
-                <w:rFonts w:ascii="Calibri" w:hAnsi="Calibri"/>
-                <w:szCs w:val="20"/>
-              </w:rPr>
-            </w:pPr>
-          </w:p>
-        </w:tc>
-        <w:tc>
-          <w:tcPr>
-            <w:tcW w:w="1725" w:type="dxa"/>
-          </w:tcPr>
-          <w:p>
-            <w:pPr>
-              <w:rPr>
-                <w:rFonts w:ascii="Calibri" w:hAnsi="Calibri"/>
-                <w:szCs w:val="20"/>
-              </w:rPr>
-            </w:pPr>
-          </w:p>
-        </w:tc>
-      </w:tr>
-      <w:tr>
-        <w:tc>
-          <w:tcPr>
-            <w:tcW w:w="675" w:type="dxa"/>
-          </w:tcPr>
-          <w:p>
-            <w:pPr>
-              <w:rPr>
-                <w:rFonts w:ascii="Calibri" w:hAnsi="Calibri"/>
-                <w:szCs w:val="20"/>
-              </w:rPr>
-            </w:pPr>
-          </w:p>
-        </w:tc>
-        <w:tc>
-          <w:tcPr>
-            <w:tcW w:w="6888" w:type="dxa"/>
-          </w:tcPr>
-          <w:p>
-            <w:pPr>
-              <w:rPr>
-                <w:rFonts w:ascii="Calibri" w:hAnsi="Calibri"/>
-                <w:szCs w:val="20"/>
-              </w:rPr>
-            </w:pPr>
-          </w:p>
-        </w:tc>
-        <w:tc>
-          <w:tcPr>
-            <w:tcW w:w="1725" w:type="dxa"/>
-          </w:tcPr>
-          <w:p>
-            <w:pPr>
-              <w:rPr>
-                <w:rFonts w:ascii="Calibri" w:hAnsi="Calibri"/>
-                <w:szCs w:val="20"/>
-              </w:rPr>
-            </w:pPr>
+            <w:r>
+              <w:rPr>
+                <w:lang w:val="en-US"/>
+              </w:rPr>
+              <w:t>DX10, DX11, DX12 capable</w:t>
+            </w:r>
           </w:p>
         </w:tc>
       </w:tr>
     </w:tbl>
-    <w:p/>
     <w:p>
       <w:pPr>
-        <w:pStyle w:val="Heading3"/>
-      </w:pPr>
-      <w:bookmarkStart w:id="12" w:name="_Toc5193401"/>
-      <w:r>
-        <w:t xml:space="preserve">Game </w:t>
-      </w:r>
-      <w:proofErr w:type="spellStart"/>
-      <w:r>
-        <w:t>play</w:t>
-      </w:r>
-      <w:bookmarkEnd w:id="12"/>
-      <w:proofErr w:type="spellEnd"/>
-      <w:r>
-        <w:t xml:space="preserve">  </w:t>
-      </w:r>
+        <w:rPr>
+          <w:lang w:val="en-US"/>
+        </w:rPr>
+      </w:pPr>
     </w:p>
     <w:p>
       <w:pPr>
         <w:rPr>
-          <w:shd w:val="clear" w:color="auto" w:fill="F2F2F2" w:themeFill="background1" w:themeFillShade="F2"/>
-        </w:rPr>
-      </w:pPr>
-      <w:r>
-        <w:t>[</w:t>
-      </w:r>
-      <w:r>
-        <w:rPr>
-          <w:shd w:val="clear" w:color="auto" w:fill="F2F2F2" w:themeFill="background1" w:themeFillShade="F2"/>
-        </w:rPr>
-        <w:t xml:space="preserve">Beschrijf  hier per </w:t>
-      </w:r>
-      <w:proofErr w:type="spellStart"/>
-      <w:r>
-        <w:rPr>
-          <w:shd w:val="clear" w:color="auto" w:fill="F2F2F2" w:themeFill="background1" w:themeFillShade="F2"/>
-        </w:rPr>
-        <w:t>epic</w:t>
-      </w:r>
-      <w:proofErr w:type="spellEnd"/>
-      <w:r>
-        <w:rPr>
-          <w:shd w:val="clear" w:color="auto" w:fill="F2F2F2" w:themeFill="background1" w:themeFillShade="F2"/>
-        </w:rPr>
-        <w:t xml:space="preserve"> de game </w:t>
-      </w:r>
-      <w:proofErr w:type="spellStart"/>
-      <w:r>
-        <w:rPr>
-          <w:shd w:val="clear" w:color="auto" w:fill="F2F2F2" w:themeFill="background1" w:themeFillShade="F2"/>
-        </w:rPr>
-        <w:t>play</w:t>
-      </w:r>
-      <w:proofErr w:type="spellEnd"/>
-      <w:r>
-        <w:rPr>
-          <w:shd w:val="clear" w:color="auto" w:fill="F2F2F2" w:themeFill="background1" w:themeFillShade="F2"/>
-        </w:rPr>
-        <w:t>. Denk hierbij aan:</w:t>
-      </w:r>
+          <w:lang w:val="en-US"/>
+        </w:rPr>
+      </w:pPr>
     </w:p>
     <w:p>
       <w:pPr>
-        <w:pStyle w:val="ListParagraph"/>
-        <w:numPr>
-          <w:ilvl w:val="0"/>
-          <w:numId w:val="8"/>
-        </w:numPr>
-      </w:pPr>
-      <w:r>
-        <w:rPr>
-          <w:shd w:val="clear" w:color="auto" w:fill="F2F2F2" w:themeFill="background1" w:themeFillShade="F2"/>
-        </w:rPr>
-        <w:t>welke acties de speler uitvoert in de game;</w:t>
+        <w:rPr>
+          <w:b/>
+        </w:rPr>
+      </w:pPr>
+      <w:r>
+        <w:rPr>
+          <w:b/>
+        </w:rPr>
+        <w:t xml:space="preserve">Flowdiagram </w:t>
       </w:r>
     </w:p>
     <w:p>
       <w:pPr>
-        <w:pStyle w:val="ListParagraph"/>
-        <w:numPr>
-          <w:ilvl w:val="0"/>
-          <w:numId w:val="8"/>
-        </w:numPr>
-      </w:pPr>
-      <w:r>
-        <w:rPr>
-          <w:shd w:val="clear" w:color="auto" w:fill="F2F2F2" w:themeFill="background1" w:themeFillShade="F2"/>
-        </w:rPr>
-        <w:t>hoe de acties worden uitgevoerd;</w:t>
-      </w:r>
+        <w:rPr>
+          <w:b/>
+        </w:rPr>
+      </w:pPr>
     </w:p>
     <w:p>
       <w:pPr>
-        <w:pStyle w:val="ListParagraph"/>
-        <w:numPr>
-          <w:ilvl w:val="0"/>
-          <w:numId w:val="8"/>
-        </w:numPr>
-      </w:pPr>
-      <w:r>
-        <w:rPr>
-          <w:shd w:val="clear" w:color="auto" w:fill="F2F2F2" w:themeFill="background1" w:themeFillShade="F2"/>
-        </w:rPr>
-        <w:t>het resultaat van de acties.</w:t>
-      </w:r>
-      <w:r>
-        <w:t>]</w:t>
-      </w:r>
-    </w:p>
-    <w:p/>
-    <w:p>
-      <w:pPr>
-        <w:pStyle w:val="Heading3"/>
-      </w:pPr>
-      <w:bookmarkStart w:id="13" w:name="_Toc5193402"/>
+        <w:pStyle w:val="wwostyleNoorderpoortstandaard"/>
+      </w:pPr>
+      <w:r>
+        <w:t xml:space="preserve">Flowchart </w:t>
+      </w:r>
       <w:proofErr w:type="spellStart"/>
       <w:r>
-        <w:t>Characters</w:t>
-      </w:r>
-      <w:bookmarkEnd w:id="13"/>
+        <w:t>Main</w:t>
+      </w:r>
       <w:proofErr w:type="spellEnd"/>
+      <w:r>
+        <w:t xml:space="preserve"> Menu</w:t>
+      </w:r>
     </w:p>
     <w:p>
       <w:r>
-        <w:t>[</w:t>
-      </w:r>
-      <w:r>
-        <w:rPr>
-          <w:shd w:val="clear" w:color="auto" w:fill="F2F2F2" w:themeFill="background1" w:themeFillShade="F2"/>
-        </w:rPr>
-        <w:t xml:space="preserve">Beschrijf welke </w:t>
-      </w:r>
-      <w:proofErr w:type="spellStart"/>
-      <w:r>
-        <w:rPr>
-          <w:shd w:val="clear" w:color="auto" w:fill="F2F2F2" w:themeFill="background1" w:themeFillShade="F2"/>
-        </w:rPr>
-        <w:t>characters</w:t>
-      </w:r>
-      <w:proofErr w:type="spellEnd"/>
-      <w:r>
-        <w:rPr>
-          <w:shd w:val="clear" w:color="auto" w:fill="F2F2F2" w:themeFill="background1" w:themeFillShade="F2"/>
-        </w:rPr>
-        <w:t xml:space="preserve"> van toepassing zijn.</w:t>
-      </w:r>
-      <w:r>
-        <w:t>]</w:t>
+        <w:rPr>
+          <w:noProof/>
+        </w:rPr>
+        <w:drawing>
+          <wp:inline distT="0" distB="0" distL="0" distR="0" wp14:anchorId="42C3DAF1" wp14:editId="442EBABD">
+            <wp:extent cx="4667250" cy="4076700"/>
+            <wp:effectExtent l="0" t="0" r="0" b="0"/>
+            <wp:docPr id="2" name="Picture 2"/>
+            <wp:cNvGraphicFramePr>
+              <a:graphicFrameLocks xmlns:a="http://schemas.openxmlformats.org/drawingml/2006/main" noChangeAspect="1"/>
+            </wp:cNvGraphicFramePr>
+            <a:graphic xmlns:a="http://schemas.openxmlformats.org/drawingml/2006/main">
+              <a:graphicData uri="http://schemas.openxmlformats.org/drawingml/2006/picture">
+                <pic:pic xmlns:pic="http://schemas.openxmlformats.org/drawingml/2006/picture">
+                  <pic:nvPicPr>
+                    <pic:cNvPr id="0" name="Picture 2"/>
+                    <pic:cNvPicPr>
+                      <a:picLocks noChangeAspect="1" noChangeArrowheads="1"/>
+                    </pic:cNvPicPr>
+                  </pic:nvPicPr>
+                  <pic:blipFill>
+                    <a:blip r:embed="rId10">
+                      <a:extLst>
+                        <a:ext uri="{28A0092B-C50C-407E-A947-70E740481C1C}">
+                          <a14:useLocalDpi xmlns:a14="http://schemas.microsoft.com/office/drawing/2010/main" val="0"/>
+                        </a:ext>
+                      </a:extLst>
+                    </a:blip>
+                    <a:srcRect/>
+                    <a:stretch>
+                      <a:fillRect/>
+                    </a:stretch>
+                  </pic:blipFill>
+                  <pic:spPr bwMode="auto">
+                    <a:xfrm>
+                      <a:off x="0" y="0"/>
+                      <a:ext cx="4667250" cy="4076700"/>
+                    </a:xfrm>
+                    <a:prstGeom prst="rect">
+                      <a:avLst/>
+                    </a:prstGeom>
+                    <a:noFill/>
+                    <a:ln>
+                      <a:noFill/>
+                    </a:ln>
+                  </pic:spPr>
+                </pic:pic>
+              </a:graphicData>
+            </a:graphic>
+          </wp:inline>
+        </w:drawing>
       </w:r>
     </w:p>
-    <w:p>
-      <w:pPr>
-        <w:pStyle w:val="Heading3"/>
-      </w:pPr>
-    </w:p>
-    <w:p>
-      <w:pPr>
-        <w:pStyle w:val="Heading3"/>
-      </w:pPr>
-      <w:bookmarkStart w:id="14" w:name="_Toc5193403"/>
-      <w:r>
-        <w:t>Art</w:t>
-      </w:r>
-      <w:bookmarkEnd w:id="14"/>
-      <w:r>
-        <w:t xml:space="preserve"> </w:t>
-      </w:r>
-    </w:p>
-    <w:p>
-      <w:r>
-        <w:t>[</w:t>
-      </w:r>
-      <w:r>
-        <w:rPr>
-          <w:shd w:val="clear" w:color="auto" w:fill="F2F2F2" w:themeFill="background1" w:themeFillShade="F2"/>
-        </w:rPr>
-        <w:t xml:space="preserve">Beschrijf hier per </w:t>
-      </w:r>
-      <w:proofErr w:type="spellStart"/>
-      <w:r>
-        <w:rPr>
-          <w:shd w:val="clear" w:color="auto" w:fill="F2F2F2" w:themeFill="background1" w:themeFillShade="F2"/>
-        </w:rPr>
-        <w:t>epic</w:t>
-      </w:r>
-      <w:proofErr w:type="spellEnd"/>
-      <w:r>
-        <w:rPr>
-          <w:shd w:val="clear" w:color="auto" w:fill="F2F2F2" w:themeFill="background1" w:themeFillShade="F2"/>
-        </w:rPr>
-        <w:t xml:space="preserve"> de gekozen assets.</w:t>
-      </w:r>
-      <w:r>
-        <w:t>]</w:t>
-      </w:r>
-    </w:p>
-    <w:p/>
-    <w:p>
-      <w:pPr>
-        <w:pStyle w:val="Heading3"/>
-      </w:pPr>
-      <w:bookmarkStart w:id="15" w:name="_Toc5193404"/>
-      <w:r>
-        <w:t xml:space="preserve">Sound en </w:t>
-      </w:r>
-      <w:proofErr w:type="spellStart"/>
-      <w:r>
-        <w:t>music</w:t>
-      </w:r>
-      <w:bookmarkEnd w:id="15"/>
-      <w:proofErr w:type="spellEnd"/>
-    </w:p>
-    <w:p>
-      <w:r>
-        <w:t>[</w:t>
-      </w:r>
-      <w:r>
-        <w:rPr>
-          <w:shd w:val="clear" w:color="auto" w:fill="F2F2F2" w:themeFill="background1" w:themeFillShade="F2"/>
-        </w:rPr>
-        <w:t xml:space="preserve">Beschrijf hier per </w:t>
-      </w:r>
-      <w:proofErr w:type="spellStart"/>
-      <w:r>
-        <w:rPr>
-          <w:shd w:val="clear" w:color="auto" w:fill="F2F2F2" w:themeFill="background1" w:themeFillShade="F2"/>
-        </w:rPr>
-        <w:t>epic</w:t>
-      </w:r>
-      <w:proofErr w:type="spellEnd"/>
-      <w:r>
-        <w:rPr>
-          <w:shd w:val="clear" w:color="auto" w:fill="F2F2F2" w:themeFill="background1" w:themeFillShade="F2"/>
-        </w:rPr>
-        <w:t xml:space="preserve"> de gekozen assets.</w:t>
-      </w:r>
-      <w:r>
-        <w:t>]</w:t>
-      </w:r>
-    </w:p>
-    <w:p/>
-    <w:p>
-      <w:pPr>
-        <w:pStyle w:val="Heading3"/>
-      </w:pPr>
-      <w:bookmarkStart w:id="16" w:name="_Toc5193405"/>
-      <w:r>
-        <w:t xml:space="preserve">User </w:t>
-      </w:r>
-      <w:proofErr w:type="spellStart"/>
-      <w:r>
-        <w:t>interaction</w:t>
-      </w:r>
-      <w:bookmarkEnd w:id="16"/>
-      <w:proofErr w:type="spellEnd"/>
-    </w:p>
-    <w:p>
-      <w:r>
-        <w:t>[</w:t>
-      </w:r>
-      <w:r>
-        <w:rPr>
-          <w:shd w:val="clear" w:color="auto" w:fill="F2F2F2" w:themeFill="background1" w:themeFillShade="F2"/>
-        </w:rPr>
-        <w:t xml:space="preserve">Beschrijf per </w:t>
-      </w:r>
-      <w:proofErr w:type="spellStart"/>
-      <w:r>
-        <w:rPr>
-          <w:shd w:val="clear" w:color="auto" w:fill="F2F2F2" w:themeFill="background1" w:themeFillShade="F2"/>
-        </w:rPr>
-        <w:t>epic</w:t>
-      </w:r>
-      <w:proofErr w:type="spellEnd"/>
-      <w:r>
-        <w:rPr>
-          <w:shd w:val="clear" w:color="auto" w:fill="F2F2F2" w:themeFill="background1" w:themeFillShade="F2"/>
-        </w:rPr>
-        <w:t xml:space="preserve"> de user interface en game </w:t>
-      </w:r>
-      <w:proofErr w:type="spellStart"/>
-      <w:r>
-        <w:rPr>
-          <w:shd w:val="clear" w:color="auto" w:fill="F2F2F2" w:themeFill="background1" w:themeFillShade="F2"/>
-        </w:rPr>
-        <w:t>controls</w:t>
-      </w:r>
-      <w:proofErr w:type="spellEnd"/>
-      <w:r>
-        <w:rPr>
-          <w:shd w:val="clear" w:color="auto" w:fill="F2F2F2" w:themeFill="background1" w:themeFillShade="F2"/>
-        </w:rPr>
-        <w:t>.]</w:t>
-      </w:r>
-    </w:p>
-    <w:p/>
-    <w:p>
-      <w:pPr>
-        <w:autoSpaceDE/>
-        <w:autoSpaceDN/>
-        <w:spacing w:after="200" w:line="276" w:lineRule="auto"/>
-        <w:rPr>
-          <w:rFonts w:asciiTheme="minorHAnsi" w:eastAsiaTheme="majorEastAsia" w:hAnsiTheme="minorHAnsi" w:cstheme="majorBidi"/>
-          <w:color w:val="000000" w:themeColor="text1"/>
-          <w:sz w:val="40"/>
-          <w:szCs w:val="26"/>
-          <w:lang w:eastAsia="en-US"/>
-        </w:rPr>
-      </w:pPr>
-      <w:r>
-        <w:br w:type="page"/>
-      </w:r>
-    </w:p>
-    <w:p>
-      <w:pPr>
-        <w:pStyle w:val="Heading2"/>
-      </w:pPr>
-      <w:bookmarkStart w:id="17" w:name="_Toc5193406"/>
-      <w:r>
-        <w:lastRenderedPageBreak/>
-        <w:t>Technische ontwerp</w:t>
-      </w:r>
-      <w:bookmarkEnd w:id="17"/>
-    </w:p>
-    <w:p/>
-    <w:p>
-      <w:pPr>
-        <w:pStyle w:val="Heading3"/>
-      </w:pPr>
-      <w:bookmarkStart w:id="18" w:name="_Toc5193407"/>
-      <w:r>
-        <w:t>Platform</w:t>
-      </w:r>
-      <w:bookmarkEnd w:id="18"/>
-    </w:p>
-    <w:p>
-      <w:r>
-        <w:t>[</w:t>
-      </w:r>
-      <w:r>
-        <w:rPr>
-          <w:shd w:val="clear" w:color="auto" w:fill="F2F2F2" w:themeFill="background1" w:themeFillShade="F2"/>
-        </w:rPr>
-        <w:t>Beschrijf hier het gekozen platform.]</w:t>
-      </w:r>
-    </w:p>
-    <w:p/>
-    <w:p>
-      <w:pPr>
-        <w:pStyle w:val="Heading3"/>
-      </w:pPr>
-      <w:bookmarkStart w:id="19" w:name="_Toc5193408"/>
-      <w:r>
-        <w:t>Systeemeisen</w:t>
-      </w:r>
-      <w:bookmarkEnd w:id="19"/>
-    </w:p>
-    <w:p>
-      <w:r>
-        <w:t>[</w:t>
-      </w:r>
-      <w:r>
-        <w:rPr>
-          <w:shd w:val="clear" w:color="auto" w:fill="F2F2F2" w:themeFill="background1" w:themeFillShade="F2"/>
-        </w:rPr>
-        <w:t>Beschrijf hier de systeemeisen.]</w:t>
-      </w:r>
-    </w:p>
-    <w:p/>
-    <w:p>
-      <w:pPr>
-        <w:rPr>
-          <w:b/>
-        </w:rPr>
-      </w:pPr>
-      <w:r>
-        <w:rPr>
-          <w:b/>
-        </w:rPr>
-        <w:t xml:space="preserve">Flowdiagram </w:t>
-      </w:r>
-    </w:p>
-    <w:p>
-      <w:r>
-        <w:t>[</w:t>
-      </w:r>
-      <w:r>
-        <w:rPr>
-          <w:shd w:val="clear" w:color="auto" w:fill="F2F2F2" w:themeFill="background1" w:themeFillShade="F2"/>
-        </w:rPr>
-        <w:t>Maak, een diagram van complexe constructies / … / …. / algoritmes die in de game gebruikt worden]</w:t>
-      </w:r>
-    </w:p>
-    <w:p/>
     <w:p>
       <w:pPr>
         <w:pStyle w:val="Heading3"/>
@@ -3004,10 +3115,10 @@
         <w:autoSpaceDN/>
         <w:spacing w:after="200" w:line="276" w:lineRule="auto"/>
         <w:sectPr>
-          <w:headerReference w:type="default" r:id="rId10"/>
-          <w:footerReference w:type="default" r:id="rId11"/>
-          <w:headerReference w:type="first" r:id="rId12"/>
-          <w:footerReference w:type="first" r:id="rId13"/>
+          <w:headerReference w:type="default" r:id="rId11"/>
+          <w:footerReference w:type="default" r:id="rId12"/>
+          <w:headerReference w:type="first" r:id="rId13"/>
+          <w:footerReference w:type="first" r:id="rId14"/>
           <w:pgSz w:w="11906" w:h="16838" w:code="9"/>
           <w:pgMar w:top="2835" w:right="1701" w:bottom="2268" w:left="1418" w:header="709" w:footer="709" w:gutter="0"/>
           <w:cols w:space="708"/>
@@ -3034,7 +3145,7 @@
       </w:pPr>
     </w:p>
     <w:sectPr>
-      <w:headerReference w:type="default" r:id="rId14"/>
+      <w:headerReference w:type="default" r:id="rId15"/>
       <w:pgSz w:w="11906" w:h="16838" w:code="9"/>
       <w:pgMar w:top="2835" w:right="1701" w:bottom="2268" w:left="1418" w:header="709" w:footer="709" w:gutter="0"/>
       <w:cols w:space="708"/>
@@ -3436,15 +3547,29 @@
       </w:rPr>
       <w:t xml:space="preserve"> / </w:t>
     </w:r>
-    <w:fldSimple w:instr=" NUMPAGES  \* MERGEFORMAT ">
-      <w:r>
-        <w:rPr>
-          <w:rStyle w:val="PageNumber"/>
-          <w:noProof/>
-        </w:rPr>
-        <w:t>1</w:t>
-      </w:r>
-    </w:fldSimple>
+    <w:r>
+      <w:fldChar w:fldCharType="begin"/>
+    </w:r>
+    <w:r>
+      <w:instrText xml:space="preserve"> NUMPAGES  \* MERGEFORMAT </w:instrText>
+    </w:r>
+    <w:r>
+      <w:fldChar w:fldCharType="separate"/>
+    </w:r>
+    <w:r>
+      <w:rPr>
+        <w:rStyle w:val="PageNumber"/>
+        <w:noProof/>
+      </w:rPr>
+      <w:t>1</w:t>
+    </w:r>
+    <w:r>
+      <w:rPr>
+        <w:rStyle w:val="PageNumber"/>
+        <w:noProof/>
+      </w:rPr>
+      <w:fldChar w:fldCharType="end"/>
+    </w:r>
   </w:p>
   <w:tbl>
     <w:tblPr>
@@ -6737,15 +6862,6 @@
 </file>
 
 <file path=customXml/item1.xml><?xml version="1.0" encoding="utf-8"?>
-<?mso-contentType ?>
-<FormTemplates xmlns="http://schemas.microsoft.com/sharepoint/v3/contenttype/forms">
-  <Display>DocumentLibraryForm</Display>
-  <Edit>DocumentLibraryForm</Edit>
-  <New>DocumentLibraryForm</New>
-</FormTemplates>
-</file>
-
-<file path=customXml/item2.xml><?xml version="1.0" encoding="utf-8"?>
 <ct:contentTypeSchema xmlns:ct="http://schemas.microsoft.com/office/2006/metadata/contentType" xmlns:ma="http://schemas.microsoft.com/office/2006/metadata/properties/metaAttributes" ct:_="" ma:_="" ma:contentTypeName="Document" ma:contentTypeID="0x010100D67535082B48E04AAE02817C1ADAD70F" ma:contentTypeVersion="4" ma:contentTypeDescription="Een nieuw document maken." ma:contentTypeScope="" ma:versionID="3b6faa8b0c0acb0643c715f20cf48d87">
   <xsd:schema xmlns:xsd="http://www.w3.org/2001/XMLSchema" xmlns:xs="http://www.w3.org/2001/XMLSchema" xmlns:p="http://schemas.microsoft.com/office/2006/metadata/properties" xmlns:ns2="c594f1e2-5885-49f8-a272-d8d87bab84e1" xmlns:ns3="16d0765d-ad8b-41cc-a283-d13bd7897f80" targetNamespace="http://schemas.microsoft.com/office/2006/metadata/properties" ma:root="true" ma:fieldsID="91f7e8ba671d90e2cd9e24efd82576fc" ns2:_="" ns3:_="">
     <xsd:import namespace="c594f1e2-5885-49f8-a272-d8d87bab84e1"/>
@@ -6910,21 +7026,22 @@
 </ct:contentTypeSchema>
 </file>
 
-<file path=customXml/item3.xml><?xml version="1.0" encoding="utf-8"?>
+<file path=customXml/item2.xml><?xml version="1.0" encoding="utf-8"?>
 <p:properties xmlns:p="http://schemas.microsoft.com/office/2006/metadata/properties" xmlns:xsi="http://www.w3.org/2001/XMLSchema-instance" xmlns:pc="http://schemas.microsoft.com/office/infopath/2007/PartnerControls">
   <documentManagement/>
 </p:properties>
 </file>
 
-<file path=customXml/itemProps1.xml><?xml version="1.0" encoding="utf-8"?>
-<ds:datastoreItem xmlns:ds="http://schemas.openxmlformats.org/officeDocument/2006/customXml" ds:itemID="{2C3B87D6-85BE-4C37-8276-1A5B24E83321}">
-  <ds:schemaRefs>
-    <ds:schemaRef ds:uri="http://schemas.microsoft.com/sharepoint/v3/contenttype/forms"/>
-  </ds:schemaRefs>
-</ds:datastoreItem>
+<file path=customXml/item3.xml><?xml version="1.0" encoding="utf-8"?>
+<?mso-contentType ?>
+<FormTemplates xmlns="http://schemas.microsoft.com/sharepoint/v3/contenttype/forms">
+  <Display>DocumentLibraryForm</Display>
+  <Edit>DocumentLibraryForm</Edit>
+  <New>DocumentLibraryForm</New>
+</FormTemplates>
 </file>
 
-<file path=customXml/itemProps2.xml><?xml version="1.0" encoding="utf-8"?>
+<file path=customXml/itemProps1.xml><?xml version="1.0" encoding="utf-8"?>
 <ds:datastoreItem xmlns:ds="http://schemas.openxmlformats.org/officeDocument/2006/customXml" ds:itemID="{3CD33235-EDE8-4911-9B35-00C3FAD56AB2}">
   <ds:schemaRefs>
     <ds:schemaRef ds:uri="http://schemas.microsoft.com/office/2006/metadata/contentType"/>
@@ -6943,11 +7060,19 @@
 </ds:datastoreItem>
 </file>
 
-<file path=customXml/itemProps3.xml><?xml version="1.0" encoding="utf-8"?>
+<file path=customXml/itemProps2.xml><?xml version="1.0" encoding="utf-8"?>
 <ds:datastoreItem xmlns:ds="http://schemas.openxmlformats.org/officeDocument/2006/customXml" ds:itemID="{4FEBFB23-FD6B-45D0-B8CB-88BA9E83B9BE}">
   <ds:schemaRefs>
     <ds:schemaRef ds:uri="http://schemas.microsoft.com/office/2006/metadata/properties"/>
     <ds:schemaRef ds:uri="http://schemas.microsoft.com/office/infopath/2007/PartnerControls"/>
   </ds:schemaRefs>
 </ds:datastoreItem>
+</file>
+
+<file path=customXml/itemProps3.xml><?xml version="1.0" encoding="utf-8"?>
+<ds:datastoreItem xmlns:ds="http://schemas.openxmlformats.org/officeDocument/2006/customXml" ds:itemID="{2C3B87D6-85BE-4C37-8276-1A5B24E83321}">
+  <ds:schemaRefs>
+    <ds:schemaRef ds:uri="http://schemas.microsoft.com/sharepoint/v3/contenttype/forms"/>
+  </ds:schemaRefs>
+</ds:datastoreItem>
 </file>
</xml_diff>

<commit_message>
GDD, Project updated, game class diagram added
</commit_message>
<xml_diff>
--- a/Documentatie/Game Design Document.docx
+++ b/Documentatie/Game Design Document.docx
@@ -179,7 +179,7 @@
             <w:rPr>
               <w:rFonts w:eastAsiaTheme="minorEastAsia"/>
               <w:noProof/>
-              <w:lang w:eastAsia="ja-JP"/>
+              <w:lang w:val="en-US" w:eastAsia="ja-JP"/>
             </w:rPr>
           </w:pPr>
           <w:r>
@@ -191,7 +191,7 @@
           <w:r>
             <w:fldChar w:fldCharType="separate"/>
           </w:r>
-          <w:hyperlink w:anchor="_Toc5193391" w:history="1">
+          <w:hyperlink w:anchor="_Toc51538597" w:history="1">
             <w:r>
               <w:rPr>
                 <w:rStyle w:val="Hyperlink"/>
@@ -218,7 +218,7 @@
                 <w:noProof/>
                 <w:webHidden/>
               </w:rPr>
-              <w:instrText xml:space="preserve"> PAGEREF _Toc5193391 \h </w:instrText>
+              <w:instrText xml:space="preserve"> PAGEREF _Toc51538597 \h </w:instrText>
             </w:r>
             <w:r>
               <w:rPr>
@@ -258,10 +258,10 @@
             <w:rPr>
               <w:rFonts w:eastAsiaTheme="minorEastAsia"/>
               <w:noProof/>
-              <w:lang w:eastAsia="ja-JP"/>
+              <w:lang w:val="en-US" w:eastAsia="ja-JP"/>
             </w:rPr>
           </w:pPr>
-          <w:hyperlink w:anchor="_Toc5193392" w:history="1">
+          <w:hyperlink w:anchor="_Toc51538598" w:history="1">
             <w:r>
               <w:rPr>
                 <w:rStyle w:val="Hyperlink"/>
@@ -288,7 +288,7 @@
                 <w:noProof/>
                 <w:webHidden/>
               </w:rPr>
-              <w:instrText xml:space="preserve"> PAGEREF _Toc5193392 \h </w:instrText>
+              <w:instrText xml:space="preserve"> PAGEREF _Toc51538598 \h </w:instrText>
             </w:r>
             <w:r>
               <w:rPr>
@@ -328,10 +328,10 @@
             <w:rPr>
               <w:rFonts w:eastAsiaTheme="minorEastAsia"/>
               <w:noProof/>
-              <w:lang w:eastAsia="ja-JP"/>
+              <w:lang w:val="en-US" w:eastAsia="ja-JP"/>
             </w:rPr>
           </w:pPr>
-          <w:hyperlink w:anchor="_Toc5193393" w:history="1">
+          <w:hyperlink w:anchor="_Toc51538599" w:history="1">
             <w:r>
               <w:rPr>
                 <w:rStyle w:val="Hyperlink"/>
@@ -358,7 +358,7 @@
                 <w:noProof/>
                 <w:webHidden/>
               </w:rPr>
-              <w:instrText xml:space="preserve"> PAGEREF _Toc5193393 \h </w:instrText>
+              <w:instrText xml:space="preserve"> PAGEREF _Toc51538599 \h </w:instrText>
             </w:r>
             <w:r>
               <w:rPr>
@@ -398,10 +398,10 @@
             <w:rPr>
               <w:rFonts w:eastAsiaTheme="minorEastAsia"/>
               <w:noProof/>
-              <w:lang w:eastAsia="ja-JP"/>
+              <w:lang w:val="en-US" w:eastAsia="ja-JP"/>
             </w:rPr>
           </w:pPr>
-          <w:hyperlink w:anchor="_Toc5193394" w:history="1">
+          <w:hyperlink w:anchor="_Toc51538600" w:history="1">
             <w:r>
               <w:rPr>
                 <w:rStyle w:val="Hyperlink"/>
@@ -428,7 +428,7 @@
                 <w:noProof/>
                 <w:webHidden/>
               </w:rPr>
-              <w:instrText xml:space="preserve"> PAGEREF _Toc5193394 \h </w:instrText>
+              <w:instrText xml:space="preserve"> PAGEREF _Toc51538600 \h </w:instrText>
             </w:r>
             <w:r>
               <w:rPr>
@@ -468,16 +468,16 @@
             <w:rPr>
               <w:rFonts w:eastAsiaTheme="minorEastAsia"/>
               <w:noProof/>
-              <w:lang w:eastAsia="ja-JP"/>
+              <w:lang w:val="en-US" w:eastAsia="ja-JP"/>
             </w:rPr>
           </w:pPr>
-          <w:hyperlink w:anchor="_Toc5193395" w:history="1">
+          <w:hyperlink w:anchor="_Toc51538601" w:history="1">
             <w:r>
               <w:rPr>
                 <w:rStyle w:val="Hyperlink"/>
                 <w:noProof/>
               </w:rPr>
-              <w:t>Characters</w:t>
+              <w:t>Art</w:t>
             </w:r>
             <w:r>
               <w:rPr>
@@ -498,7 +498,7 @@
                 <w:noProof/>
                 <w:webHidden/>
               </w:rPr>
-              <w:instrText xml:space="preserve"> PAGEREF _Toc5193395 \h </w:instrText>
+              <w:instrText xml:space="preserve"> PAGEREF _Toc51538601 \h </w:instrText>
             </w:r>
             <w:r>
               <w:rPr>
@@ -538,16 +538,16 @@
             <w:rPr>
               <w:rFonts w:eastAsiaTheme="minorEastAsia"/>
               <w:noProof/>
-              <w:lang w:eastAsia="ja-JP"/>
+              <w:lang w:val="en-US" w:eastAsia="ja-JP"/>
             </w:rPr>
           </w:pPr>
-          <w:hyperlink w:anchor="_Toc5193396" w:history="1">
+          <w:hyperlink w:anchor="_Toc51538602" w:history="1">
             <w:r>
               <w:rPr>
                 <w:rStyle w:val="Hyperlink"/>
                 <w:noProof/>
               </w:rPr>
-              <w:t>Art</w:t>
+              <w:t>Sound en music</w:t>
             </w:r>
             <w:r>
               <w:rPr>
@@ -568,7 +568,7 @@
                 <w:noProof/>
                 <w:webHidden/>
               </w:rPr>
-              <w:instrText xml:space="preserve"> PAGEREF _Toc5193396 \h </w:instrText>
+              <w:instrText xml:space="preserve"> PAGEREF _Toc51538602 \h </w:instrText>
             </w:r>
             <w:r>
               <w:rPr>
@@ -608,16 +608,16 @@
             <w:rPr>
               <w:rFonts w:eastAsiaTheme="minorEastAsia"/>
               <w:noProof/>
-              <w:lang w:eastAsia="ja-JP"/>
+              <w:lang w:val="en-US" w:eastAsia="ja-JP"/>
             </w:rPr>
           </w:pPr>
-          <w:hyperlink w:anchor="_Toc5193397" w:history="1">
+          <w:hyperlink w:anchor="_Toc51538603" w:history="1">
             <w:r>
               <w:rPr>
                 <w:rStyle w:val="Hyperlink"/>
                 <w:noProof/>
               </w:rPr>
-              <w:t>Sound en music</w:t>
+              <w:t>User interaction</w:t>
             </w:r>
             <w:r>
               <w:rPr>
@@ -638,7 +638,7 @@
                 <w:noProof/>
                 <w:webHidden/>
               </w:rPr>
-              <w:instrText xml:space="preserve"> PAGEREF _Toc5193397 \h </w:instrText>
+              <w:instrText xml:space="preserve"> PAGEREF _Toc51538603 \h </w:instrText>
             </w:r>
             <w:r>
               <w:rPr>
@@ -659,6 +659,76 @@
                 <w:webHidden/>
               </w:rPr>
               <w:t>3</w:t>
+            </w:r>
+            <w:r>
+              <w:rPr>
+                <w:noProof/>
+                <w:webHidden/>
+              </w:rPr>
+              <w:fldChar w:fldCharType="end"/>
+            </w:r>
+          </w:hyperlink>
+        </w:p>
+        <w:p>
+          <w:pPr>
+            <w:pStyle w:val="TOC2"/>
+            <w:tabs>
+              <w:tab w:val="right" w:leader="dot" w:pos="8777"/>
+            </w:tabs>
+            <w:rPr>
+              <w:rFonts w:eastAsiaTheme="minorEastAsia"/>
+              <w:noProof/>
+              <w:lang w:val="en-US" w:eastAsia="ja-JP"/>
+            </w:rPr>
+          </w:pPr>
+          <w:hyperlink w:anchor="_Toc51538604" w:history="1">
+            <w:r>
+              <w:rPr>
+                <w:rStyle w:val="Hyperlink"/>
+                <w:noProof/>
+              </w:rPr>
+              <w:t>Technische ontwerp</w:t>
+            </w:r>
+            <w:r>
+              <w:rPr>
+                <w:noProof/>
+                <w:webHidden/>
+              </w:rPr>
+              <w:tab/>
+            </w:r>
+            <w:r>
+              <w:rPr>
+                <w:noProof/>
+                <w:webHidden/>
+              </w:rPr>
+              <w:fldChar w:fldCharType="begin"/>
+            </w:r>
+            <w:r>
+              <w:rPr>
+                <w:noProof/>
+                <w:webHidden/>
+              </w:rPr>
+              <w:instrText xml:space="preserve"> PAGEREF _Toc51538604 \h </w:instrText>
+            </w:r>
+            <w:r>
+              <w:rPr>
+                <w:noProof/>
+                <w:webHidden/>
+              </w:rPr>
+            </w:r>
+            <w:r>
+              <w:rPr>
+                <w:noProof/>
+                <w:webHidden/>
+              </w:rPr>
+              <w:fldChar w:fldCharType="separate"/>
+            </w:r>
+            <w:r>
+              <w:rPr>
+                <w:noProof/>
+                <w:webHidden/>
+              </w:rPr>
+              <w:t>4</w:t>
             </w:r>
             <w:r>
               <w:rPr>
@@ -678,16 +748,16 @@
             <w:rPr>
               <w:rFonts w:eastAsiaTheme="minorEastAsia"/>
               <w:noProof/>
-              <w:lang w:eastAsia="ja-JP"/>
+              <w:lang w:val="en-US" w:eastAsia="ja-JP"/>
             </w:rPr>
           </w:pPr>
-          <w:hyperlink w:anchor="_Toc5193398" w:history="1">
+          <w:hyperlink w:anchor="_Toc51538605" w:history="1">
             <w:r>
               <w:rPr>
                 <w:rStyle w:val="Hyperlink"/>
                 <w:noProof/>
               </w:rPr>
-              <w:t>User interaction</w:t>
+              <w:t>Platform</w:t>
             </w:r>
             <w:r>
               <w:rPr>
@@ -708,77 +778,7 @@
                 <w:noProof/>
                 <w:webHidden/>
               </w:rPr>
-              <w:instrText xml:space="preserve"> PAGEREF _Toc5193398 \h </w:instrText>
-            </w:r>
-            <w:r>
-              <w:rPr>
-                <w:noProof/>
-                <w:webHidden/>
-              </w:rPr>
-            </w:r>
-            <w:r>
-              <w:rPr>
-                <w:noProof/>
-                <w:webHidden/>
-              </w:rPr>
-              <w:fldChar w:fldCharType="separate"/>
-            </w:r>
-            <w:r>
-              <w:rPr>
-                <w:noProof/>
-                <w:webHidden/>
-              </w:rPr>
-              <w:t>3</w:t>
-            </w:r>
-            <w:r>
-              <w:rPr>
-                <w:noProof/>
-                <w:webHidden/>
-              </w:rPr>
-              <w:fldChar w:fldCharType="end"/>
-            </w:r>
-          </w:hyperlink>
-        </w:p>
-        <w:p>
-          <w:pPr>
-            <w:pStyle w:val="TOC2"/>
-            <w:tabs>
-              <w:tab w:val="right" w:leader="dot" w:pos="8777"/>
-            </w:tabs>
-            <w:rPr>
-              <w:rFonts w:eastAsiaTheme="minorEastAsia"/>
-              <w:noProof/>
-              <w:lang w:eastAsia="ja-JP"/>
-            </w:rPr>
-          </w:pPr>
-          <w:hyperlink w:anchor="_Toc5193399" w:history="1">
-            <w:r>
-              <w:rPr>
-                <w:rStyle w:val="Hyperlink"/>
-                <w:noProof/>
-              </w:rPr>
-              <w:t>Invulling Iteratie 2</w:t>
-            </w:r>
-            <w:r>
-              <w:rPr>
-                <w:noProof/>
-                <w:webHidden/>
-              </w:rPr>
-              <w:tab/>
-            </w:r>
-            <w:r>
-              <w:rPr>
-                <w:noProof/>
-                <w:webHidden/>
-              </w:rPr>
-              <w:fldChar w:fldCharType="begin"/>
-            </w:r>
-            <w:r>
-              <w:rPr>
-                <w:noProof/>
-                <w:webHidden/>
-              </w:rPr>
-              <w:instrText xml:space="preserve"> PAGEREF _Toc5193399 \h </w:instrText>
+              <w:instrText xml:space="preserve"> PAGEREF _Toc51538605 \h </w:instrText>
             </w:r>
             <w:r>
               <w:rPr>
@@ -818,16 +818,16 @@
             <w:rPr>
               <w:rFonts w:eastAsiaTheme="minorEastAsia"/>
               <w:noProof/>
-              <w:lang w:eastAsia="ja-JP"/>
+              <w:lang w:val="en-US" w:eastAsia="ja-JP"/>
             </w:rPr>
           </w:pPr>
-          <w:hyperlink w:anchor="_Toc5193400" w:history="1">
+          <w:hyperlink w:anchor="_Toc51538606" w:history="1">
             <w:r>
               <w:rPr>
                 <w:rStyle w:val="Hyperlink"/>
                 <w:noProof/>
               </w:rPr>
-              <w:t>Epics en User Stories</w:t>
+              <w:t>Systeemeisen</w:t>
             </w:r>
             <w:r>
               <w:rPr>
@@ -848,7 +848,7 @@
                 <w:noProof/>
                 <w:webHidden/>
               </w:rPr>
-              <w:instrText xml:space="preserve"> PAGEREF _Toc5193400 \h </w:instrText>
+              <w:instrText xml:space="preserve"> PAGEREF _Toc51538606 \h </w:instrText>
             </w:r>
             <w:r>
               <w:rPr>
@@ -888,16 +888,16 @@
             <w:rPr>
               <w:rFonts w:eastAsiaTheme="minorEastAsia"/>
               <w:noProof/>
-              <w:lang w:eastAsia="ja-JP"/>
+              <w:lang w:val="en-US" w:eastAsia="ja-JP"/>
             </w:rPr>
           </w:pPr>
-          <w:hyperlink w:anchor="_Toc5193401" w:history="1">
+          <w:hyperlink w:anchor="_Toc51538607" w:history="1">
             <w:r>
               <w:rPr>
                 <w:rStyle w:val="Hyperlink"/>
                 <w:noProof/>
               </w:rPr>
-              <w:t>Game play</w:t>
+              <w:t>Klassendiagram</w:t>
             </w:r>
             <w:r>
               <w:rPr>
@@ -918,567 +918,7 @@
                 <w:noProof/>
                 <w:webHidden/>
               </w:rPr>
-              <w:instrText xml:space="preserve"> PAGEREF _Toc5193401 \h </w:instrText>
-            </w:r>
-            <w:r>
-              <w:rPr>
-                <w:noProof/>
-                <w:webHidden/>
-              </w:rPr>
-            </w:r>
-            <w:r>
-              <w:rPr>
-                <w:noProof/>
-                <w:webHidden/>
-              </w:rPr>
-              <w:fldChar w:fldCharType="separate"/>
-            </w:r>
-            <w:r>
-              <w:rPr>
-                <w:noProof/>
-                <w:webHidden/>
-              </w:rPr>
-              <w:t>4</w:t>
-            </w:r>
-            <w:r>
-              <w:rPr>
-                <w:noProof/>
-                <w:webHidden/>
-              </w:rPr>
-              <w:fldChar w:fldCharType="end"/>
-            </w:r>
-          </w:hyperlink>
-        </w:p>
-        <w:p>
-          <w:pPr>
-            <w:pStyle w:val="TOC3"/>
-            <w:tabs>
-              <w:tab w:val="right" w:leader="dot" w:pos="8777"/>
-            </w:tabs>
-            <w:rPr>
-              <w:rFonts w:eastAsiaTheme="minorEastAsia"/>
-              <w:noProof/>
-              <w:lang w:eastAsia="ja-JP"/>
-            </w:rPr>
-          </w:pPr>
-          <w:hyperlink w:anchor="_Toc5193402" w:history="1">
-            <w:r>
-              <w:rPr>
-                <w:rStyle w:val="Hyperlink"/>
-                <w:noProof/>
-              </w:rPr>
-              <w:t>Characters</w:t>
-            </w:r>
-            <w:r>
-              <w:rPr>
-                <w:noProof/>
-                <w:webHidden/>
-              </w:rPr>
-              <w:tab/>
-            </w:r>
-            <w:r>
-              <w:rPr>
-                <w:noProof/>
-                <w:webHidden/>
-              </w:rPr>
-              <w:fldChar w:fldCharType="begin"/>
-            </w:r>
-            <w:r>
-              <w:rPr>
-                <w:noProof/>
-                <w:webHidden/>
-              </w:rPr>
-              <w:instrText xml:space="preserve"> PAGEREF _Toc5193402 \h </w:instrText>
-            </w:r>
-            <w:r>
-              <w:rPr>
-                <w:noProof/>
-                <w:webHidden/>
-              </w:rPr>
-            </w:r>
-            <w:r>
-              <w:rPr>
-                <w:noProof/>
-                <w:webHidden/>
-              </w:rPr>
-              <w:fldChar w:fldCharType="separate"/>
-            </w:r>
-            <w:r>
-              <w:rPr>
-                <w:noProof/>
-                <w:webHidden/>
-              </w:rPr>
-              <w:t>4</w:t>
-            </w:r>
-            <w:r>
-              <w:rPr>
-                <w:noProof/>
-                <w:webHidden/>
-              </w:rPr>
-              <w:fldChar w:fldCharType="end"/>
-            </w:r>
-          </w:hyperlink>
-        </w:p>
-        <w:p>
-          <w:pPr>
-            <w:pStyle w:val="TOC3"/>
-            <w:tabs>
-              <w:tab w:val="right" w:leader="dot" w:pos="8777"/>
-            </w:tabs>
-            <w:rPr>
-              <w:rFonts w:eastAsiaTheme="minorEastAsia"/>
-              <w:noProof/>
-              <w:lang w:eastAsia="ja-JP"/>
-            </w:rPr>
-          </w:pPr>
-          <w:hyperlink w:anchor="_Toc5193403" w:history="1">
-            <w:r>
-              <w:rPr>
-                <w:rStyle w:val="Hyperlink"/>
-                <w:noProof/>
-              </w:rPr>
-              <w:t>Art</w:t>
-            </w:r>
-            <w:r>
-              <w:rPr>
-                <w:noProof/>
-                <w:webHidden/>
-              </w:rPr>
-              <w:tab/>
-            </w:r>
-            <w:r>
-              <w:rPr>
-                <w:noProof/>
-                <w:webHidden/>
-              </w:rPr>
-              <w:fldChar w:fldCharType="begin"/>
-            </w:r>
-            <w:r>
-              <w:rPr>
-                <w:noProof/>
-                <w:webHidden/>
-              </w:rPr>
-              <w:instrText xml:space="preserve"> PAGEREF _Toc5193403 \h </w:instrText>
-            </w:r>
-            <w:r>
-              <w:rPr>
-                <w:noProof/>
-                <w:webHidden/>
-              </w:rPr>
-            </w:r>
-            <w:r>
-              <w:rPr>
-                <w:noProof/>
-                <w:webHidden/>
-              </w:rPr>
-              <w:fldChar w:fldCharType="separate"/>
-            </w:r>
-            <w:r>
-              <w:rPr>
-                <w:noProof/>
-                <w:webHidden/>
-              </w:rPr>
-              <w:t>4</w:t>
-            </w:r>
-            <w:r>
-              <w:rPr>
-                <w:noProof/>
-                <w:webHidden/>
-              </w:rPr>
-              <w:fldChar w:fldCharType="end"/>
-            </w:r>
-          </w:hyperlink>
-        </w:p>
-        <w:p>
-          <w:pPr>
-            <w:pStyle w:val="TOC3"/>
-            <w:tabs>
-              <w:tab w:val="right" w:leader="dot" w:pos="8777"/>
-            </w:tabs>
-            <w:rPr>
-              <w:rFonts w:eastAsiaTheme="minorEastAsia"/>
-              <w:noProof/>
-              <w:lang w:eastAsia="ja-JP"/>
-            </w:rPr>
-          </w:pPr>
-          <w:hyperlink w:anchor="_Toc5193404" w:history="1">
-            <w:r>
-              <w:rPr>
-                <w:rStyle w:val="Hyperlink"/>
-                <w:noProof/>
-              </w:rPr>
-              <w:t>Sound en music</w:t>
-            </w:r>
-            <w:r>
-              <w:rPr>
-                <w:noProof/>
-                <w:webHidden/>
-              </w:rPr>
-              <w:tab/>
-            </w:r>
-            <w:r>
-              <w:rPr>
-                <w:noProof/>
-                <w:webHidden/>
-              </w:rPr>
-              <w:fldChar w:fldCharType="begin"/>
-            </w:r>
-            <w:r>
-              <w:rPr>
-                <w:noProof/>
-                <w:webHidden/>
-              </w:rPr>
-              <w:instrText xml:space="preserve"> PAGEREF _Toc5193404 \h </w:instrText>
-            </w:r>
-            <w:r>
-              <w:rPr>
-                <w:noProof/>
-                <w:webHidden/>
-              </w:rPr>
-            </w:r>
-            <w:r>
-              <w:rPr>
-                <w:noProof/>
-                <w:webHidden/>
-              </w:rPr>
-              <w:fldChar w:fldCharType="separate"/>
-            </w:r>
-            <w:r>
-              <w:rPr>
-                <w:noProof/>
-                <w:webHidden/>
-              </w:rPr>
-              <w:t>4</w:t>
-            </w:r>
-            <w:r>
-              <w:rPr>
-                <w:noProof/>
-                <w:webHidden/>
-              </w:rPr>
-              <w:fldChar w:fldCharType="end"/>
-            </w:r>
-          </w:hyperlink>
-        </w:p>
-        <w:p>
-          <w:pPr>
-            <w:pStyle w:val="TOC3"/>
-            <w:tabs>
-              <w:tab w:val="right" w:leader="dot" w:pos="8777"/>
-            </w:tabs>
-            <w:rPr>
-              <w:rFonts w:eastAsiaTheme="minorEastAsia"/>
-              <w:noProof/>
-              <w:lang w:eastAsia="ja-JP"/>
-            </w:rPr>
-          </w:pPr>
-          <w:hyperlink w:anchor="_Toc5193405" w:history="1">
-            <w:r>
-              <w:rPr>
-                <w:rStyle w:val="Hyperlink"/>
-                <w:noProof/>
-              </w:rPr>
-              <w:t>User interaction</w:t>
-            </w:r>
-            <w:r>
-              <w:rPr>
-                <w:noProof/>
-                <w:webHidden/>
-              </w:rPr>
-              <w:tab/>
-            </w:r>
-            <w:r>
-              <w:rPr>
-                <w:noProof/>
-                <w:webHidden/>
-              </w:rPr>
-              <w:fldChar w:fldCharType="begin"/>
-            </w:r>
-            <w:r>
-              <w:rPr>
-                <w:noProof/>
-                <w:webHidden/>
-              </w:rPr>
-              <w:instrText xml:space="preserve"> PAGEREF _Toc5193405 \h </w:instrText>
-            </w:r>
-            <w:r>
-              <w:rPr>
-                <w:noProof/>
-                <w:webHidden/>
-              </w:rPr>
-            </w:r>
-            <w:r>
-              <w:rPr>
-                <w:noProof/>
-                <w:webHidden/>
-              </w:rPr>
-              <w:fldChar w:fldCharType="separate"/>
-            </w:r>
-            <w:r>
-              <w:rPr>
-                <w:noProof/>
-                <w:webHidden/>
-              </w:rPr>
-              <w:t>4</w:t>
-            </w:r>
-            <w:r>
-              <w:rPr>
-                <w:noProof/>
-                <w:webHidden/>
-              </w:rPr>
-              <w:fldChar w:fldCharType="end"/>
-            </w:r>
-          </w:hyperlink>
-        </w:p>
-        <w:p>
-          <w:pPr>
-            <w:pStyle w:val="TOC2"/>
-            <w:tabs>
-              <w:tab w:val="right" w:leader="dot" w:pos="8777"/>
-            </w:tabs>
-            <w:rPr>
-              <w:rFonts w:eastAsiaTheme="minorEastAsia"/>
-              <w:noProof/>
-              <w:lang w:eastAsia="ja-JP"/>
-            </w:rPr>
-          </w:pPr>
-          <w:hyperlink w:anchor="_Toc5193406" w:history="1">
-            <w:r>
-              <w:rPr>
-                <w:rStyle w:val="Hyperlink"/>
-                <w:noProof/>
-              </w:rPr>
-              <w:t>Technische ontwerp</w:t>
-            </w:r>
-            <w:r>
-              <w:rPr>
-                <w:noProof/>
-                <w:webHidden/>
-              </w:rPr>
-              <w:tab/>
-            </w:r>
-            <w:r>
-              <w:rPr>
-                <w:noProof/>
-                <w:webHidden/>
-              </w:rPr>
-              <w:fldChar w:fldCharType="begin"/>
-            </w:r>
-            <w:r>
-              <w:rPr>
-                <w:noProof/>
-                <w:webHidden/>
-              </w:rPr>
-              <w:instrText xml:space="preserve"> PAGEREF _Toc5193406 \h </w:instrText>
-            </w:r>
-            <w:r>
-              <w:rPr>
-                <w:noProof/>
-                <w:webHidden/>
-              </w:rPr>
-            </w:r>
-            <w:r>
-              <w:rPr>
-                <w:noProof/>
-                <w:webHidden/>
-              </w:rPr>
-              <w:fldChar w:fldCharType="separate"/>
-            </w:r>
-            <w:r>
-              <w:rPr>
-                <w:noProof/>
-                <w:webHidden/>
-              </w:rPr>
-              <w:t>5</w:t>
-            </w:r>
-            <w:r>
-              <w:rPr>
-                <w:noProof/>
-                <w:webHidden/>
-              </w:rPr>
-              <w:fldChar w:fldCharType="end"/>
-            </w:r>
-          </w:hyperlink>
-        </w:p>
-        <w:p>
-          <w:pPr>
-            <w:pStyle w:val="TOC3"/>
-            <w:tabs>
-              <w:tab w:val="right" w:leader="dot" w:pos="8777"/>
-            </w:tabs>
-            <w:rPr>
-              <w:rFonts w:eastAsiaTheme="minorEastAsia"/>
-              <w:noProof/>
-              <w:lang w:eastAsia="ja-JP"/>
-            </w:rPr>
-          </w:pPr>
-          <w:hyperlink w:anchor="_Toc5193407" w:history="1">
-            <w:r>
-              <w:rPr>
-                <w:rStyle w:val="Hyperlink"/>
-                <w:noProof/>
-              </w:rPr>
-              <w:t>Platform</w:t>
-            </w:r>
-            <w:r>
-              <w:rPr>
-                <w:noProof/>
-                <w:webHidden/>
-              </w:rPr>
-              <w:tab/>
-            </w:r>
-            <w:r>
-              <w:rPr>
-                <w:noProof/>
-                <w:webHidden/>
-              </w:rPr>
-              <w:fldChar w:fldCharType="begin"/>
-            </w:r>
-            <w:r>
-              <w:rPr>
-                <w:noProof/>
-                <w:webHidden/>
-              </w:rPr>
-              <w:instrText xml:space="preserve"> PAGEREF _Toc5193407 \h </w:instrText>
-            </w:r>
-            <w:r>
-              <w:rPr>
-                <w:noProof/>
-                <w:webHidden/>
-              </w:rPr>
-            </w:r>
-            <w:r>
-              <w:rPr>
-                <w:noProof/>
-                <w:webHidden/>
-              </w:rPr>
-              <w:fldChar w:fldCharType="separate"/>
-            </w:r>
-            <w:r>
-              <w:rPr>
-                <w:noProof/>
-                <w:webHidden/>
-              </w:rPr>
-              <w:t>5</w:t>
-            </w:r>
-            <w:r>
-              <w:rPr>
-                <w:noProof/>
-                <w:webHidden/>
-              </w:rPr>
-              <w:fldChar w:fldCharType="end"/>
-            </w:r>
-          </w:hyperlink>
-        </w:p>
-        <w:p>
-          <w:pPr>
-            <w:pStyle w:val="TOC3"/>
-            <w:tabs>
-              <w:tab w:val="right" w:leader="dot" w:pos="8777"/>
-            </w:tabs>
-            <w:rPr>
-              <w:rFonts w:eastAsiaTheme="minorEastAsia"/>
-              <w:noProof/>
-              <w:lang w:eastAsia="ja-JP"/>
-            </w:rPr>
-          </w:pPr>
-          <w:hyperlink w:anchor="_Toc5193408" w:history="1">
-            <w:r>
-              <w:rPr>
-                <w:rStyle w:val="Hyperlink"/>
-                <w:noProof/>
-              </w:rPr>
-              <w:t>Systeemeisen</w:t>
-            </w:r>
-            <w:r>
-              <w:rPr>
-                <w:noProof/>
-                <w:webHidden/>
-              </w:rPr>
-              <w:tab/>
-            </w:r>
-            <w:r>
-              <w:rPr>
-                <w:noProof/>
-                <w:webHidden/>
-              </w:rPr>
-              <w:fldChar w:fldCharType="begin"/>
-            </w:r>
-            <w:r>
-              <w:rPr>
-                <w:noProof/>
-                <w:webHidden/>
-              </w:rPr>
-              <w:instrText xml:space="preserve"> PAGEREF _Toc5193408 \h </w:instrText>
-            </w:r>
-            <w:r>
-              <w:rPr>
-                <w:noProof/>
-                <w:webHidden/>
-              </w:rPr>
-            </w:r>
-            <w:r>
-              <w:rPr>
-                <w:noProof/>
-                <w:webHidden/>
-              </w:rPr>
-              <w:fldChar w:fldCharType="separate"/>
-            </w:r>
-            <w:r>
-              <w:rPr>
-                <w:noProof/>
-                <w:webHidden/>
-              </w:rPr>
-              <w:t>5</w:t>
-            </w:r>
-            <w:r>
-              <w:rPr>
-                <w:noProof/>
-                <w:webHidden/>
-              </w:rPr>
-              <w:fldChar w:fldCharType="end"/>
-            </w:r>
-          </w:hyperlink>
-        </w:p>
-        <w:p>
-          <w:pPr>
-            <w:pStyle w:val="TOC3"/>
-            <w:tabs>
-              <w:tab w:val="right" w:leader="dot" w:pos="8777"/>
-            </w:tabs>
-            <w:rPr>
-              <w:rFonts w:eastAsiaTheme="minorEastAsia"/>
-              <w:noProof/>
-              <w:lang w:eastAsia="ja-JP"/>
-            </w:rPr>
-          </w:pPr>
-          <w:hyperlink w:anchor="_Toc5193409" w:history="1">
-            <w:r>
-              <w:rPr>
-                <w:rStyle w:val="Hyperlink"/>
-                <w:noProof/>
-              </w:rPr>
-              <w:t>Klassendiagram</w:t>
-            </w:r>
-            <w:r>
-              <w:rPr>
-                <w:noProof/>
-                <w:webHidden/>
-              </w:rPr>
-              <w:tab/>
-            </w:r>
-            <w:r>
-              <w:rPr>
-                <w:noProof/>
-                <w:webHidden/>
-              </w:rPr>
-              <w:fldChar w:fldCharType="begin"/>
-            </w:r>
-            <w:r>
-              <w:rPr>
-                <w:noProof/>
-                <w:webHidden/>
-              </w:rPr>
-              <w:instrText xml:space="preserve"> PAGEREF _Toc5193409 \h </w:instrText>
+              <w:instrText xml:space="preserve"> PAGEREF _Toc51538607 \h </w:instrText>
             </w:r>
             <w:r>
               <w:rPr>
@@ -1533,17 +973,19 @@
       <w:r>
         <w:br w:type="page"/>
       </w:r>
+      <w:bookmarkStart w:id="2" w:name="_GoBack"/>
+      <w:bookmarkEnd w:id="2"/>
     </w:p>
     <w:p>
       <w:pPr>
         <w:pStyle w:val="Heading2"/>
       </w:pPr>
-      <w:bookmarkStart w:id="2" w:name="_Toc5193391"/>
+      <w:bookmarkStart w:id="3" w:name="_Toc51538597"/>
       <w:r>
         <w:lastRenderedPageBreak/>
         <w:t>Inleiding</w:t>
       </w:r>
-      <w:bookmarkEnd w:id="2"/>
+      <w:bookmarkEnd w:id="3"/>
     </w:p>
     <w:p>
       <w:r>
@@ -1555,38 +997,52 @@
       <w:pPr>
         <w:pStyle w:val="Heading2"/>
       </w:pPr>
-      <w:bookmarkStart w:id="3" w:name="_Toc5193392"/>
+      <w:bookmarkStart w:id="4" w:name="_Toc51538598"/>
       <w:r>
         <w:t>Invulling iteratie 1</w:t>
       </w:r>
-      <w:bookmarkEnd w:id="3"/>
+      <w:bookmarkEnd w:id="4"/>
     </w:p>
     <w:p>
       <w:pPr>
+        <w:rPr>
+          <w:lang w:eastAsia="en-US"/>
+        </w:rPr>
+      </w:pPr>
+      <w:r>
+        <w:rPr>
+          <w:lang w:eastAsia="en-US"/>
+        </w:rPr>
+        <w:t xml:space="preserve">Ik heb iteratie 2 verwijdert, gezien het proef PvB maar </w:t>
+      </w:r>
+      <w:r>
+        <w:rPr>
+          <w:lang w:eastAsia="en-US"/>
+        </w:rPr>
+        <w:t>één</w:t>
+      </w:r>
+      <w:r>
+        <w:rPr>
+          <w:lang w:eastAsia="en-US"/>
+        </w:rPr>
+        <w:t xml:space="preserve"> iteratie bevat.</w:t>
+      </w:r>
+    </w:p>
+    <w:p>
+      <w:pPr>
         <w:pStyle w:val="Heading3"/>
       </w:pPr>
-      <w:bookmarkStart w:id="4" w:name="_Toc5193393"/>
-      <w:proofErr w:type="spellStart"/>
+      <w:bookmarkStart w:id="5" w:name="_Toc51538599"/>
       <w:r>
-        <w:t>Epics</w:t>
+        <w:t>Epics en User Stories</w:t>
       </w:r>
-      <w:proofErr w:type="spellEnd"/>
-      <w:r>
-        <w:t xml:space="preserve"> en User </w:t>
-      </w:r>
-      <w:proofErr w:type="spellStart"/>
-      <w:r>
-        <w:t>Stories</w:t>
-      </w:r>
-      <w:bookmarkEnd w:id="4"/>
-      <w:proofErr w:type="spellEnd"/>
+      <w:bookmarkEnd w:id="5"/>
     </w:p>
     <w:p>
       <w:pPr>
         <w:rPr>
           <w:rFonts w:ascii="Calibri" w:hAnsi="Calibri"/>
           <w:szCs w:val="20"/>
-          <w:shd w:val="clear" w:color="auto" w:fill="F2F2F2" w:themeFill="background1" w:themeFillShade="F2"/>
         </w:rPr>
       </w:pPr>
       <w:r>
@@ -1594,56 +1050,8 @@
           <w:rFonts w:ascii="Calibri" w:hAnsi="Calibri"/>
           <w:szCs w:val="20"/>
         </w:rPr>
-        <w:t>[</w:t>
+        <w:t xml:space="preserve">Naam epic: </w:t>
       </w:r>
-      <w:r>
-        <w:rPr>
-          <w:rFonts w:ascii="Calibri" w:hAnsi="Calibri"/>
-          <w:szCs w:val="20"/>
-          <w:shd w:val="clear" w:color="auto" w:fill="F2F2F2" w:themeFill="background1" w:themeFillShade="F2"/>
-        </w:rPr>
-        <w:t>Vul in onderstaande tabel het nummer en user story in. In de laatste kolom geef je de status aan.]</w:t>
-      </w:r>
-    </w:p>
-    <w:p>
-      <w:pPr>
-        <w:rPr>
-          <w:rFonts w:ascii="Calibri" w:hAnsi="Calibri"/>
-          <w:szCs w:val="20"/>
-        </w:rPr>
-      </w:pPr>
-    </w:p>
-    <w:p>
-      <w:pPr>
-        <w:rPr>
-          <w:rFonts w:ascii="Calibri" w:hAnsi="Calibri"/>
-          <w:szCs w:val="20"/>
-        </w:rPr>
-      </w:pPr>
-      <w:r>
-        <w:rPr>
-          <w:rFonts w:ascii="Calibri" w:hAnsi="Calibri"/>
-          <w:szCs w:val="20"/>
-        </w:rPr>
-        <w:t xml:space="preserve">Naam </w:t>
-      </w:r>
-      <w:proofErr w:type="spellStart"/>
-      <w:r>
-        <w:rPr>
-          <w:rFonts w:ascii="Calibri" w:hAnsi="Calibri"/>
-          <w:szCs w:val="20"/>
-        </w:rPr>
-        <w:t>epic</w:t>
-      </w:r>
-      <w:proofErr w:type="spellEnd"/>
-      <w:r>
-        <w:rPr>
-          <w:rFonts w:ascii="Calibri" w:hAnsi="Calibri"/>
-          <w:szCs w:val="20"/>
-        </w:rPr>
-        <w:t xml:space="preserve">: </w:t>
-      </w:r>
-      <w:proofErr w:type="spellStart"/>
       <w:r>
         <w:rPr>
           <w:rFonts w:ascii="Calibri" w:hAnsi="Calibri"/>
@@ -1651,7 +1059,6 @@
         </w:rPr>
         <w:t>Minesweeper</w:t>
       </w:r>
-      <w:proofErr w:type="spellEnd"/>
     </w:p>
     <w:tbl>
       <w:tblPr>
@@ -1781,8 +1188,13 @@
                 <w:szCs w:val="20"/>
               </w:rPr>
             </w:pPr>
-            <w:bookmarkStart w:id="5" w:name="_GoBack"/>
-            <w:bookmarkEnd w:id="5"/>
+            <w:r>
+              <w:rPr>
+                <w:rFonts w:ascii="Calibri" w:hAnsi="Calibri"/>
+                <w:szCs w:val="20"/>
+              </w:rPr>
+              <w:t>N/A</w:t>
+            </w:r>
           </w:p>
         </w:tc>
       </w:tr>
@@ -1838,6 +1250,13 @@
                 <w:szCs w:val="20"/>
               </w:rPr>
             </w:pPr>
+            <w:r>
+              <w:rPr>
+                <w:rFonts w:ascii="Calibri" w:hAnsi="Calibri"/>
+                <w:szCs w:val="20"/>
+              </w:rPr>
+              <w:t>N/A</w:t>
+            </w:r>
           </w:p>
         </w:tc>
       </w:tr>
@@ -1854,255 +1273,96 @@
       <w:pPr>
         <w:pStyle w:val="Heading3"/>
       </w:pPr>
-      <w:bookmarkStart w:id="6" w:name="_Toc5193394"/>
+      <w:bookmarkStart w:id="6" w:name="_Toc51538600"/>
       <w:r>
-        <w:t xml:space="preserve">Game </w:t>
-      </w:r>
-      <w:proofErr w:type="spellStart"/>
-      <w:r>
-        <w:t>play</w:t>
+        <w:t>Game play</w:t>
       </w:r>
       <w:bookmarkEnd w:id="6"/>
-      <w:proofErr w:type="spellEnd"/>
     </w:p>
     <w:p>
       <w:pPr>
         <w:rPr>
-          <w:shd w:val="clear" w:color="auto" w:fill="F2F2F2" w:themeFill="background1" w:themeFillShade="F2"/>
+          <w:lang w:eastAsia="en-US"/>
         </w:rPr>
       </w:pPr>
+    </w:p>
+    <w:p>
+      <w:pPr>
+        <w:pStyle w:val="Heading4"/>
+      </w:pPr>
       <w:r>
-        <w:t>[</w:t>
+        <w:t>Als speler wil ik feedback krijgen hoeveel mijnen om een tegel liggen.</w:t>
       </w:r>
+    </w:p>
+    <w:p/>
+    <w:p>
       <w:r>
-        <w:rPr>
-          <w:shd w:val="clear" w:color="auto" w:fill="F2F2F2" w:themeFill="background1" w:themeFillShade="F2"/>
-        </w:rPr>
-        <w:t xml:space="preserve">Beschrijf hier per </w:t>
-      </w:r>
-      <w:proofErr w:type="spellStart"/>
-      <w:r>
-        <w:rPr>
-          <w:shd w:val="clear" w:color="auto" w:fill="F2F2F2" w:themeFill="background1" w:themeFillShade="F2"/>
-        </w:rPr>
-        <w:t>epic</w:t>
-      </w:r>
-      <w:proofErr w:type="spellEnd"/>
-      <w:r>
-        <w:rPr>
-          <w:shd w:val="clear" w:color="auto" w:fill="F2F2F2" w:themeFill="background1" w:themeFillShade="F2"/>
-        </w:rPr>
-        <w:t xml:space="preserve"> de game </w:t>
-      </w:r>
-      <w:proofErr w:type="spellStart"/>
-      <w:r>
-        <w:rPr>
-          <w:shd w:val="clear" w:color="auto" w:fill="F2F2F2" w:themeFill="background1" w:themeFillShade="F2"/>
-        </w:rPr>
-        <w:t>play</w:t>
-      </w:r>
-      <w:proofErr w:type="spellEnd"/>
-      <w:r>
-        <w:rPr>
-          <w:shd w:val="clear" w:color="auto" w:fill="F2F2F2" w:themeFill="background1" w:themeFillShade="F2"/>
-        </w:rPr>
-        <w:t>. Denk hierbij aan:</w:t>
+        <w:t>Als de speler op een onaangeklikte tegel klikt, verandert deze naar een triggered state of een vulkaan.</w:t>
       </w:r>
     </w:p>
     <w:p>
-      <w:pPr>
-        <w:pStyle w:val="ListParagraph"/>
-        <w:numPr>
-          <w:ilvl w:val="0"/>
-          <w:numId w:val="8"/>
-        </w:numPr>
-      </w:pPr>
       <w:r>
-        <w:rPr>
-          <w:shd w:val="clear" w:color="auto" w:fill="F2F2F2" w:themeFill="background1" w:themeFillShade="F2"/>
-        </w:rPr>
-        <w:t>welke acties de speler uitvoert in de game;</w:t>
+        <w:t>Is deze state geen vulkaan, kijken we of er wel (hidden) vulkanen om deze tegel liggen.</w:t>
       </w:r>
     </w:p>
     <w:p>
-      <w:pPr>
-        <w:pStyle w:val="ListParagraph"/>
-        <w:numPr>
-          <w:ilvl w:val="0"/>
-          <w:numId w:val="8"/>
-        </w:numPr>
-      </w:pPr>
       <w:r>
-        <w:rPr>
-          <w:shd w:val="clear" w:color="auto" w:fill="F2F2F2" w:themeFill="background1" w:themeFillShade="F2"/>
-        </w:rPr>
-        <w:t>hoe de acties worden uitgevoerd;</w:t>
+        <w:t>Is dat het geval, dan tonen wij dit aantal op deze tegel.</w:t>
+      </w:r>
+    </w:p>
+    <w:p/>
+    <w:p>
+      <w:pPr>
+        <w:pStyle w:val="Heading4"/>
+      </w:pPr>
+      <w:r>
+        <w:t>Als speler wil ik tegels kunnen markeren als er vrijwel zeker een mijn ligt.</w:t>
+      </w:r>
+    </w:p>
+    <w:p/>
+    <w:p>
+      <w:r>
+        <w:t>Om een ronde goed bij te houden, is het de bedoeling dat je tegels kunt markeren. Dit houdt in dat je een vlaggetje plaatst op plekken waar mogelijk of zeker een bom/vulkaan verstopt zit. Zo klik je niet per ongeluk op deze tegel om gameover te gaan.</w:t>
       </w:r>
     </w:p>
     <w:p>
       <w:pPr>
-        <w:pStyle w:val="ListParagraph"/>
-        <w:numPr>
-          <w:ilvl w:val="0"/>
-          <w:numId w:val="8"/>
-        </w:numPr>
-      </w:pPr>
-      <w:r>
         <w:rPr>
-          <w:shd w:val="clear" w:color="auto" w:fill="F2F2F2" w:themeFill="background1" w:themeFillShade="F2"/>
+          <w:lang w:eastAsia="en-US"/>
         </w:rPr>
-        <w:t>het resultaat van de acties.</w:t>
-      </w:r>
-      <w:r>
-        <w:t>]</w:t>
-      </w:r>
+      </w:pPr>
     </w:p>
     <w:p>
       <w:pPr>
         <w:pStyle w:val="Heading3"/>
       </w:pPr>
-    </w:p>
-    <w:p>
-      <w:pPr>
-        <w:pStyle w:val="Heading3"/>
-      </w:pPr>
-      <w:bookmarkStart w:id="7" w:name="_Toc5193396"/>
+      <w:bookmarkStart w:id="7" w:name="_Toc51538601"/>
       <w:r>
         <w:t>Art</w:t>
       </w:r>
       <w:bookmarkEnd w:id="7"/>
     </w:p>
+    <w:p/>
     <w:p>
+      <w:pPr>
+        <w:pStyle w:val="Heading3"/>
+      </w:pPr>
+      <w:bookmarkStart w:id="8" w:name="_Toc51538602"/>
       <w:r>
-        <w:t>[</w:t>
+        <w:t>Sound en music</w:t>
       </w:r>
-      <w:r>
-        <w:rPr>
-          <w:shd w:val="clear" w:color="auto" w:fill="F2F2F2" w:themeFill="background1" w:themeFillShade="F2"/>
-        </w:rPr>
-        <w:t xml:space="preserve">Beschrijf hier per </w:t>
-      </w:r>
-      <w:proofErr w:type="spellStart"/>
-      <w:r>
-        <w:rPr>
-          <w:shd w:val="clear" w:color="auto" w:fill="F2F2F2" w:themeFill="background1" w:themeFillShade="F2"/>
-        </w:rPr>
-        <w:t>epic</w:t>
-      </w:r>
-      <w:proofErr w:type="spellEnd"/>
-      <w:r>
-        <w:rPr>
-          <w:shd w:val="clear" w:color="auto" w:fill="F2F2F2" w:themeFill="background1" w:themeFillShade="F2"/>
-        </w:rPr>
-        <w:t xml:space="preserve"> de gekozen assets.</w:t>
-      </w:r>
-      <w:r>
-        <w:t>]</w:t>
-      </w:r>
+      <w:bookmarkEnd w:id="8"/>
     </w:p>
     <w:p/>
     <w:p>
       <w:pPr>
         <w:pStyle w:val="Heading3"/>
       </w:pPr>
-      <w:bookmarkStart w:id="8" w:name="_Toc5193397"/>
+      <w:bookmarkStart w:id="9" w:name="_Toc51538603"/>
       <w:r>
-        <w:t xml:space="preserve">Sound en </w:t>
-      </w:r>
-      <w:proofErr w:type="spellStart"/>
-      <w:r>
-        <w:t>music</w:t>
-      </w:r>
-      <w:bookmarkEnd w:id="8"/>
-      <w:proofErr w:type="spellEnd"/>
-    </w:p>
-    <w:p>
-      <w:r>
-        <w:t>[</w:t>
-      </w:r>
-      <w:r>
-        <w:rPr>
-          <w:shd w:val="clear" w:color="auto" w:fill="F2F2F2" w:themeFill="background1" w:themeFillShade="F2"/>
-        </w:rPr>
-        <w:t xml:space="preserve">Beschrijf hier per </w:t>
-      </w:r>
-      <w:proofErr w:type="spellStart"/>
-      <w:r>
-        <w:rPr>
-          <w:shd w:val="clear" w:color="auto" w:fill="F2F2F2" w:themeFill="background1" w:themeFillShade="F2"/>
-        </w:rPr>
-        <w:t>epic</w:t>
-      </w:r>
-      <w:proofErr w:type="spellEnd"/>
-      <w:r>
-        <w:rPr>
-          <w:shd w:val="clear" w:color="auto" w:fill="F2F2F2" w:themeFill="background1" w:themeFillShade="F2"/>
-        </w:rPr>
-        <w:t xml:space="preserve"> de gekozen assets.</w:t>
-      </w:r>
-      <w:r>
-        <w:t>]</w:t>
-      </w:r>
-    </w:p>
-    <w:p/>
-    <w:p>
-      <w:pPr>
-        <w:pStyle w:val="Heading3"/>
-      </w:pPr>
-      <w:bookmarkStart w:id="9" w:name="_Toc5193398"/>
-      <w:r>
-        <w:t xml:space="preserve">User </w:t>
-      </w:r>
-      <w:proofErr w:type="spellStart"/>
-      <w:r>
-        <w:t>interaction</w:t>
+        <w:t>User interaction</w:t>
       </w:r>
       <w:bookmarkEnd w:id="9"/>
-      <w:proofErr w:type="spellEnd"/>
-    </w:p>
-    <w:p>
-      <w:r>
-        <w:t>[</w:t>
-      </w:r>
-      <w:r>
-        <w:rPr>
-          <w:shd w:val="clear" w:color="auto" w:fill="F2F2F2" w:themeFill="background1" w:themeFillShade="F2"/>
-        </w:rPr>
-        <w:t xml:space="preserve">Beschrijf per </w:t>
-      </w:r>
-      <w:proofErr w:type="spellStart"/>
-      <w:r>
-        <w:rPr>
-          <w:shd w:val="clear" w:color="auto" w:fill="F2F2F2" w:themeFill="background1" w:themeFillShade="F2"/>
-        </w:rPr>
-        <w:t>epic</w:t>
-      </w:r>
-      <w:proofErr w:type="spellEnd"/>
-      <w:r>
-        <w:rPr>
-          <w:shd w:val="clear" w:color="auto" w:fill="F2F2F2" w:themeFill="background1" w:themeFillShade="F2"/>
-        </w:rPr>
-        <w:t xml:space="preserve"> de user interface en game </w:t>
-      </w:r>
-      <w:proofErr w:type="spellStart"/>
-      <w:r>
-        <w:rPr>
-          <w:shd w:val="clear" w:color="auto" w:fill="F2F2F2" w:themeFill="background1" w:themeFillShade="F2"/>
-        </w:rPr>
-        <w:t>controls</w:t>
-      </w:r>
-      <w:proofErr w:type="spellEnd"/>
-      <w:r>
-        <w:rPr>
-          <w:shd w:val="clear" w:color="auto" w:fill="F2F2F2" w:themeFill="background1" w:themeFillShade="F2"/>
-        </w:rPr>
-        <w:t>.]</w:t>
-      </w:r>
-    </w:p>
-    <w:p>
-      <w:pPr>
-        <w:spacing w:after="160" w:line="259" w:lineRule="auto"/>
-      </w:pPr>
       <w:r>
         <w:br w:type="page"/>
       </w:r>
@@ -2111,713 +1371,23 @@
       <w:pPr>
         <w:pStyle w:val="Heading2"/>
       </w:pPr>
-      <w:bookmarkStart w:id="10" w:name="_Toc5193399"/>
-      <w:r>
-        <w:lastRenderedPageBreak/>
-        <w:t>Invulling Iteratie 2</w:t>
-      </w:r>
-      <w:bookmarkEnd w:id="10"/>
-    </w:p>
-    <w:p>
-      <w:pPr>
-        <w:pStyle w:val="Heading3"/>
-      </w:pPr>
-      <w:bookmarkStart w:id="11" w:name="_Toc5193400"/>
-      <w:proofErr w:type="spellStart"/>
-      <w:r>
-        <w:t>Epics</w:t>
-      </w:r>
-      <w:proofErr w:type="spellEnd"/>
-      <w:r>
-        <w:t xml:space="preserve"> en User </w:t>
-      </w:r>
-      <w:proofErr w:type="spellStart"/>
-      <w:r>
-        <w:t>Stories</w:t>
-      </w:r>
-      <w:bookmarkEnd w:id="11"/>
-      <w:proofErr w:type="spellEnd"/>
-    </w:p>
-    <w:p>
-      <w:pPr>
-        <w:rPr>
-          <w:rFonts w:ascii="Calibri" w:hAnsi="Calibri"/>
-          <w:szCs w:val="20"/>
-          <w:shd w:val="clear" w:color="auto" w:fill="F2F2F2" w:themeFill="background1" w:themeFillShade="F2"/>
-        </w:rPr>
-      </w:pPr>
-      <w:r>
-        <w:rPr>
-          <w:rFonts w:ascii="Calibri" w:hAnsi="Calibri"/>
-          <w:szCs w:val="20"/>
-        </w:rPr>
-        <w:t>[</w:t>
-      </w:r>
-      <w:r>
-        <w:rPr>
-          <w:rFonts w:ascii="Calibri" w:hAnsi="Calibri"/>
-          <w:szCs w:val="20"/>
-          <w:shd w:val="clear" w:color="auto" w:fill="F2F2F2" w:themeFill="background1" w:themeFillShade="F2"/>
-        </w:rPr>
-        <w:t>Vul in onderstaande tabel het nummer en user story in. In de laatste kolom geef je de status aan.]</w:t>
-      </w:r>
-    </w:p>
-    <w:p>
-      <w:pPr>
-        <w:rPr>
-          <w:rFonts w:ascii="Calibri" w:hAnsi="Calibri"/>
-          <w:szCs w:val="20"/>
-        </w:rPr>
-      </w:pPr>
-    </w:p>
-    <w:p>
-      <w:pPr>
-        <w:rPr>
-          <w:rFonts w:ascii="Calibri" w:hAnsi="Calibri"/>
-          <w:szCs w:val="20"/>
-        </w:rPr>
-      </w:pPr>
-      <w:r>
-        <w:rPr>
-          <w:rFonts w:ascii="Calibri" w:hAnsi="Calibri"/>
-          <w:szCs w:val="20"/>
-        </w:rPr>
-        <w:t xml:space="preserve">Naam </w:t>
-      </w:r>
-      <w:proofErr w:type="spellStart"/>
-      <w:r>
-        <w:rPr>
-          <w:rFonts w:ascii="Calibri" w:hAnsi="Calibri"/>
-          <w:szCs w:val="20"/>
-        </w:rPr>
-        <w:t>epic</w:t>
-      </w:r>
-      <w:proofErr w:type="spellEnd"/>
-      <w:r>
-        <w:rPr>
-          <w:rFonts w:ascii="Calibri" w:hAnsi="Calibri"/>
-          <w:szCs w:val="20"/>
-        </w:rPr>
-        <w:t>: [</w:t>
-      </w:r>
-      <w:r>
-        <w:rPr>
-          <w:rFonts w:ascii="Calibri" w:hAnsi="Calibri"/>
-          <w:szCs w:val="20"/>
-          <w:shd w:val="clear" w:color="auto" w:fill="F2F2F2" w:themeFill="background1" w:themeFillShade="F2"/>
-        </w:rPr>
-        <w:t xml:space="preserve">Vul hier de </w:t>
-      </w:r>
-      <w:proofErr w:type="spellStart"/>
-      <w:r>
-        <w:rPr>
-          <w:rFonts w:ascii="Calibri" w:hAnsi="Calibri"/>
-          <w:szCs w:val="20"/>
-          <w:shd w:val="clear" w:color="auto" w:fill="F2F2F2" w:themeFill="background1" w:themeFillShade="F2"/>
-        </w:rPr>
-        <w:t>epic</w:t>
-      </w:r>
-      <w:proofErr w:type="spellEnd"/>
-      <w:r>
-        <w:rPr>
-          <w:rFonts w:ascii="Calibri" w:hAnsi="Calibri"/>
-          <w:szCs w:val="20"/>
-          <w:shd w:val="clear" w:color="auto" w:fill="F2F2F2" w:themeFill="background1" w:themeFillShade="F2"/>
-        </w:rPr>
-        <w:t xml:space="preserve"> in</w:t>
-      </w:r>
-      <w:r>
-        <w:rPr>
-          <w:rFonts w:ascii="Calibri" w:hAnsi="Calibri"/>
-          <w:szCs w:val="20"/>
-        </w:rPr>
-        <w:t>]</w:t>
-      </w:r>
-    </w:p>
-    <w:tbl>
-      <w:tblPr>
-        <w:tblStyle w:val="TableGrid"/>
-        <w:tblW w:w="0" w:type="auto"/>
-        <w:tblLook w:val="04A0" w:firstRow="1" w:lastRow="0" w:firstColumn="1" w:lastColumn="0" w:noHBand="0" w:noVBand="1"/>
-      </w:tblPr>
-      <w:tblGrid>
-        <w:gridCol w:w="666"/>
-        <w:gridCol w:w="6655"/>
-        <w:gridCol w:w="1682"/>
-      </w:tblGrid>
-      <w:tr>
-        <w:tc>
-          <w:tcPr>
-            <w:tcW w:w="675" w:type="dxa"/>
-            <w:shd w:val="clear" w:color="auto" w:fill="D9D9D9" w:themeFill="background1" w:themeFillShade="D9"/>
-          </w:tcPr>
-          <w:p>
-            <w:pPr>
-              <w:rPr>
-                <w:rFonts w:ascii="Calibri" w:hAnsi="Calibri"/>
-                <w:szCs w:val="20"/>
-              </w:rPr>
-            </w:pPr>
-            <w:r>
-              <w:rPr>
-                <w:rFonts w:ascii="Calibri" w:hAnsi="Calibri"/>
-                <w:szCs w:val="20"/>
-              </w:rPr>
-              <w:t>Nr.</w:t>
-            </w:r>
-          </w:p>
-        </w:tc>
-        <w:tc>
-          <w:tcPr>
-            <w:tcW w:w="6888" w:type="dxa"/>
-            <w:shd w:val="clear" w:color="auto" w:fill="D9D9D9" w:themeFill="background1" w:themeFillShade="D9"/>
-          </w:tcPr>
-          <w:p>
-            <w:pPr>
-              <w:rPr>
-                <w:rFonts w:ascii="Calibri" w:hAnsi="Calibri"/>
-                <w:szCs w:val="20"/>
-              </w:rPr>
-            </w:pPr>
-            <w:r>
-              <w:rPr>
-                <w:rFonts w:ascii="Calibri" w:hAnsi="Calibri"/>
-                <w:szCs w:val="20"/>
-              </w:rPr>
-              <w:t>User story</w:t>
-            </w:r>
-          </w:p>
-        </w:tc>
-        <w:tc>
-          <w:tcPr>
-            <w:tcW w:w="1725" w:type="dxa"/>
-            <w:shd w:val="clear" w:color="auto" w:fill="D9D9D9" w:themeFill="background1" w:themeFillShade="D9"/>
-          </w:tcPr>
-          <w:p>
-            <w:pPr>
-              <w:rPr>
-                <w:rFonts w:ascii="Calibri" w:hAnsi="Calibri"/>
-                <w:szCs w:val="20"/>
-              </w:rPr>
-            </w:pPr>
-            <w:r>
-              <w:rPr>
-                <w:rFonts w:ascii="Calibri" w:hAnsi="Calibri"/>
-                <w:szCs w:val="20"/>
-              </w:rPr>
-              <w:t>Status</w:t>
-            </w:r>
-          </w:p>
-        </w:tc>
-      </w:tr>
-      <w:tr>
-        <w:tc>
-          <w:tcPr>
-            <w:tcW w:w="675" w:type="dxa"/>
-          </w:tcPr>
-          <w:p>
-            <w:pPr>
-              <w:rPr>
-                <w:rFonts w:ascii="Calibri" w:hAnsi="Calibri"/>
-                <w:szCs w:val="20"/>
-              </w:rPr>
-            </w:pPr>
-          </w:p>
-        </w:tc>
-        <w:tc>
-          <w:tcPr>
-            <w:tcW w:w="6888" w:type="dxa"/>
-          </w:tcPr>
-          <w:p>
-            <w:pPr>
-              <w:rPr>
-                <w:rFonts w:ascii="Calibri" w:hAnsi="Calibri"/>
-                <w:szCs w:val="20"/>
-              </w:rPr>
-            </w:pPr>
-            <w:r>
-              <w:rPr>
-                <w:rFonts w:ascii="Calibri" w:hAnsi="Calibri"/>
-                <w:szCs w:val="20"/>
-              </w:rPr>
-              <w:t>Omschrijving user story</w:t>
-            </w:r>
-          </w:p>
-        </w:tc>
-        <w:tc>
-          <w:tcPr>
-            <w:tcW w:w="1725" w:type="dxa"/>
-          </w:tcPr>
-          <w:p>
-            <w:pPr>
-              <w:rPr>
-                <w:rFonts w:ascii="Calibri" w:hAnsi="Calibri"/>
-                <w:szCs w:val="20"/>
-              </w:rPr>
-            </w:pPr>
-          </w:p>
-        </w:tc>
-      </w:tr>
-      <w:tr>
-        <w:tc>
-          <w:tcPr>
-            <w:tcW w:w="675" w:type="dxa"/>
-          </w:tcPr>
-          <w:p>
-            <w:pPr>
-              <w:rPr>
-                <w:rFonts w:ascii="Calibri" w:hAnsi="Calibri"/>
-                <w:szCs w:val="20"/>
-              </w:rPr>
-            </w:pPr>
-          </w:p>
-        </w:tc>
-        <w:tc>
-          <w:tcPr>
-            <w:tcW w:w="6888" w:type="dxa"/>
-          </w:tcPr>
-          <w:p>
-            <w:pPr>
-              <w:rPr>
-                <w:rFonts w:ascii="Calibri" w:hAnsi="Calibri"/>
-                <w:szCs w:val="20"/>
-              </w:rPr>
-            </w:pPr>
-          </w:p>
-        </w:tc>
-        <w:tc>
-          <w:tcPr>
-            <w:tcW w:w="1725" w:type="dxa"/>
-          </w:tcPr>
-          <w:p>
-            <w:pPr>
-              <w:rPr>
-                <w:rFonts w:ascii="Calibri" w:hAnsi="Calibri"/>
-                <w:szCs w:val="20"/>
-              </w:rPr>
-            </w:pPr>
-          </w:p>
-        </w:tc>
-      </w:tr>
-      <w:tr>
-        <w:tc>
-          <w:tcPr>
-            <w:tcW w:w="675" w:type="dxa"/>
-          </w:tcPr>
-          <w:p>
-            <w:pPr>
-              <w:rPr>
-                <w:rFonts w:ascii="Calibri" w:hAnsi="Calibri"/>
-                <w:szCs w:val="20"/>
-              </w:rPr>
-            </w:pPr>
-          </w:p>
-        </w:tc>
-        <w:tc>
-          <w:tcPr>
-            <w:tcW w:w="6888" w:type="dxa"/>
-          </w:tcPr>
-          <w:p>
-            <w:pPr>
-              <w:rPr>
-                <w:rFonts w:ascii="Calibri" w:hAnsi="Calibri"/>
-                <w:szCs w:val="20"/>
-              </w:rPr>
-            </w:pPr>
-          </w:p>
-        </w:tc>
-        <w:tc>
-          <w:tcPr>
-            <w:tcW w:w="1725" w:type="dxa"/>
-          </w:tcPr>
-          <w:p>
-            <w:pPr>
-              <w:rPr>
-                <w:rFonts w:ascii="Calibri" w:hAnsi="Calibri"/>
-                <w:szCs w:val="20"/>
-              </w:rPr>
-            </w:pPr>
-          </w:p>
-        </w:tc>
-      </w:tr>
-      <w:tr>
-        <w:tc>
-          <w:tcPr>
-            <w:tcW w:w="675" w:type="dxa"/>
-          </w:tcPr>
-          <w:p>
-            <w:pPr>
-              <w:rPr>
-                <w:rFonts w:ascii="Calibri" w:hAnsi="Calibri"/>
-                <w:szCs w:val="20"/>
-              </w:rPr>
-            </w:pPr>
-          </w:p>
-        </w:tc>
-        <w:tc>
-          <w:tcPr>
-            <w:tcW w:w="6888" w:type="dxa"/>
-          </w:tcPr>
-          <w:p>
-            <w:pPr>
-              <w:rPr>
-                <w:rFonts w:ascii="Calibri" w:hAnsi="Calibri"/>
-                <w:szCs w:val="20"/>
-              </w:rPr>
-            </w:pPr>
-          </w:p>
-        </w:tc>
-        <w:tc>
-          <w:tcPr>
-            <w:tcW w:w="1725" w:type="dxa"/>
-          </w:tcPr>
-          <w:p>
-            <w:pPr>
-              <w:rPr>
-                <w:rFonts w:ascii="Calibri" w:hAnsi="Calibri"/>
-                <w:szCs w:val="20"/>
-              </w:rPr>
-            </w:pPr>
-          </w:p>
-        </w:tc>
-      </w:tr>
-    </w:tbl>
-    <w:p/>
-    <w:p>
-      <w:pPr>
-        <w:pStyle w:val="Heading3"/>
-      </w:pPr>
-      <w:bookmarkStart w:id="12" w:name="_Toc5193401"/>
-      <w:r>
-        <w:t xml:space="preserve">Game </w:t>
-      </w:r>
-      <w:proofErr w:type="spellStart"/>
-      <w:r>
-        <w:t>play</w:t>
-      </w:r>
-      <w:bookmarkEnd w:id="12"/>
-      <w:proofErr w:type="spellEnd"/>
-      <w:r>
-        <w:t xml:space="preserve">  </w:t>
-      </w:r>
-    </w:p>
-    <w:p>
-      <w:pPr>
-        <w:rPr>
-          <w:shd w:val="clear" w:color="auto" w:fill="F2F2F2" w:themeFill="background1" w:themeFillShade="F2"/>
-        </w:rPr>
-      </w:pPr>
-      <w:r>
-        <w:t>[</w:t>
-      </w:r>
-      <w:r>
-        <w:rPr>
-          <w:shd w:val="clear" w:color="auto" w:fill="F2F2F2" w:themeFill="background1" w:themeFillShade="F2"/>
-        </w:rPr>
-        <w:t xml:space="preserve">Beschrijf  hier per </w:t>
-      </w:r>
-      <w:proofErr w:type="spellStart"/>
-      <w:r>
-        <w:rPr>
-          <w:shd w:val="clear" w:color="auto" w:fill="F2F2F2" w:themeFill="background1" w:themeFillShade="F2"/>
-        </w:rPr>
-        <w:t>epic</w:t>
-      </w:r>
-      <w:proofErr w:type="spellEnd"/>
-      <w:r>
-        <w:rPr>
-          <w:shd w:val="clear" w:color="auto" w:fill="F2F2F2" w:themeFill="background1" w:themeFillShade="F2"/>
-        </w:rPr>
-        <w:t xml:space="preserve"> de game </w:t>
-      </w:r>
-      <w:proofErr w:type="spellStart"/>
-      <w:r>
-        <w:rPr>
-          <w:shd w:val="clear" w:color="auto" w:fill="F2F2F2" w:themeFill="background1" w:themeFillShade="F2"/>
-        </w:rPr>
-        <w:t>play</w:t>
-      </w:r>
-      <w:proofErr w:type="spellEnd"/>
-      <w:r>
-        <w:rPr>
-          <w:shd w:val="clear" w:color="auto" w:fill="F2F2F2" w:themeFill="background1" w:themeFillShade="F2"/>
-        </w:rPr>
-        <w:t>. Denk hierbij aan:</w:t>
-      </w:r>
-    </w:p>
-    <w:p>
-      <w:pPr>
-        <w:pStyle w:val="ListParagraph"/>
-        <w:numPr>
-          <w:ilvl w:val="0"/>
-          <w:numId w:val="8"/>
-        </w:numPr>
-      </w:pPr>
-      <w:r>
-        <w:rPr>
-          <w:shd w:val="clear" w:color="auto" w:fill="F2F2F2" w:themeFill="background1" w:themeFillShade="F2"/>
-        </w:rPr>
-        <w:t>welke acties de speler uitvoert in de game;</w:t>
-      </w:r>
-    </w:p>
-    <w:p>
-      <w:pPr>
-        <w:pStyle w:val="ListParagraph"/>
-        <w:numPr>
-          <w:ilvl w:val="0"/>
-          <w:numId w:val="8"/>
-        </w:numPr>
-      </w:pPr>
-      <w:r>
-        <w:rPr>
-          <w:shd w:val="clear" w:color="auto" w:fill="F2F2F2" w:themeFill="background1" w:themeFillShade="F2"/>
-        </w:rPr>
-        <w:t>hoe de acties worden uitgevoerd;</w:t>
-      </w:r>
-    </w:p>
-    <w:p>
-      <w:pPr>
-        <w:pStyle w:val="ListParagraph"/>
-        <w:numPr>
-          <w:ilvl w:val="0"/>
-          <w:numId w:val="8"/>
-        </w:numPr>
-      </w:pPr>
-      <w:r>
-        <w:rPr>
-          <w:shd w:val="clear" w:color="auto" w:fill="F2F2F2" w:themeFill="background1" w:themeFillShade="F2"/>
-        </w:rPr>
-        <w:t>het resultaat van de acties.</w:t>
-      </w:r>
-      <w:r>
-        <w:t>]</w:t>
-      </w:r>
-    </w:p>
-    <w:p/>
-    <w:p>
-      <w:pPr>
-        <w:pStyle w:val="Heading3"/>
-      </w:pPr>
-      <w:bookmarkStart w:id="13" w:name="_Toc5193402"/>
-      <w:proofErr w:type="spellStart"/>
-      <w:r>
-        <w:t>Characters</w:t>
-      </w:r>
-      <w:bookmarkEnd w:id="13"/>
-      <w:proofErr w:type="spellEnd"/>
-    </w:p>
-    <w:p>
-      <w:r>
-        <w:t>[</w:t>
-      </w:r>
-      <w:r>
-        <w:rPr>
-          <w:shd w:val="clear" w:color="auto" w:fill="F2F2F2" w:themeFill="background1" w:themeFillShade="F2"/>
-        </w:rPr>
-        <w:t xml:space="preserve">Beschrijf welke </w:t>
-      </w:r>
-      <w:proofErr w:type="spellStart"/>
-      <w:r>
-        <w:rPr>
-          <w:shd w:val="clear" w:color="auto" w:fill="F2F2F2" w:themeFill="background1" w:themeFillShade="F2"/>
-        </w:rPr>
-        <w:t>characters</w:t>
-      </w:r>
-      <w:proofErr w:type="spellEnd"/>
-      <w:r>
-        <w:rPr>
-          <w:shd w:val="clear" w:color="auto" w:fill="F2F2F2" w:themeFill="background1" w:themeFillShade="F2"/>
-        </w:rPr>
-        <w:t xml:space="preserve"> van toepassing zijn.</w:t>
-      </w:r>
-      <w:r>
-        <w:t>]</w:t>
-      </w:r>
-    </w:p>
-    <w:p>
-      <w:pPr>
-        <w:pStyle w:val="Heading3"/>
-      </w:pPr>
-    </w:p>
-    <w:p>
-      <w:pPr>
-        <w:pStyle w:val="Heading3"/>
-      </w:pPr>
-      <w:bookmarkStart w:id="14" w:name="_Toc5193403"/>
-      <w:r>
-        <w:t>Art</w:t>
-      </w:r>
-      <w:bookmarkEnd w:id="14"/>
-      <w:r>
-        <w:t xml:space="preserve"> </w:t>
-      </w:r>
-    </w:p>
-    <w:p>
-      <w:r>
-        <w:t>[</w:t>
-      </w:r>
-      <w:r>
-        <w:rPr>
-          <w:shd w:val="clear" w:color="auto" w:fill="F2F2F2" w:themeFill="background1" w:themeFillShade="F2"/>
-        </w:rPr>
-        <w:t xml:space="preserve">Beschrijf hier per </w:t>
-      </w:r>
-      <w:proofErr w:type="spellStart"/>
-      <w:r>
-        <w:rPr>
-          <w:shd w:val="clear" w:color="auto" w:fill="F2F2F2" w:themeFill="background1" w:themeFillShade="F2"/>
-        </w:rPr>
-        <w:t>epic</w:t>
-      </w:r>
-      <w:proofErr w:type="spellEnd"/>
-      <w:r>
-        <w:rPr>
-          <w:shd w:val="clear" w:color="auto" w:fill="F2F2F2" w:themeFill="background1" w:themeFillShade="F2"/>
-        </w:rPr>
-        <w:t xml:space="preserve"> de gekozen assets.</w:t>
-      </w:r>
-      <w:r>
-        <w:t>]</w:t>
-      </w:r>
-    </w:p>
-    <w:p/>
-    <w:p>
-      <w:pPr>
-        <w:pStyle w:val="Heading3"/>
-      </w:pPr>
-      <w:bookmarkStart w:id="15" w:name="_Toc5193404"/>
-      <w:r>
-        <w:t xml:space="preserve">Sound en </w:t>
-      </w:r>
-      <w:proofErr w:type="spellStart"/>
-      <w:r>
-        <w:t>music</w:t>
-      </w:r>
-      <w:bookmarkEnd w:id="15"/>
-      <w:proofErr w:type="spellEnd"/>
-    </w:p>
-    <w:p>
-      <w:r>
-        <w:t>[</w:t>
-      </w:r>
-      <w:r>
-        <w:rPr>
-          <w:shd w:val="clear" w:color="auto" w:fill="F2F2F2" w:themeFill="background1" w:themeFillShade="F2"/>
-        </w:rPr>
-        <w:t xml:space="preserve">Beschrijf hier per </w:t>
-      </w:r>
-      <w:proofErr w:type="spellStart"/>
-      <w:r>
-        <w:rPr>
-          <w:shd w:val="clear" w:color="auto" w:fill="F2F2F2" w:themeFill="background1" w:themeFillShade="F2"/>
-        </w:rPr>
-        <w:t>epic</w:t>
-      </w:r>
-      <w:proofErr w:type="spellEnd"/>
-      <w:r>
-        <w:rPr>
-          <w:shd w:val="clear" w:color="auto" w:fill="F2F2F2" w:themeFill="background1" w:themeFillShade="F2"/>
-        </w:rPr>
-        <w:t xml:space="preserve"> de gekozen assets.</w:t>
-      </w:r>
-      <w:r>
-        <w:t>]</w:t>
-      </w:r>
-    </w:p>
-    <w:p/>
-    <w:p>
-      <w:pPr>
-        <w:pStyle w:val="Heading3"/>
-      </w:pPr>
-      <w:bookmarkStart w:id="16" w:name="_Toc5193405"/>
-      <w:r>
-        <w:t xml:space="preserve">User </w:t>
-      </w:r>
-      <w:proofErr w:type="spellStart"/>
-      <w:r>
-        <w:t>interaction</w:t>
-      </w:r>
-      <w:bookmarkEnd w:id="16"/>
-      <w:proofErr w:type="spellEnd"/>
-    </w:p>
-    <w:p>
-      <w:r>
-        <w:t>[</w:t>
-      </w:r>
-      <w:r>
-        <w:rPr>
-          <w:shd w:val="clear" w:color="auto" w:fill="F2F2F2" w:themeFill="background1" w:themeFillShade="F2"/>
-        </w:rPr>
-        <w:t xml:space="preserve">Beschrijf per </w:t>
-      </w:r>
-      <w:proofErr w:type="spellStart"/>
-      <w:r>
-        <w:rPr>
-          <w:shd w:val="clear" w:color="auto" w:fill="F2F2F2" w:themeFill="background1" w:themeFillShade="F2"/>
-        </w:rPr>
-        <w:t>epic</w:t>
-      </w:r>
-      <w:proofErr w:type="spellEnd"/>
-      <w:r>
-        <w:rPr>
-          <w:shd w:val="clear" w:color="auto" w:fill="F2F2F2" w:themeFill="background1" w:themeFillShade="F2"/>
-        </w:rPr>
-        <w:t xml:space="preserve"> de user interface en game </w:t>
-      </w:r>
-      <w:proofErr w:type="spellStart"/>
-      <w:r>
-        <w:rPr>
-          <w:shd w:val="clear" w:color="auto" w:fill="F2F2F2" w:themeFill="background1" w:themeFillShade="F2"/>
-        </w:rPr>
-        <w:t>controls</w:t>
-      </w:r>
-      <w:proofErr w:type="spellEnd"/>
-      <w:r>
-        <w:rPr>
-          <w:shd w:val="clear" w:color="auto" w:fill="F2F2F2" w:themeFill="background1" w:themeFillShade="F2"/>
-        </w:rPr>
-        <w:t>.]</w:t>
-      </w:r>
-    </w:p>
-    <w:p/>
-    <w:p>
-      <w:pPr>
-        <w:autoSpaceDE/>
-        <w:autoSpaceDN/>
-        <w:spacing w:after="200" w:line="276" w:lineRule="auto"/>
-        <w:rPr>
-          <w:rFonts w:asciiTheme="minorHAnsi" w:eastAsiaTheme="majorEastAsia" w:hAnsiTheme="minorHAnsi" w:cstheme="majorBidi"/>
-          <w:color w:val="000000" w:themeColor="text1"/>
-          <w:sz w:val="40"/>
-          <w:szCs w:val="26"/>
-          <w:lang w:eastAsia="en-US"/>
-        </w:rPr>
-      </w:pPr>
-      <w:r>
-        <w:br w:type="page"/>
-      </w:r>
-    </w:p>
-    <w:p>
-      <w:pPr>
-        <w:pStyle w:val="Heading2"/>
-      </w:pPr>
-      <w:bookmarkStart w:id="17" w:name="_Toc5193406"/>
+      <w:bookmarkStart w:id="10" w:name="_Toc51538604"/>
       <w:r>
         <w:lastRenderedPageBreak/>
         <w:t>Technische ontwerp</w:t>
       </w:r>
-      <w:bookmarkEnd w:id="17"/>
+      <w:bookmarkEnd w:id="10"/>
     </w:p>
     <w:p/>
     <w:p>
       <w:pPr>
         <w:pStyle w:val="Heading3"/>
       </w:pPr>
-      <w:bookmarkStart w:id="18" w:name="_Toc5193407"/>
+      <w:bookmarkStart w:id="11" w:name="_Toc51538605"/>
       <w:r>
         <w:t>Platform</w:t>
       </w:r>
-      <w:bookmarkEnd w:id="18"/>
+      <w:bookmarkEnd w:id="11"/>
     </w:p>
     <w:p>
       <w:r>
@@ -2829,11 +1399,11 @@
       <w:pPr>
         <w:pStyle w:val="Heading3"/>
       </w:pPr>
-      <w:bookmarkStart w:id="19" w:name="_Toc5193408"/>
+      <w:bookmarkStart w:id="12" w:name="_Toc51538606"/>
       <w:r>
         <w:t>Systeemeisen</w:t>
       </w:r>
-      <w:bookmarkEnd w:id="19"/>
+      <w:bookmarkEnd w:id="12"/>
     </w:p>
     <w:tbl>
       <w:tblPr>
@@ -3011,15 +1581,7 @@
         <w:pStyle w:val="wwostyleNoorderpoortstandaard"/>
       </w:pPr>
       <w:r>
-        <w:t xml:space="preserve">Flowchart </w:t>
-      </w:r>
-      <w:proofErr w:type="spellStart"/>
-      <w:r>
-        <w:t>Main</w:t>
-      </w:r>
-      <w:proofErr w:type="spellEnd"/>
-      <w:r>
-        <w:t xml:space="preserve"> Menu</w:t>
+        <w:t>Flowchart Main Menu</w:t>
       </w:r>
     </w:p>
     <w:p>
@@ -3081,39 +1643,21 @@
       <w:pPr>
         <w:pStyle w:val="Heading3"/>
       </w:pPr>
-      <w:bookmarkStart w:id="20" w:name="_Toc5193409"/>
+    </w:p>
+    <w:p>
+      <w:pPr>
+        <w:pStyle w:val="Heading3"/>
+      </w:pPr>
+      <w:bookmarkStart w:id="13" w:name="_Toc51538607"/>
       <w:r>
         <w:t>Klassendiagram</w:t>
       </w:r>
-      <w:bookmarkEnd w:id="20"/>
-    </w:p>
-    <w:p>
-      <w:pPr>
-        <w:rPr>
-          <w:shd w:val="clear" w:color="auto" w:fill="F2F2F2" w:themeFill="background1" w:themeFillShade="F2"/>
-        </w:rPr>
-      </w:pPr>
-      <w:r>
-        <w:rPr>
-          <w:shd w:val="clear" w:color="auto" w:fill="F2F2F2" w:themeFill="background1" w:themeFillShade="F2"/>
-        </w:rPr>
-        <w:t>[Geef hier de technische structuur weer.]</w:t>
-      </w:r>
+      <w:bookmarkEnd w:id="13"/>
     </w:p>
     <w:p/>
     <w:p>
       <w:pPr>
         <w:spacing w:after="200"/>
-      </w:pPr>
-      <w:r>
-        <w:br w:type="page"/>
-      </w:r>
-    </w:p>
-    <w:p>
-      <w:pPr>
-        <w:autoSpaceDE/>
-        <w:autoSpaceDN/>
-        <w:spacing w:after="200" w:line="276" w:lineRule="auto"/>
         <w:sectPr>
           <w:headerReference w:type="default" r:id="rId11"/>
           <w:footerReference w:type="default" r:id="rId12"/>
@@ -3125,6 +1669,59 @@
           <w:titlePg/>
         </w:sectPr>
       </w:pPr>
+      <w:r>
+        <w:rPr>
+          <w:noProof/>
+        </w:rPr>
+        <w:drawing>
+          <wp:inline distT="0" distB="0" distL="0" distR="0" wp14:anchorId="68FFDB9A" wp14:editId="3A9889AC">
+            <wp:extent cx="5572125" cy="2305050"/>
+            <wp:effectExtent l="0" t="0" r="0" b="0"/>
+            <wp:docPr id="3" name="Picture 3"/>
+            <wp:cNvGraphicFramePr>
+              <a:graphicFrameLocks xmlns:a="http://schemas.openxmlformats.org/drawingml/2006/main" noChangeAspect="1"/>
+            </wp:cNvGraphicFramePr>
+            <a:graphic xmlns:a="http://schemas.openxmlformats.org/drawingml/2006/main">
+              <a:graphicData uri="http://schemas.openxmlformats.org/drawingml/2006/picture">
+                <pic:pic xmlns:pic="http://schemas.openxmlformats.org/drawingml/2006/picture">
+                  <pic:nvPicPr>
+                    <pic:cNvPr id="0" name="Picture 2"/>
+                    <pic:cNvPicPr>
+                      <a:picLocks noChangeAspect="1" noChangeArrowheads="1"/>
+                    </pic:cNvPicPr>
+                  </pic:nvPicPr>
+                  <pic:blipFill>
+                    <a:blip r:embed="rId15">
+                      <a:extLst>
+                        <a:ext uri="{28A0092B-C50C-407E-A947-70E740481C1C}">
+                          <a14:useLocalDpi xmlns:a14="http://schemas.microsoft.com/office/drawing/2010/main" val="0"/>
+                        </a:ext>
+                      </a:extLst>
+                    </a:blip>
+                    <a:srcRect/>
+                    <a:stretch>
+                      <a:fillRect/>
+                    </a:stretch>
+                  </pic:blipFill>
+                  <pic:spPr bwMode="auto">
+                    <a:xfrm>
+                      <a:off x="0" y="0"/>
+                      <a:ext cx="5572125" cy="2305050"/>
+                    </a:xfrm>
+                    <a:prstGeom prst="rect">
+                      <a:avLst/>
+                    </a:prstGeom>
+                    <a:noFill/>
+                    <a:ln>
+                      <a:noFill/>
+                    </a:ln>
+                  </pic:spPr>
+                </pic:pic>
+              </a:graphicData>
+            </a:graphic>
+          </wp:inline>
+        </w:drawing>
+      </w:r>
     </w:p>
     <w:p>
       <w:pPr>
@@ -3132,20 +1729,9 @@
         <w:autoSpaceDN/>
         <w:spacing w:after="200" w:line="276" w:lineRule="auto"/>
       </w:pPr>
-      <w:r>
-        <w:lastRenderedPageBreak/>
-        <w:br w:type="page"/>
-      </w:r>
-    </w:p>
-    <w:p>
-      <w:pPr>
-        <w:autoSpaceDE/>
-        <w:autoSpaceDN/>
-        <w:spacing w:after="200" w:line="276" w:lineRule="auto"/>
-      </w:pPr>
     </w:p>
     <w:sectPr>
-      <w:headerReference w:type="default" r:id="rId15"/>
+      <w:headerReference w:type="default" r:id="rId16"/>
       <w:pgSz w:w="11906" w:h="16838" w:code="9"/>
       <w:pgMar w:top="2835" w:right="1701" w:bottom="2268" w:left="1418" w:header="709" w:footer="709" w:gutter="0"/>
       <w:cols w:space="708"/>
@@ -3213,8 +1799,8 @@
           <w:pPr>
             <w:framePr w:wrap="auto" w:vAnchor="page" w:hAnchor="page" w:x="5217" w:y="15735"/>
           </w:pPr>
-          <w:bookmarkStart w:id="27" w:name="logo_lemnionder2"/>
-          <w:bookmarkEnd w:id="27"/>
+          <w:bookmarkStart w:id="20" w:name="logo_lemnionder2"/>
+          <w:bookmarkEnd w:id="20"/>
         </w:p>
       </w:tc>
     </w:tr>
@@ -3442,7 +2028,7 @@
           <w:pPr>
             <w:framePr w:wrap="auto" w:vAnchor="page" w:hAnchor="page" w:x="5217" w:y="15735"/>
           </w:pPr>
-          <w:bookmarkStart w:id="32" w:name="logo_lemnionder1"/>
+          <w:bookmarkStart w:id="25" w:name="logo_lemnionder1"/>
           <w:r>
             <w:rPr>
               <w:noProof/>
@@ -3496,7 +2082,7 @@
               </wp:inline>
             </w:drawing>
           </w:r>
-          <w:bookmarkEnd w:id="32"/>
+          <w:bookmarkEnd w:id="25"/>
         </w:p>
       </w:tc>
     </w:tr>
@@ -3599,7 +2185,7 @@
           <w:pPr>
             <w:framePr w:wrap="auto" w:vAnchor="page" w:hAnchor="page" w:x="1419" w:y="16331"/>
           </w:pPr>
-          <w:bookmarkStart w:id="33" w:name="DOCorganisatie"/>
+          <w:bookmarkStart w:id="26" w:name="DOCorganisatie"/>
           <w:r>
             <w:rPr>
               <w:noProof/>
@@ -3616,7 +2202,7 @@
             </w:rPr>
             <w:t xml:space="preserve"> &amp; Multimedia</w:t>
           </w:r>
-          <w:bookmarkEnd w:id="33"/>
+          <w:bookmarkEnd w:id="26"/>
         </w:p>
         <w:p>
           <w:pPr>
@@ -3626,7 +2212,7 @@
               <w:szCs w:val="16"/>
             </w:rPr>
           </w:pPr>
-          <w:bookmarkStart w:id="34" w:name="DOCorganisatie1"/>
+          <w:bookmarkStart w:id="27" w:name="DOCorganisatie1"/>
           <w:r>
             <w:rPr>
               <w:noProof/>
@@ -3643,7 +2229,7 @@
             </w:rPr>
             <w:t xml:space="preserve"> Groningen</w:t>
           </w:r>
-          <w:bookmarkEnd w:id="34"/>
+          <w:bookmarkEnd w:id="27"/>
         </w:p>
         <w:p>
           <w:pPr>
@@ -3653,7 +2239,7 @@
               <w:szCs w:val="16"/>
             </w:rPr>
           </w:pPr>
-          <w:bookmarkStart w:id="35" w:name="DOCorganisatie2"/>
+          <w:bookmarkStart w:id="28" w:name="DOCorganisatie2"/>
           <w:r>
             <w:rPr>
               <w:noProof/>
@@ -3670,7 +2256,7 @@
             </w:rPr>
             <w:t xml:space="preserve"> 9700 AG Groningen</w:t>
           </w:r>
-          <w:bookmarkEnd w:id="35"/>
+          <w:bookmarkEnd w:id="28"/>
         </w:p>
         <w:p>
           <w:pPr>
@@ -3680,7 +2266,7 @@
               <w:szCs w:val="16"/>
             </w:rPr>
           </w:pPr>
-          <w:bookmarkStart w:id="36" w:name="DOCorganisatie3"/>
+          <w:bookmarkStart w:id="29" w:name="DOCorganisatie3"/>
           <w:r>
             <w:rPr>
               <w:noProof/>
@@ -3697,7 +2283,7 @@
             </w:rPr>
             <w:t>050) 520 55 00</w:t>
           </w:r>
-          <w:bookmarkEnd w:id="36"/>
+          <w:bookmarkEnd w:id="29"/>
         </w:p>
         <w:p>
           <w:pPr>
@@ -3708,7 +2294,7 @@
               <w:szCs w:val="16"/>
             </w:rPr>
           </w:pPr>
-          <w:bookmarkStart w:id="37" w:name="DOCorganisatie5"/>
+          <w:bookmarkStart w:id="30" w:name="DOCorganisatie5"/>
           <w:r>
             <w:rPr>
               <w:noProof/>
@@ -3725,7 +2311,7 @@
             </w:rPr>
             <w:t xml:space="preserve"> 0385 1922 07, KvK 41013432</w:t>
           </w:r>
-          <w:bookmarkEnd w:id="37"/>
+          <w:bookmarkEnd w:id="30"/>
         </w:p>
       </w:tc>
     </w:tr>
@@ -3818,8 +2404,8 @@
           <w:pPr>
             <w:framePr w:wrap="auto" w:vAnchor="page" w:hAnchor="page" w:x="10377" w:y="7485"/>
           </w:pPr>
-          <w:bookmarkStart w:id="21" w:name="logo_lemnirechts2"/>
-          <w:bookmarkEnd w:id="21"/>
+          <w:bookmarkStart w:id="14" w:name="logo_lemnirechts2"/>
+          <w:bookmarkEnd w:id="14"/>
         </w:p>
       </w:tc>
     </w:tr>
@@ -3855,10 +2441,10 @@
           <w:pPr>
             <w:framePr w:wrap="auto" w:vAnchor="page" w:hAnchor="page" w:x="1419" w:y="852"/>
           </w:pPr>
-          <w:bookmarkStart w:id="22" w:name="LogoPage2"/>
-          <w:bookmarkStart w:id="23" w:name="logo_schoollogo2"/>
-          <w:bookmarkEnd w:id="22"/>
-          <w:bookmarkEnd w:id="23"/>
+          <w:bookmarkStart w:id="15" w:name="LogoPage2"/>
+          <w:bookmarkStart w:id="16" w:name="logo_schoollogo2"/>
+          <w:bookmarkEnd w:id="15"/>
+          <w:bookmarkEnd w:id="16"/>
         </w:p>
       </w:tc>
     </w:tr>
@@ -3891,8 +2477,8 @@
           <w:pPr>
             <w:framePr w:wrap="auto" w:vAnchor="page" w:hAnchor="page" w:x="8052" w:y="1084"/>
           </w:pPr>
-          <w:bookmarkStart w:id="24" w:name="Zernike2"/>
-          <w:bookmarkEnd w:id="24"/>
+          <w:bookmarkStart w:id="17" w:name="Zernike2"/>
+          <w:bookmarkEnd w:id="17"/>
         </w:p>
       </w:tc>
     </w:tr>
@@ -3928,10 +2514,10 @@
           <w:pPr>
             <w:framePr w:wrap="auto" w:vAnchor="page" w:hAnchor="page" w:x="8052" w:y="1078"/>
           </w:pPr>
-          <w:bookmarkStart w:id="25" w:name="LogoDienst2"/>
-          <w:bookmarkStart w:id="26" w:name="logo_schoolnaam2"/>
-          <w:bookmarkEnd w:id="25"/>
-          <w:bookmarkEnd w:id="26"/>
+          <w:bookmarkStart w:id="18" w:name="LogoDienst2"/>
+          <w:bookmarkStart w:id="19" w:name="logo_schoolnaam2"/>
+          <w:bookmarkEnd w:id="18"/>
+          <w:bookmarkEnd w:id="19"/>
         </w:p>
       </w:tc>
     </w:tr>
@@ -4381,7 +2967,7 @@
           <w:pPr>
             <w:framePr w:wrap="auto" w:vAnchor="page" w:hAnchor="page" w:x="1419" w:y="852"/>
           </w:pPr>
-          <w:bookmarkStart w:id="28" w:name="logo_schoollogo1"/>
+          <w:bookmarkStart w:id="21" w:name="logo_schoollogo1"/>
           <w:r>
             <w:rPr>
               <w:noProof/>
@@ -4435,7 +3021,7 @@
               </wp:inline>
             </w:drawing>
           </w:r>
-          <w:bookmarkEnd w:id="28"/>
+          <w:bookmarkEnd w:id="21"/>
         </w:p>
       </w:tc>
     </w:tr>
@@ -4479,7 +3065,7 @@
           <w:pPr>
             <w:framePr w:wrap="auto" w:vAnchor="page" w:hAnchor="page" w:x="10377" w:y="7485"/>
           </w:pPr>
-          <w:bookmarkStart w:id="29" w:name="logo_lemnirechts1"/>
+          <w:bookmarkStart w:id="22" w:name="logo_lemnirechts1"/>
           <w:r>
             <w:rPr>
               <w:noProof/>
@@ -4533,7 +3119,7 @@
               </wp:inline>
             </w:drawing>
           </w:r>
-          <w:bookmarkEnd w:id="29"/>
+          <w:bookmarkEnd w:id="22"/>
         </w:p>
       </w:tc>
     </w:tr>
@@ -4566,8 +3152,8 @@
           <w:pPr>
             <w:framePr w:wrap="auto" w:vAnchor="page" w:hAnchor="page" w:x="8052" w:y="1084"/>
           </w:pPr>
-          <w:bookmarkStart w:id="30" w:name="Zernike"/>
-          <w:bookmarkEnd w:id="30"/>
+          <w:bookmarkStart w:id="23" w:name="Zernike"/>
+          <w:bookmarkEnd w:id="23"/>
         </w:p>
       </w:tc>
     </w:tr>
@@ -4611,7 +3197,7 @@
           <w:pPr>
             <w:framePr w:wrap="auto" w:vAnchor="page" w:hAnchor="page" w:x="8052" w:y="1078"/>
           </w:pPr>
-          <w:bookmarkStart w:id="31" w:name="logo_schoolnaam1"/>
+          <w:bookmarkStart w:id="24" w:name="logo_schoolnaam1"/>
           <w:r>
             <w:rPr>
               <w:noProof/>
@@ -4665,7 +3251,7 @@
               </wp:inline>
             </w:drawing>
           </w:r>
-          <w:bookmarkEnd w:id="31"/>
+          <w:bookmarkEnd w:id="24"/>
         </w:p>
       </w:tc>
     </w:tr>
@@ -5613,6 +4199,92 @@
     </w:lvl>
   </w:abstractNum>
   <w:abstractNum w:abstractNumId="4" w15:restartNumberingAfterBreak="0">
+    <w:nsid w:val="1F426FEA"/>
+    <w:multiLevelType w:val="hybridMultilevel"/>
+    <w:tmpl w:val="6554DF5A"/>
+    <w:lvl w:ilvl="0" w:tplc="0409000F">
+      <w:start w:val="1"/>
+      <w:numFmt w:val="decimal"/>
+      <w:lvlText w:val="%1."/>
+      <w:lvlJc w:val="left"/>
+      <w:pPr>
+        <w:ind w:left="720" w:hanging="360"/>
+      </w:pPr>
+    </w:lvl>
+    <w:lvl w:ilvl="1" w:tplc="04090019" w:tentative="1">
+      <w:start w:val="1"/>
+      <w:numFmt w:val="lowerLetter"/>
+      <w:lvlText w:val="%2."/>
+      <w:lvlJc w:val="left"/>
+      <w:pPr>
+        <w:ind w:left="1440" w:hanging="360"/>
+      </w:pPr>
+    </w:lvl>
+    <w:lvl w:ilvl="2" w:tplc="0409001B" w:tentative="1">
+      <w:start w:val="1"/>
+      <w:numFmt w:val="lowerRoman"/>
+      <w:lvlText w:val="%3."/>
+      <w:lvlJc w:val="right"/>
+      <w:pPr>
+        <w:ind w:left="2160" w:hanging="180"/>
+      </w:pPr>
+    </w:lvl>
+    <w:lvl w:ilvl="3" w:tplc="0409000F" w:tentative="1">
+      <w:start w:val="1"/>
+      <w:numFmt w:val="decimal"/>
+      <w:lvlText w:val="%4."/>
+      <w:lvlJc w:val="left"/>
+      <w:pPr>
+        <w:ind w:left="2880" w:hanging="360"/>
+      </w:pPr>
+    </w:lvl>
+    <w:lvl w:ilvl="4" w:tplc="04090019" w:tentative="1">
+      <w:start w:val="1"/>
+      <w:numFmt w:val="lowerLetter"/>
+      <w:lvlText w:val="%5."/>
+      <w:lvlJc w:val="left"/>
+      <w:pPr>
+        <w:ind w:left="3600" w:hanging="360"/>
+      </w:pPr>
+    </w:lvl>
+    <w:lvl w:ilvl="5" w:tplc="0409001B" w:tentative="1">
+      <w:start w:val="1"/>
+      <w:numFmt w:val="lowerRoman"/>
+      <w:lvlText w:val="%6."/>
+      <w:lvlJc w:val="right"/>
+      <w:pPr>
+        <w:ind w:left="4320" w:hanging="180"/>
+      </w:pPr>
+    </w:lvl>
+    <w:lvl w:ilvl="6" w:tplc="0409000F" w:tentative="1">
+      <w:start w:val="1"/>
+      <w:numFmt w:val="decimal"/>
+      <w:lvlText w:val="%7."/>
+      <w:lvlJc w:val="left"/>
+      <w:pPr>
+        <w:ind w:left="5040" w:hanging="360"/>
+      </w:pPr>
+    </w:lvl>
+    <w:lvl w:ilvl="7" w:tplc="04090019" w:tentative="1">
+      <w:start w:val="1"/>
+      <w:numFmt w:val="lowerLetter"/>
+      <w:lvlText w:val="%8."/>
+      <w:lvlJc w:val="left"/>
+      <w:pPr>
+        <w:ind w:left="5760" w:hanging="360"/>
+      </w:pPr>
+    </w:lvl>
+    <w:lvl w:ilvl="8" w:tplc="0409001B" w:tentative="1">
+      <w:start w:val="1"/>
+      <w:numFmt w:val="lowerRoman"/>
+      <w:lvlText w:val="%9."/>
+      <w:lvlJc w:val="right"/>
+      <w:pPr>
+        <w:ind w:left="6480" w:hanging="180"/>
+      </w:pPr>
+    </w:lvl>
+  </w:abstractNum>
+  <w:abstractNum w:abstractNumId="5" w15:restartNumberingAfterBreak="0">
     <w:nsid w:val="2D072B83"/>
     <w:multiLevelType w:val="multilevel"/>
     <w:tmpl w:val="91A881FA"/>
@@ -5758,7 +4430,7 @@
       </w:rPr>
     </w:lvl>
   </w:abstractNum>
-  <w:abstractNum w:abstractNumId="5" w15:restartNumberingAfterBreak="0">
+  <w:abstractNum w:abstractNumId="6" w15:restartNumberingAfterBreak="0">
     <w:nsid w:val="40BF2B4D"/>
     <w:multiLevelType w:val="hybridMultilevel"/>
     <w:tmpl w:val="4F70EC84"/>
@@ -5871,7 +4543,7 @@
       </w:rPr>
     </w:lvl>
   </w:abstractNum>
-  <w:abstractNum w:abstractNumId="6" w15:restartNumberingAfterBreak="0">
+  <w:abstractNum w:abstractNumId="7" w15:restartNumberingAfterBreak="0">
     <w:nsid w:val="58C301B3"/>
     <w:multiLevelType w:val="singleLevel"/>
     <w:tmpl w:val="261A0F06"/>
@@ -5896,7 +4568,7 @@
     <w:abstractNumId w:val="3"/>
   </w:num>
   <w:num w:numId="3">
-    <w:abstractNumId w:val="4"/>
+    <w:abstractNumId w:val="5"/>
   </w:num>
   <w:num w:numId="4">
     <w:abstractNumId w:val="2"/>
@@ -5908,10 +4580,13 @@
     <w:abstractNumId w:val="0"/>
   </w:num>
   <w:num w:numId="7">
+    <w:abstractNumId w:val="7"/>
+  </w:num>
+  <w:num w:numId="8">
     <w:abstractNumId w:val="6"/>
   </w:num>
-  <w:num w:numId="8">
-    <w:abstractNumId w:val="5"/>
+  <w:num w:numId="9">
+    <w:abstractNumId w:val="4"/>
   </w:num>
 </w:numbering>
 </file>
@@ -6220,6 +4895,27 @@
       <w:szCs w:val="18"/>
     </w:rPr>
   </w:style>
+  <w:style w:type="paragraph" w:styleId="Heading1">
+    <w:name w:val="heading 1"/>
+    <w:basedOn w:val="Normal"/>
+    <w:next w:val="Normal"/>
+    <w:link w:val="Heading1Char"/>
+    <w:uiPriority w:val="9"/>
+    <w:qFormat/>
+    <w:rsid w:val="00BF1E08"/>
+    <w:pPr>
+      <w:keepNext/>
+      <w:keepLines/>
+      <w:spacing w:before="240"/>
+      <w:outlineLvl w:val="0"/>
+    </w:pPr>
+    <w:rPr>
+      <w:rFonts w:asciiTheme="majorHAnsi" w:eastAsiaTheme="majorEastAsia" w:hAnsiTheme="majorHAnsi" w:cstheme="majorBidi"/>
+      <w:color w:val="365F91" w:themeColor="accent1" w:themeShade="BF"/>
+      <w:sz w:val="32"/>
+      <w:szCs w:val="32"/>
+    </w:rPr>
+  </w:style>
   <w:style w:type="paragraph" w:styleId="Heading2">
     <w:name w:val="heading 2"/>
     <w:basedOn w:val="Normal"/>
@@ -6270,6 +4966,28 @@
       <w:sz w:val="22"/>
       <w:szCs w:val="24"/>
       <w:lang w:eastAsia="en-US"/>
+    </w:rPr>
+  </w:style>
+  <w:style w:type="paragraph" w:styleId="Heading4">
+    <w:name w:val="heading 4"/>
+    <w:basedOn w:val="Normal"/>
+    <w:next w:val="Normal"/>
+    <w:link w:val="Heading4Char"/>
+    <w:uiPriority w:val="9"/>
+    <w:unhideWhenUsed/>
+    <w:qFormat/>
+    <w:rsid w:val="00CD763A"/>
+    <w:pPr>
+      <w:keepNext/>
+      <w:keepLines/>
+      <w:spacing w:before="40"/>
+      <w:outlineLvl w:val="3"/>
+    </w:pPr>
+    <w:rPr>
+      <w:rFonts w:asciiTheme="majorHAnsi" w:eastAsiaTheme="majorEastAsia" w:hAnsiTheme="majorHAnsi" w:cstheme="majorBidi"/>
+      <w:i/>
+      <w:iCs/>
+      <w:color w:val="365F91" w:themeColor="accent1" w:themeShade="BF"/>
     </w:rPr>
   </w:style>
   <w:style w:type="character" w:default="1" w:styleId="DefaultParagraphFont">
@@ -6573,6 +5291,34 @@
     <w:rPr>
       <w:color w:val="0000FF" w:themeColor="hyperlink"/>
       <w:u w:val="single"/>
+    </w:rPr>
+  </w:style>
+  <w:style w:type="character" w:customStyle="1" w:styleId="Heading4Char">
+    <w:name w:val="Heading 4 Char"/>
+    <w:basedOn w:val="DefaultParagraphFont"/>
+    <w:link w:val="Heading4"/>
+    <w:uiPriority w:val="9"/>
+    <w:rsid w:val="00CD763A"/>
+    <w:rPr>
+      <w:rFonts w:asciiTheme="majorHAnsi" w:eastAsiaTheme="majorEastAsia" w:hAnsiTheme="majorHAnsi" w:cstheme="majorBidi"/>
+      <w:i/>
+      <w:iCs/>
+      <w:color w:val="365F91" w:themeColor="accent1" w:themeShade="BF"/>
+      <w:sz w:val="18"/>
+      <w:szCs w:val="18"/>
+    </w:rPr>
+  </w:style>
+  <w:style w:type="character" w:customStyle="1" w:styleId="Heading1Char">
+    <w:name w:val="Heading 1 Char"/>
+    <w:basedOn w:val="DefaultParagraphFont"/>
+    <w:link w:val="Heading1"/>
+    <w:uiPriority w:val="9"/>
+    <w:rsid w:val="00BF1E08"/>
+    <w:rPr>
+      <w:rFonts w:asciiTheme="majorHAnsi" w:eastAsiaTheme="majorEastAsia" w:hAnsiTheme="majorHAnsi" w:cstheme="majorBidi"/>
+      <w:color w:val="365F91" w:themeColor="accent1" w:themeShade="BF"/>
+      <w:sz w:val="32"/>
+      <w:szCs w:val="32"/>
     </w:rPr>
   </w:style>
 </w:styles>

</xml_diff>

<commit_message>
GDD Class Diagram updated, Global Illumination completely disabled, test audio added
</commit_message>
<xml_diff>
--- a/Documentatie/Game Design Document.docx
+++ b/Documentatie/Game Design Document.docx
@@ -1299,7 +1299,21 @@
                 <w:rFonts w:ascii="Calibri" w:hAnsi="Calibri"/>
                 <w:szCs w:val="20"/>
               </w:rPr>
-              <w:t>Als speler wil ik een fijne environment in het spel hebben</w:t>
+              <w:t xml:space="preserve">Als speler wil ik een fijne </w:t>
+            </w:r>
+            <w:r>
+              <w:rPr>
+                <w:rFonts w:ascii="Calibri" w:hAnsi="Calibri"/>
+                <w:szCs w:val="20"/>
+              </w:rPr>
+              <w:t>omgeving</w:t>
+            </w:r>
+            <w:r>
+              <w:rPr>
+                <w:rFonts w:ascii="Calibri" w:hAnsi="Calibri"/>
+                <w:szCs w:val="20"/>
+              </w:rPr>
+              <w:t xml:space="preserve"> in het spel hebben</w:t>
             </w:r>
           </w:p>
         </w:tc>
@@ -1399,15 +1413,9 @@
     <w:p>
       <w:pPr>
         <w:pStyle w:val="Heading3"/>
-        <w:rPr>
-          <w:lang w:val="en-US"/>
-        </w:rPr>
       </w:pPr>
       <w:bookmarkStart w:id="6" w:name="_Toc51538601"/>
       <w:r>
-        <w:rPr>
-          <w:lang w:val="en-US"/>
-        </w:rPr>
         <w:t>Art</w:t>
       </w:r>
       <w:bookmarkEnd w:id="6"/>
@@ -1428,7 +1436,25 @@
           <w:iCs/>
           <w:color w:val="365F91" w:themeColor="accent1" w:themeShade="BF"/>
         </w:rPr>
-        <w:t>Als speler wil ik een fijne environment in het spel heb</w:t>
+        <w:t xml:space="preserve">Als speler wil ik een fijne </w:t>
+      </w:r>
+      <w:r>
+        <w:rPr>
+          <w:rFonts w:asciiTheme="majorHAnsi" w:eastAsiaTheme="majorEastAsia" w:hAnsiTheme="majorHAnsi" w:cstheme="majorBidi"/>
+          <w:i/>
+          <w:iCs/>
+          <w:color w:val="365F91" w:themeColor="accent1" w:themeShade="BF"/>
+        </w:rPr>
+        <w:t>omgeving</w:t>
+      </w:r>
+      <w:r>
+        <w:rPr>
+          <w:rFonts w:asciiTheme="majorHAnsi" w:eastAsiaTheme="majorEastAsia" w:hAnsiTheme="majorHAnsi" w:cstheme="majorBidi"/>
+          <w:i/>
+          <w:iCs/>
+          <w:color w:val="365F91" w:themeColor="accent1" w:themeShade="BF"/>
+        </w:rPr>
+        <w:t xml:space="preserve"> in het spel heb</w:t>
       </w:r>
       <w:r>
         <w:rPr>
@@ -1485,66 +1511,7 @@
         </w:rPr>
         <w:t xml:space="preserve"> vervangen worden door vulkanen die uitbarsten als je erop klikt. Verder is de scene opgebouwd uit bergen en andere landschap elementen die voordoet dat je op een eiland of in een vulkanisch gebied zit.</w:t>
       </w:r>
-    </w:p>
-    <w:p/>
-    <w:p>
-      <w:pPr>
-        <w:pStyle w:val="Heading3"/>
-        <w:rPr>
-          <w:lang w:val="en-US"/>
-        </w:rPr>
-      </w:pPr>
-      <w:bookmarkStart w:id="7" w:name="_Toc51538602"/>
       <w:r>
-        <w:rPr>
-          <w:lang w:val="en-US"/>
-        </w:rPr>
-        <w:t xml:space="preserve">Sound </w:t>
-      </w:r>
-      <w:proofErr w:type="spellStart"/>
-      <w:r>
-        <w:rPr>
-          <w:lang w:val="en-US"/>
-        </w:rPr>
-        <w:t>en</w:t>
-      </w:r>
-      <w:proofErr w:type="spellEnd"/>
-      <w:r>
-        <w:rPr>
-          <w:lang w:val="en-US"/>
-        </w:rPr>
-        <w:t xml:space="preserve"> music</w:t>
-      </w:r>
-      <w:bookmarkStart w:id="8" w:name="_GoBack"/>
-      <w:bookmarkEnd w:id="7"/>
-      <w:bookmarkEnd w:id="8"/>
-    </w:p>
-    <w:p>
-      <w:pPr>
-        <w:rPr>
-          <w:lang w:val="en-US"/>
-        </w:rPr>
-      </w:pPr>
-    </w:p>
-    <w:p>
-      <w:pPr>
-        <w:pStyle w:val="Heading3"/>
-        <w:rPr>
-          <w:lang w:val="en-US"/>
-        </w:rPr>
-      </w:pPr>
-      <w:bookmarkStart w:id="9" w:name="_Toc51538603"/>
-      <w:r>
-        <w:rPr>
-          <w:lang w:val="en-US"/>
-        </w:rPr>
-        <w:t>User interaction</w:t>
-      </w:r>
-      <w:bookmarkEnd w:id="9"/>
-      <w:r>
-        <w:rPr>
-          <w:lang w:val="en-US"/>
-        </w:rPr>
         <w:br w:type="page"/>
       </w:r>
     </w:p>
@@ -1552,23 +1519,23 @@
       <w:pPr>
         <w:pStyle w:val="Heading2"/>
       </w:pPr>
-      <w:bookmarkStart w:id="10" w:name="_Toc51538604"/>
+      <w:bookmarkStart w:id="7" w:name="_Toc51538604"/>
       <w:r>
         <w:lastRenderedPageBreak/>
         <w:t>Technische ontwerp</w:t>
       </w:r>
-      <w:bookmarkEnd w:id="10"/>
+      <w:bookmarkEnd w:id="7"/>
     </w:p>
     <w:p/>
     <w:p>
       <w:pPr>
         <w:pStyle w:val="Heading3"/>
       </w:pPr>
-      <w:bookmarkStart w:id="11" w:name="_Toc51538605"/>
+      <w:bookmarkStart w:id="8" w:name="_Toc51538605"/>
       <w:r>
         <w:t>Platform</w:t>
       </w:r>
-      <w:bookmarkEnd w:id="11"/>
+      <w:bookmarkEnd w:id="8"/>
     </w:p>
     <w:p>
       <w:r>
@@ -1580,11 +1547,11 @@
       <w:pPr>
         <w:pStyle w:val="Heading3"/>
       </w:pPr>
-      <w:bookmarkStart w:id="12" w:name="_Toc51538606"/>
+      <w:bookmarkStart w:id="9" w:name="_Toc51538606"/>
       <w:r>
         <w:t>Systeemeisen</w:t>
       </w:r>
-      <w:bookmarkEnd w:id="12"/>
+      <w:bookmarkEnd w:id="9"/>
     </w:p>
     <w:tbl>
       <w:tblPr>
@@ -1824,16 +1791,18 @@
       <w:pPr>
         <w:pStyle w:val="Heading3"/>
       </w:pPr>
+      <w:bookmarkStart w:id="10" w:name="_GoBack"/>
+      <w:bookmarkEnd w:id="10"/>
     </w:p>
     <w:p>
       <w:pPr>
         <w:pStyle w:val="Heading3"/>
       </w:pPr>
-      <w:bookmarkStart w:id="13" w:name="_Toc51538607"/>
+      <w:bookmarkStart w:id="11" w:name="_Toc51538607"/>
       <w:r>
         <w:t>Klassendiagram</w:t>
       </w:r>
-      <w:bookmarkEnd w:id="13"/>
+      <w:bookmarkEnd w:id="11"/>
     </w:p>
     <w:p/>
     <w:p>
@@ -1855,8 +1824,8 @@
           <w:noProof/>
         </w:rPr>
         <w:drawing>
-          <wp:inline distT="0" distB="0" distL="0" distR="0" wp14:anchorId="68FFDB9A" wp14:editId="3A9889AC">
-            <wp:extent cx="5572125" cy="2305050"/>
+          <wp:inline distT="0" distB="0" distL="0" distR="0" wp14:anchorId="68FFDB9A" wp14:editId="0C64E93C">
+            <wp:extent cx="6466431" cy="3362325"/>
             <wp:effectExtent l="0" t="0" r="0" b="0"/>
             <wp:docPr id="3" name="Picture 3"/>
             <wp:cNvGraphicFramePr>
@@ -1879,7 +1848,6 @@
                         </a:ext>
                       </a:extLst>
                     </a:blip>
-                    <a:srcRect/>
                     <a:stretch>
                       <a:fillRect/>
                     </a:stretch>
@@ -1887,7 +1855,7 @@
                   <pic:spPr bwMode="auto">
                     <a:xfrm>
                       <a:off x="0" y="0"/>
-                      <a:ext cx="5572125" cy="2305050"/>
+                      <a:ext cx="6477547" cy="3368105"/>
                     </a:xfrm>
                     <a:prstGeom prst="rect">
                       <a:avLst/>
@@ -1980,8 +1948,8 @@
           <w:pPr>
             <w:framePr w:wrap="auto" w:vAnchor="page" w:hAnchor="page" w:x="5217" w:y="15735"/>
           </w:pPr>
-          <w:bookmarkStart w:id="20" w:name="logo_lemnionder2"/>
-          <w:bookmarkEnd w:id="20"/>
+          <w:bookmarkStart w:id="18" w:name="logo_lemnionder2"/>
+          <w:bookmarkEnd w:id="18"/>
         </w:p>
       </w:tc>
     </w:tr>
@@ -2209,7 +2177,7 @@
           <w:pPr>
             <w:framePr w:wrap="auto" w:vAnchor="page" w:hAnchor="page" w:x="5217" w:y="15735"/>
           </w:pPr>
-          <w:bookmarkStart w:id="25" w:name="logo_lemnionder1"/>
+          <w:bookmarkStart w:id="23" w:name="logo_lemnionder1"/>
           <w:r>
             <w:rPr>
               <w:noProof/>
@@ -2263,7 +2231,7 @@
               </wp:inline>
             </w:drawing>
           </w:r>
-          <w:bookmarkEnd w:id="25"/>
+          <w:bookmarkEnd w:id="23"/>
         </w:p>
       </w:tc>
     </w:tr>
@@ -2314,15 +2282,29 @@
       </w:rPr>
       <w:t xml:space="preserve"> / </w:t>
     </w:r>
-    <w:fldSimple w:instr=" NUMPAGES  \* MERGEFORMAT ">
-      <w:r>
-        <w:rPr>
-          <w:rStyle w:val="PageNumber"/>
-          <w:noProof/>
-        </w:rPr>
-        <w:t>1</w:t>
-      </w:r>
-    </w:fldSimple>
+    <w:r>
+      <w:fldChar w:fldCharType="begin"/>
+    </w:r>
+    <w:r>
+      <w:instrText xml:space="preserve"> NUMPAGES  \* MERGEFORMAT </w:instrText>
+    </w:r>
+    <w:r>
+      <w:fldChar w:fldCharType="separate"/>
+    </w:r>
+    <w:r>
+      <w:rPr>
+        <w:rStyle w:val="PageNumber"/>
+        <w:noProof/>
+      </w:rPr>
+      <w:t>1</w:t>
+    </w:r>
+    <w:r>
+      <w:rPr>
+        <w:rStyle w:val="PageNumber"/>
+        <w:noProof/>
+      </w:rPr>
+      <w:fldChar w:fldCharType="end"/>
+    </w:r>
   </w:p>
   <w:tbl>
     <w:tblPr>
@@ -2352,7 +2334,7 @@
           <w:pPr>
             <w:framePr w:wrap="auto" w:vAnchor="page" w:hAnchor="page" w:x="1419" w:y="16331"/>
           </w:pPr>
-          <w:bookmarkStart w:id="26" w:name="DOCorganisatie"/>
+          <w:bookmarkStart w:id="24" w:name="DOCorganisatie"/>
           <w:r>
             <w:rPr>
               <w:noProof/>
@@ -2369,7 +2351,7 @@
             </w:rPr>
             <w:t xml:space="preserve"> &amp; Multimedia</w:t>
           </w:r>
-          <w:bookmarkEnd w:id="26"/>
+          <w:bookmarkEnd w:id="24"/>
         </w:p>
         <w:p>
           <w:pPr>
@@ -2379,7 +2361,7 @@
               <w:szCs w:val="16"/>
             </w:rPr>
           </w:pPr>
-          <w:bookmarkStart w:id="27" w:name="DOCorganisatie1"/>
+          <w:bookmarkStart w:id="25" w:name="DOCorganisatie1"/>
           <w:r>
             <w:rPr>
               <w:noProof/>
@@ -2396,7 +2378,7 @@
             </w:rPr>
             <w:t xml:space="preserve"> Groningen</w:t>
           </w:r>
-          <w:bookmarkEnd w:id="27"/>
+          <w:bookmarkEnd w:id="25"/>
         </w:p>
         <w:p>
           <w:pPr>
@@ -2406,7 +2388,7 @@
               <w:szCs w:val="16"/>
             </w:rPr>
           </w:pPr>
-          <w:bookmarkStart w:id="28" w:name="DOCorganisatie2"/>
+          <w:bookmarkStart w:id="26" w:name="DOCorganisatie2"/>
           <w:r>
             <w:rPr>
               <w:noProof/>
@@ -2423,7 +2405,7 @@
             </w:rPr>
             <w:t xml:space="preserve"> 9700 AG Groningen</w:t>
           </w:r>
-          <w:bookmarkEnd w:id="28"/>
+          <w:bookmarkEnd w:id="26"/>
         </w:p>
         <w:p>
           <w:pPr>
@@ -2433,7 +2415,7 @@
               <w:szCs w:val="16"/>
             </w:rPr>
           </w:pPr>
-          <w:bookmarkStart w:id="29" w:name="DOCorganisatie3"/>
+          <w:bookmarkStart w:id="27" w:name="DOCorganisatie3"/>
           <w:r>
             <w:rPr>
               <w:noProof/>
@@ -2450,7 +2432,7 @@
             </w:rPr>
             <w:t>050) 520 55 00</w:t>
           </w:r>
-          <w:bookmarkEnd w:id="29"/>
+          <w:bookmarkEnd w:id="27"/>
         </w:p>
         <w:p>
           <w:pPr>
@@ -2461,7 +2443,7 @@
               <w:szCs w:val="16"/>
             </w:rPr>
           </w:pPr>
-          <w:bookmarkStart w:id="30" w:name="DOCorganisatie5"/>
+          <w:bookmarkStart w:id="28" w:name="DOCorganisatie5"/>
           <w:r>
             <w:rPr>
               <w:noProof/>
@@ -2478,7 +2460,7 @@
             </w:rPr>
             <w:t xml:space="preserve"> 0385 1922 07, KvK 41013432</w:t>
           </w:r>
-          <w:bookmarkEnd w:id="30"/>
+          <w:bookmarkEnd w:id="28"/>
         </w:p>
       </w:tc>
     </w:tr>
@@ -2571,8 +2553,8 @@
           <w:pPr>
             <w:framePr w:wrap="auto" w:vAnchor="page" w:hAnchor="page" w:x="10377" w:y="7485"/>
           </w:pPr>
-          <w:bookmarkStart w:id="14" w:name="logo_lemnirechts2"/>
-          <w:bookmarkEnd w:id="14"/>
+          <w:bookmarkStart w:id="12" w:name="logo_lemnirechts2"/>
+          <w:bookmarkEnd w:id="12"/>
         </w:p>
       </w:tc>
     </w:tr>
@@ -2608,10 +2590,10 @@
           <w:pPr>
             <w:framePr w:wrap="auto" w:vAnchor="page" w:hAnchor="page" w:x="1419" w:y="852"/>
           </w:pPr>
-          <w:bookmarkStart w:id="15" w:name="LogoPage2"/>
-          <w:bookmarkStart w:id="16" w:name="logo_schoollogo2"/>
-          <w:bookmarkEnd w:id="15"/>
-          <w:bookmarkEnd w:id="16"/>
+          <w:bookmarkStart w:id="13" w:name="LogoPage2"/>
+          <w:bookmarkStart w:id="14" w:name="logo_schoollogo2"/>
+          <w:bookmarkEnd w:id="13"/>
+          <w:bookmarkEnd w:id="14"/>
         </w:p>
       </w:tc>
     </w:tr>
@@ -2644,8 +2626,8 @@
           <w:pPr>
             <w:framePr w:wrap="auto" w:vAnchor="page" w:hAnchor="page" w:x="8052" w:y="1084"/>
           </w:pPr>
-          <w:bookmarkStart w:id="17" w:name="Zernike2"/>
-          <w:bookmarkEnd w:id="17"/>
+          <w:bookmarkStart w:id="15" w:name="Zernike2"/>
+          <w:bookmarkEnd w:id="15"/>
         </w:p>
       </w:tc>
     </w:tr>
@@ -2681,10 +2663,10 @@
           <w:pPr>
             <w:framePr w:wrap="auto" w:vAnchor="page" w:hAnchor="page" w:x="8052" w:y="1078"/>
           </w:pPr>
-          <w:bookmarkStart w:id="18" w:name="LogoDienst2"/>
-          <w:bookmarkStart w:id="19" w:name="logo_schoolnaam2"/>
-          <w:bookmarkEnd w:id="18"/>
-          <w:bookmarkEnd w:id="19"/>
+          <w:bookmarkStart w:id="16" w:name="LogoDienst2"/>
+          <w:bookmarkStart w:id="17" w:name="logo_schoolnaam2"/>
+          <w:bookmarkEnd w:id="16"/>
+          <w:bookmarkEnd w:id="17"/>
         </w:p>
       </w:tc>
     </w:tr>
@@ -3134,7 +3116,7 @@
           <w:pPr>
             <w:framePr w:wrap="auto" w:vAnchor="page" w:hAnchor="page" w:x="1419" w:y="852"/>
           </w:pPr>
-          <w:bookmarkStart w:id="21" w:name="logo_schoollogo1"/>
+          <w:bookmarkStart w:id="19" w:name="logo_schoollogo1"/>
           <w:r>
             <w:rPr>
               <w:noProof/>
@@ -3188,7 +3170,7 @@
               </wp:inline>
             </w:drawing>
           </w:r>
-          <w:bookmarkEnd w:id="21"/>
+          <w:bookmarkEnd w:id="19"/>
         </w:p>
       </w:tc>
     </w:tr>
@@ -3232,7 +3214,7 @@
           <w:pPr>
             <w:framePr w:wrap="auto" w:vAnchor="page" w:hAnchor="page" w:x="10377" w:y="7485"/>
           </w:pPr>
-          <w:bookmarkStart w:id="22" w:name="logo_lemnirechts1"/>
+          <w:bookmarkStart w:id="20" w:name="logo_lemnirechts1"/>
           <w:r>
             <w:rPr>
               <w:noProof/>
@@ -3286,7 +3268,7 @@
               </wp:inline>
             </w:drawing>
           </w:r>
-          <w:bookmarkEnd w:id="22"/>
+          <w:bookmarkEnd w:id="20"/>
         </w:p>
       </w:tc>
     </w:tr>
@@ -3319,8 +3301,8 @@
           <w:pPr>
             <w:framePr w:wrap="auto" w:vAnchor="page" w:hAnchor="page" w:x="8052" w:y="1084"/>
           </w:pPr>
-          <w:bookmarkStart w:id="23" w:name="Zernike"/>
-          <w:bookmarkEnd w:id="23"/>
+          <w:bookmarkStart w:id="21" w:name="Zernike"/>
+          <w:bookmarkEnd w:id="21"/>
         </w:p>
       </w:tc>
     </w:tr>
@@ -3364,7 +3346,7 @@
           <w:pPr>
             <w:framePr w:wrap="auto" w:vAnchor="page" w:hAnchor="page" w:x="8052" w:y="1078"/>
           </w:pPr>
-          <w:bookmarkStart w:id="24" w:name="logo_schoolnaam1"/>
+          <w:bookmarkStart w:id="22" w:name="logo_schoolnaam1"/>
           <w:r>
             <w:rPr>
               <w:noProof/>
@@ -3418,7 +3400,7 @@
               </wp:inline>
             </w:drawing>
           </w:r>
-          <w:bookmarkEnd w:id="24"/>
+          <w:bookmarkEnd w:id="22"/>
         </w:p>
       </w:tc>
     </w:tr>
@@ -5775,21 +5757,6 @@
 </file>
 
 <file path=customXml/item1.xml><?xml version="1.0" encoding="utf-8"?>
-<?mso-contentType ?>
-<FormTemplates xmlns="http://schemas.microsoft.com/sharepoint/v3/contenttype/forms">
-  <Display>DocumentLibraryForm</Display>
-  <Edit>DocumentLibraryForm</Edit>
-  <New>DocumentLibraryForm</New>
-</FormTemplates>
-</file>
-
-<file path=customXml/item2.xml><?xml version="1.0" encoding="utf-8"?>
-<p:properties xmlns:p="http://schemas.microsoft.com/office/2006/metadata/properties" xmlns:xsi="http://www.w3.org/2001/XMLSchema-instance" xmlns:pc="http://schemas.microsoft.com/office/infopath/2007/PartnerControls">
-  <documentManagement/>
-</p:properties>
-</file>
-
-<file path=customXml/item3.xml><?xml version="1.0" encoding="utf-8"?>
 <ct:contentTypeSchema xmlns:ct="http://schemas.microsoft.com/office/2006/metadata/contentType" xmlns:ma="http://schemas.microsoft.com/office/2006/metadata/properties/metaAttributes" ct:_="" ma:_="" ma:contentTypeName="Document" ma:contentTypeID="0x010100D67535082B48E04AAE02817C1ADAD70F" ma:contentTypeVersion="4" ma:contentTypeDescription="Een nieuw document maken." ma:contentTypeScope="" ma:versionID="3b6faa8b0c0acb0643c715f20cf48d87">
   <xsd:schema xmlns:xsd="http://www.w3.org/2001/XMLSchema" xmlns:xs="http://www.w3.org/2001/XMLSchema" xmlns:p="http://schemas.microsoft.com/office/2006/metadata/properties" xmlns:ns2="c594f1e2-5885-49f8-a272-d8d87bab84e1" xmlns:ns3="16d0765d-ad8b-41cc-a283-d13bd7897f80" targetNamespace="http://schemas.microsoft.com/office/2006/metadata/properties" ma:root="true" ma:fieldsID="91f7e8ba671d90e2cd9e24efd82576fc" ns2:_="" ns3:_="">
     <xsd:import namespace="c594f1e2-5885-49f8-a272-d8d87bab84e1"/>
@@ -5954,24 +5921,22 @@
 </ct:contentTypeSchema>
 </file>
 
-<file path=customXml/itemProps1.xml><?xml version="1.0" encoding="utf-8"?>
-<ds:datastoreItem xmlns:ds="http://schemas.openxmlformats.org/officeDocument/2006/customXml" ds:itemID="{2C3B87D6-85BE-4C37-8276-1A5B24E83321}">
-  <ds:schemaRefs>
-    <ds:schemaRef ds:uri="http://schemas.microsoft.com/sharepoint/v3/contenttype/forms"/>
-  </ds:schemaRefs>
-</ds:datastoreItem>
+<file path=customXml/item2.xml><?xml version="1.0" encoding="utf-8"?>
+<p:properties xmlns:p="http://schemas.microsoft.com/office/2006/metadata/properties" xmlns:xsi="http://www.w3.org/2001/XMLSchema-instance" xmlns:pc="http://schemas.microsoft.com/office/infopath/2007/PartnerControls">
+  <documentManagement/>
+</p:properties>
 </file>
 
-<file path=customXml/itemProps2.xml><?xml version="1.0" encoding="utf-8"?>
-<ds:datastoreItem xmlns:ds="http://schemas.openxmlformats.org/officeDocument/2006/customXml" ds:itemID="{4FEBFB23-FD6B-45D0-B8CB-88BA9E83B9BE}">
-  <ds:schemaRefs>
-    <ds:schemaRef ds:uri="http://schemas.microsoft.com/office/2006/metadata/properties"/>
-    <ds:schemaRef ds:uri="http://schemas.microsoft.com/office/infopath/2007/PartnerControls"/>
-  </ds:schemaRefs>
-</ds:datastoreItem>
+<file path=customXml/item3.xml><?xml version="1.0" encoding="utf-8"?>
+<?mso-contentType ?>
+<FormTemplates xmlns="http://schemas.microsoft.com/sharepoint/v3/contenttype/forms">
+  <Display>DocumentLibraryForm</Display>
+  <Edit>DocumentLibraryForm</Edit>
+  <New>DocumentLibraryForm</New>
+</FormTemplates>
 </file>
 
-<file path=customXml/itemProps3.xml><?xml version="1.0" encoding="utf-8"?>
+<file path=customXml/itemProps1.xml><?xml version="1.0" encoding="utf-8"?>
 <ds:datastoreItem xmlns:ds="http://schemas.openxmlformats.org/officeDocument/2006/customXml" ds:itemID="{3CD33235-EDE8-4911-9B35-00C3FAD56AB2}">
   <ds:schemaRefs>
     <ds:schemaRef ds:uri="http://schemas.microsoft.com/office/2006/metadata/contentType"/>
@@ -5988,4 +5953,21 @@
     <ds:schemaRef ds:uri="http://schemas.microsoft.com/internal/obd"/>
   </ds:schemaRefs>
 </ds:datastoreItem>
+</file>
+
+<file path=customXml/itemProps2.xml><?xml version="1.0" encoding="utf-8"?>
+<ds:datastoreItem xmlns:ds="http://schemas.openxmlformats.org/officeDocument/2006/customXml" ds:itemID="{4FEBFB23-FD6B-45D0-B8CB-88BA9E83B9BE}">
+  <ds:schemaRefs>
+    <ds:schemaRef ds:uri="http://schemas.microsoft.com/office/2006/metadata/properties"/>
+    <ds:schemaRef ds:uri="http://schemas.microsoft.com/office/infopath/2007/PartnerControls"/>
+  </ds:schemaRefs>
+</ds:datastoreItem>
+</file>
+
+<file path=customXml/itemProps3.xml><?xml version="1.0" encoding="utf-8"?>
+<ds:datastoreItem xmlns:ds="http://schemas.openxmlformats.org/officeDocument/2006/customXml" ds:itemID="{2C3B87D6-85BE-4C37-8276-1A5B24E83321}">
+  <ds:schemaRefs>
+    <ds:schemaRef ds:uri="http://schemas.microsoft.com/sharepoint/v3/contenttype/forms"/>
+  </ds:schemaRefs>
+</ds:datastoreItem>
 </file>
</xml_diff>

<commit_message>
BG Music added, GDD charts updated and created game flowchart
</commit_message>
<xml_diff>
--- a/Documentatie/Game Design Document.docx
+++ b/Documentatie/Game Design Document.docx
@@ -1328,13 +1328,15 @@
                 <w:szCs w:val="20"/>
               </w:rPr>
             </w:pPr>
+            <w:proofErr w:type="spellStart"/>
             <w:r>
               <w:rPr>
                 <w:rFonts w:ascii="Calibri" w:hAnsi="Calibri"/>
                 <w:szCs w:val="20"/>
               </w:rPr>
-              <w:t>N/A</w:t>
-            </w:r>
+              <w:t>Done</w:t>
+            </w:r>
+            <w:proofErr w:type="spellEnd"/>
           </w:p>
         </w:tc>
       </w:tr>
@@ -1723,6 +1725,8 @@
           <w:b/>
         </w:rPr>
       </w:pPr>
+      <w:bookmarkStart w:id="10" w:name="_GoBack"/>
+      <w:bookmarkEnd w:id="10"/>
     </w:p>
     <w:p>
       <w:pPr>
@@ -1787,47 +1791,24 @@
         </w:drawing>
       </w:r>
     </w:p>
+    <w:p/>
+    <w:p/>
     <w:p>
-      <w:pPr>
-        <w:pStyle w:val="Heading3"/>
-      </w:pPr>
-      <w:bookmarkStart w:id="10" w:name="_GoBack"/>
-      <w:bookmarkEnd w:id="10"/>
+      <w:r>
+        <w:lastRenderedPageBreak/>
+        <w:t>Game Flowchart</w:t>
+      </w:r>
     </w:p>
     <w:p>
-      <w:pPr>
-        <w:pStyle w:val="Heading3"/>
-      </w:pPr>
-      <w:bookmarkStart w:id="11" w:name="_Toc51538607"/>
-      <w:r>
-        <w:t>Klassendiagram</w:t>
-      </w:r>
-      <w:bookmarkEnd w:id="11"/>
-    </w:p>
-    <w:p/>
-    <w:p>
-      <w:pPr>
-        <w:spacing w:after="200"/>
-        <w:sectPr>
-          <w:headerReference w:type="default" r:id="rId11"/>
-          <w:footerReference w:type="default" r:id="rId12"/>
-          <w:headerReference w:type="first" r:id="rId13"/>
-          <w:footerReference w:type="first" r:id="rId14"/>
-          <w:pgSz w:w="11906" w:h="16838" w:code="9"/>
-          <w:pgMar w:top="2835" w:right="1701" w:bottom="2268" w:left="1418" w:header="709" w:footer="709" w:gutter="0"/>
-          <w:cols w:space="708"/>
-          <w:titlePg/>
-        </w:sectPr>
-      </w:pPr>
       <w:r>
         <w:rPr>
           <w:noProof/>
         </w:rPr>
         <w:drawing>
-          <wp:inline distT="0" distB="0" distL="0" distR="0" wp14:anchorId="68FFDB9A" wp14:editId="0C64E93C">
-            <wp:extent cx="6466431" cy="3362325"/>
+          <wp:inline distT="0" distB="0" distL="0" distR="0" wp14:anchorId="3474594A" wp14:editId="4A61F7CE">
+            <wp:extent cx="5572125" cy="2971800"/>
             <wp:effectExtent l="0" t="0" r="0" b="0"/>
-            <wp:docPr id="3" name="Picture 3"/>
+            <wp:docPr id="15" name="Picture 15"/>
             <wp:cNvGraphicFramePr>
               <a:graphicFrameLocks xmlns:a="http://schemas.openxmlformats.org/drawingml/2006/main" noChangeAspect="1"/>
             </wp:cNvGraphicFramePr>
@@ -1841,13 +1822,14 @@
                     </pic:cNvPicPr>
                   </pic:nvPicPr>
                   <pic:blipFill>
-                    <a:blip r:embed="rId15">
+                    <a:blip r:embed="rId11">
                       <a:extLst>
                         <a:ext uri="{28A0092B-C50C-407E-A947-70E740481C1C}">
                           <a14:useLocalDpi xmlns:a14="http://schemas.microsoft.com/office/drawing/2010/main" val="0"/>
                         </a:ext>
                       </a:extLst>
                     </a:blip>
+                    <a:srcRect/>
                     <a:stretch>
                       <a:fillRect/>
                     </a:stretch>
@@ -1855,7 +1837,7 @@
                   <pic:spPr bwMode="auto">
                     <a:xfrm>
                       <a:off x="0" y="0"/>
-                      <a:ext cx="6477547" cy="3368105"/>
+                      <a:ext cx="5572125" cy="2971800"/>
                     </a:xfrm>
                     <a:prstGeom prst="rect">
                       <a:avLst/>
@@ -1874,13 +1856,97 @@
     </w:p>
     <w:p>
       <w:pPr>
+        <w:pStyle w:val="Heading3"/>
+      </w:pPr>
+    </w:p>
+    <w:p>
+      <w:pPr>
+        <w:pStyle w:val="Heading3"/>
+      </w:pPr>
+      <w:bookmarkStart w:id="11" w:name="_Toc51538607"/>
+      <w:r>
+        <w:t>Klassendiagram</w:t>
+      </w:r>
+      <w:bookmarkEnd w:id="11"/>
+    </w:p>
+    <w:p/>
+    <w:p>
+      <w:pPr>
+        <w:spacing w:after="200"/>
+        <w:sectPr>
+          <w:headerReference w:type="default" r:id="rId12"/>
+          <w:footerReference w:type="default" r:id="rId13"/>
+          <w:headerReference w:type="first" r:id="rId14"/>
+          <w:footerReference w:type="first" r:id="rId15"/>
+          <w:pgSz w:w="11906" w:h="16838" w:code="9"/>
+          <w:pgMar w:top="2835" w:right="1701" w:bottom="2268" w:left="1418" w:header="709" w:footer="709" w:gutter="0"/>
+          <w:cols w:space="708"/>
+          <w:titlePg/>
+        </w:sectPr>
+      </w:pPr>
+      <w:r>
+        <w:rPr>
+          <w:noProof/>
+        </w:rPr>
+        <w:lastRenderedPageBreak/>
+        <w:drawing>
+          <wp:inline distT="0" distB="0" distL="0" distR="0" wp14:anchorId="68FFDB9A" wp14:editId="6173EFEC">
+            <wp:extent cx="6503589" cy="4038600"/>
+            <wp:effectExtent l="0" t="0" r="0" b="0"/>
+            <wp:docPr id="3" name="Picture 3"/>
+            <wp:cNvGraphicFramePr>
+              <a:graphicFrameLocks xmlns:a="http://schemas.openxmlformats.org/drawingml/2006/main" noChangeAspect="1"/>
+            </wp:cNvGraphicFramePr>
+            <a:graphic xmlns:a="http://schemas.openxmlformats.org/drawingml/2006/main">
+              <a:graphicData uri="http://schemas.openxmlformats.org/drawingml/2006/picture">
+                <pic:pic xmlns:pic="http://schemas.openxmlformats.org/drawingml/2006/picture">
+                  <pic:nvPicPr>
+                    <pic:cNvPr id="0" name="Picture 2"/>
+                    <pic:cNvPicPr>
+                      <a:picLocks noChangeAspect="1" noChangeArrowheads="1"/>
+                    </pic:cNvPicPr>
+                  </pic:nvPicPr>
+                  <pic:blipFill>
+                    <a:blip r:embed="rId16">
+                      <a:extLst>
+                        <a:ext uri="{28A0092B-C50C-407E-A947-70E740481C1C}">
+                          <a14:useLocalDpi xmlns:a14="http://schemas.microsoft.com/office/drawing/2010/main" val="0"/>
+                        </a:ext>
+                      </a:extLst>
+                    </a:blip>
+                    <a:stretch>
+                      <a:fillRect/>
+                    </a:stretch>
+                  </pic:blipFill>
+                  <pic:spPr bwMode="auto">
+                    <a:xfrm>
+                      <a:off x="0" y="0"/>
+                      <a:ext cx="6515425" cy="4045950"/>
+                    </a:xfrm>
+                    <a:prstGeom prst="rect">
+                      <a:avLst/>
+                    </a:prstGeom>
+                    <a:noFill/>
+                    <a:ln>
+                      <a:noFill/>
+                    </a:ln>
+                  </pic:spPr>
+                </pic:pic>
+              </a:graphicData>
+            </a:graphic>
+          </wp:inline>
+        </w:drawing>
+      </w:r>
+    </w:p>
+    <w:p>
+      <w:pPr>
         <w:autoSpaceDE/>
         <w:autoSpaceDN/>
         <w:spacing w:after="200" w:line="276" w:lineRule="auto"/>
       </w:pPr>
     </w:p>
     <w:sectPr>
-      <w:headerReference w:type="default" r:id="rId16"/>
+      <w:headerReference w:type="default" r:id="rId17"/>
       <w:pgSz w:w="11906" w:h="16838" w:code="9"/>
       <w:pgMar w:top="2835" w:right="1701" w:bottom="2268" w:left="1418" w:header="709" w:footer="709" w:gutter="0"/>
       <w:cols w:space="708"/>
@@ -2079,7 +2145,7 @@
               <wp:inline distT="0" distB="0" distL="0" distR="0" wp14:anchorId="4040C314" wp14:editId="64464E91">
                 <wp:extent cx="3382645" cy="683895"/>
                 <wp:effectExtent l="0" t="0" r="0" b="0"/>
-                <wp:docPr id="31" name="Picture 31"/>
+                <wp:docPr id="7" name="Picture 7"/>
                 <wp:cNvGraphicFramePr>
                   <a:graphicFrameLocks xmlns:a="http://schemas.openxmlformats.org/drawingml/2006/main" noChangeAspect="1"/>
                 </wp:cNvGraphicFramePr>
@@ -2186,7 +2252,7 @@
               <wp:inline distT="0" distB="0" distL="0" distR="0" wp14:anchorId="54AA6433" wp14:editId="52696410">
                 <wp:extent cx="3385185" cy="685800"/>
                 <wp:effectExtent l="0" t="0" r="0" b="0"/>
-                <wp:docPr id="35" name="Picture 35"/>
+                <wp:docPr id="11" name="Picture 11"/>
                 <wp:cNvGraphicFramePr>
                   <a:graphicFrameLocks xmlns:a="http://schemas.openxmlformats.org/drawingml/2006/main" noChangeAspect="1"/>
                 </wp:cNvGraphicFramePr>
@@ -2282,29 +2348,15 @@
       </w:rPr>
       <w:t xml:space="preserve"> / </w:t>
     </w:r>
-    <w:r>
-      <w:fldChar w:fldCharType="begin"/>
-    </w:r>
-    <w:r>
-      <w:instrText xml:space="preserve"> NUMPAGES  \* MERGEFORMAT </w:instrText>
-    </w:r>
-    <w:r>
-      <w:fldChar w:fldCharType="separate"/>
-    </w:r>
-    <w:r>
-      <w:rPr>
-        <w:rStyle w:val="PageNumber"/>
-        <w:noProof/>
-      </w:rPr>
-      <w:t>1</w:t>
-    </w:r>
-    <w:r>
-      <w:rPr>
-        <w:rStyle w:val="PageNumber"/>
-        <w:noProof/>
-      </w:rPr>
-      <w:fldChar w:fldCharType="end"/>
-    </w:r>
+    <w:fldSimple w:instr=" NUMPAGES  \* MERGEFORMAT ">
+      <w:r>
+        <w:rPr>
+          <w:rStyle w:val="PageNumber"/>
+          <w:noProof/>
+        </w:rPr>
+        <w:t>1</w:t>
+      </w:r>
+    </w:fldSimple>
   </w:p>
   <w:tbl>
     <w:tblPr>
@@ -2718,7 +2770,7 @@
               <wp:inline distT="0" distB="0" distL="0" distR="0" wp14:anchorId="4898E080" wp14:editId="7D111747">
                 <wp:extent cx="3598545" cy="1083945"/>
                 <wp:effectExtent l="0" t="0" r="0" b="0"/>
-                <wp:docPr id="28" name="Picture 28"/>
+                <wp:docPr id="4" name="Picture 4"/>
                 <wp:cNvGraphicFramePr>
                   <a:graphicFrameLocks xmlns:a="http://schemas.openxmlformats.org/drawingml/2006/main" noChangeAspect="1"/>
                 </wp:cNvGraphicFramePr>
@@ -2814,7 +2866,7 @@
               <wp:inline distT="0" distB="0" distL="0" distR="0" wp14:anchorId="2BE95A2E" wp14:editId="69BFF268">
                 <wp:extent cx="973455" cy="3215005"/>
                 <wp:effectExtent l="0" t="0" r="0" b="0"/>
-                <wp:docPr id="29" name="Picture 29"/>
+                <wp:docPr id="5" name="Picture 5"/>
                 <wp:cNvGraphicFramePr>
                   <a:graphicFrameLocks xmlns:a="http://schemas.openxmlformats.org/drawingml/2006/main" noChangeAspect="1"/>
                 </wp:cNvGraphicFramePr>
@@ -2950,7 +3002,7 @@
                 <wp:extent cx="2160905" cy="1799590"/>
                 <wp:effectExtent l="0" t="0" r="0" b="0"/>
                 <wp:wrapNone/>
-                <wp:docPr id="30" name="Picture 30"/>
+                <wp:docPr id="6" name="Picture 6"/>
                 <wp:cNvGraphicFramePr>
                   <a:graphicFrameLocks xmlns:a="http://schemas.openxmlformats.org/drawingml/2006/main" noChangeAspect="1"/>
                 </wp:cNvGraphicFramePr>
@@ -3125,7 +3177,7 @@
               <wp:inline distT="0" distB="0" distL="0" distR="0" wp14:anchorId="54AA6430" wp14:editId="0DBEE82D">
                 <wp:extent cx="3596640" cy="1085215"/>
                 <wp:effectExtent l="0" t="0" r="0" b="0"/>
-                <wp:docPr id="32" name="Picture 32"/>
+                <wp:docPr id="8" name="Picture 8"/>
                 <wp:cNvGraphicFramePr>
                   <a:graphicFrameLocks xmlns:a="http://schemas.openxmlformats.org/drawingml/2006/main" noChangeAspect="1"/>
                 </wp:cNvGraphicFramePr>
@@ -3223,7 +3275,7 @@
               <wp:inline distT="0" distB="0" distL="0" distR="0" wp14:anchorId="54AA6431" wp14:editId="3C50BF9B">
                 <wp:extent cx="974725" cy="3218815"/>
                 <wp:effectExtent l="0" t="0" r="0" b="0"/>
-                <wp:docPr id="33" name="Picture 33"/>
+                <wp:docPr id="9" name="Picture 9"/>
                 <wp:cNvGraphicFramePr>
                   <a:graphicFrameLocks xmlns:a="http://schemas.openxmlformats.org/drawingml/2006/main" noChangeAspect="1"/>
                 </wp:cNvGraphicFramePr>
@@ -3355,7 +3407,7 @@
               <wp:inline distT="0" distB="0" distL="0" distR="0" wp14:anchorId="54AA6432" wp14:editId="5B75A692">
                 <wp:extent cx="2164715" cy="1804035"/>
                 <wp:effectExtent l="0" t="0" r="0" b="0"/>
-                <wp:docPr id="34" name="Picture 34"/>
+                <wp:docPr id="10" name="Picture 10"/>
                 <wp:cNvGraphicFramePr>
                   <a:graphicFrameLocks xmlns:a="http://schemas.openxmlformats.org/drawingml/2006/main" noChangeAspect="1"/>
                 </wp:cNvGraphicFramePr>
@@ -5757,6 +5809,12 @@
 </file>
 
 <file path=customXml/item1.xml><?xml version="1.0" encoding="utf-8"?>
+<p:properties xmlns:p="http://schemas.microsoft.com/office/2006/metadata/properties" xmlns:xsi="http://www.w3.org/2001/XMLSchema-instance" xmlns:pc="http://schemas.microsoft.com/office/infopath/2007/PartnerControls">
+  <documentManagement/>
+</p:properties>
+</file>
+
+<file path=customXml/item2.xml><?xml version="1.0" encoding="utf-8"?>
 <ct:contentTypeSchema xmlns:ct="http://schemas.microsoft.com/office/2006/metadata/contentType" xmlns:ma="http://schemas.microsoft.com/office/2006/metadata/properties/metaAttributes" ct:_="" ma:_="" ma:contentTypeName="Document" ma:contentTypeID="0x010100D67535082B48E04AAE02817C1ADAD70F" ma:contentTypeVersion="4" ma:contentTypeDescription="Een nieuw document maken." ma:contentTypeScope="" ma:versionID="3b6faa8b0c0acb0643c715f20cf48d87">
   <xsd:schema xmlns:xsd="http://www.w3.org/2001/XMLSchema" xmlns:xs="http://www.w3.org/2001/XMLSchema" xmlns:p="http://schemas.microsoft.com/office/2006/metadata/properties" xmlns:ns2="c594f1e2-5885-49f8-a272-d8d87bab84e1" xmlns:ns3="16d0765d-ad8b-41cc-a283-d13bd7897f80" targetNamespace="http://schemas.microsoft.com/office/2006/metadata/properties" ma:root="true" ma:fieldsID="91f7e8ba671d90e2cd9e24efd82576fc" ns2:_="" ns3:_="">
     <xsd:import namespace="c594f1e2-5885-49f8-a272-d8d87bab84e1"/>
@@ -5921,12 +5979,6 @@
 </ct:contentTypeSchema>
 </file>
 
-<file path=customXml/item2.xml><?xml version="1.0" encoding="utf-8"?>
-<p:properties xmlns:p="http://schemas.microsoft.com/office/2006/metadata/properties" xmlns:xsi="http://www.w3.org/2001/XMLSchema-instance" xmlns:pc="http://schemas.microsoft.com/office/infopath/2007/PartnerControls">
-  <documentManagement/>
-</p:properties>
-</file>
-
 <file path=customXml/item3.xml><?xml version="1.0" encoding="utf-8"?>
 <?mso-contentType ?>
 <FormTemplates xmlns="http://schemas.microsoft.com/sharepoint/v3/contenttype/forms">
@@ -5937,6 +5989,15 @@
 </file>
 
 <file path=customXml/itemProps1.xml><?xml version="1.0" encoding="utf-8"?>
+<ds:datastoreItem xmlns:ds="http://schemas.openxmlformats.org/officeDocument/2006/customXml" ds:itemID="{4FEBFB23-FD6B-45D0-B8CB-88BA9E83B9BE}">
+  <ds:schemaRefs>
+    <ds:schemaRef ds:uri="http://schemas.microsoft.com/office/2006/metadata/properties"/>
+    <ds:schemaRef ds:uri="http://schemas.microsoft.com/office/infopath/2007/PartnerControls"/>
+  </ds:schemaRefs>
+</ds:datastoreItem>
+</file>
+
+<file path=customXml/itemProps2.xml><?xml version="1.0" encoding="utf-8"?>
 <ds:datastoreItem xmlns:ds="http://schemas.openxmlformats.org/officeDocument/2006/customXml" ds:itemID="{3CD33235-EDE8-4911-9B35-00C3FAD56AB2}">
   <ds:schemaRefs>
     <ds:schemaRef ds:uri="http://schemas.microsoft.com/office/2006/metadata/contentType"/>
@@ -5955,15 +6016,6 @@
 </ds:datastoreItem>
 </file>
 
-<file path=customXml/itemProps2.xml><?xml version="1.0" encoding="utf-8"?>
-<ds:datastoreItem xmlns:ds="http://schemas.openxmlformats.org/officeDocument/2006/customXml" ds:itemID="{4FEBFB23-FD6B-45D0-B8CB-88BA9E83B9BE}">
-  <ds:schemaRefs>
-    <ds:schemaRef ds:uri="http://schemas.microsoft.com/office/2006/metadata/properties"/>
-    <ds:schemaRef ds:uri="http://schemas.microsoft.com/office/infopath/2007/PartnerControls"/>
-  </ds:schemaRefs>
-</ds:datastoreItem>
-</file>
-
 <file path=customXml/itemProps3.xml><?xml version="1.0" encoding="utf-8"?>
 <ds:datastoreItem xmlns:ds="http://schemas.openxmlformats.org/officeDocument/2006/customXml" ds:itemID="{2C3B87D6-85BE-4C37-8276-1A5B24E83321}">
   <ds:schemaRefs>

</xml_diff>

<commit_message>
GDD Update, testrapport template added, expanded island environment so ground sky can't be seen
</commit_message>
<xml_diff>
--- a/Documentatie/Game Design Document.docx
+++ b/Documentatie/Game Design Document.docx
@@ -11,6 +11,16 @@
         </w:rPr>
       </w:pPr>
       <w:bookmarkStart w:id="0" w:name="_Toc514313260"/>
+      <w:r>
+        <w:rPr>
+          <w:rFonts w:asciiTheme="minorHAnsi" w:eastAsiaTheme="majorEastAsia" w:hAnsiTheme="minorHAnsi" w:cstheme="majorBidi"/>
+          <w:color w:val="000000" w:themeColor="text1"/>
+          <w:sz w:val="40"/>
+          <w:szCs w:val="26"/>
+          <w:lang w:eastAsia="en-US"/>
+        </w:rPr>
+        <w:t>`</w:t>
+      </w:r>
       <w:r>
         <w:rPr>
           <w:sz w:val="48"/>
@@ -191,7 +201,7 @@
           <w:r>
             <w:fldChar w:fldCharType="separate"/>
           </w:r>
-          <w:hyperlink w:anchor="_Toc51538597" w:history="1">
+          <w:hyperlink w:anchor="_Toc52382439" w:history="1">
             <w:r>
               <w:rPr>
                 <w:rStyle w:val="Hyperlink"/>
@@ -218,7 +228,7 @@
                 <w:noProof/>
                 <w:webHidden/>
               </w:rPr>
-              <w:instrText xml:space="preserve"> PAGEREF _Toc51538597 \h </w:instrText>
+              <w:instrText xml:space="preserve"> PAGEREF _Toc52382439 \h </w:instrText>
             </w:r>
             <w:r>
               <w:rPr>
@@ -261,7 +271,7 @@
               <w:lang w:val="en-US" w:eastAsia="ja-JP"/>
             </w:rPr>
           </w:pPr>
-          <w:hyperlink w:anchor="_Toc51538598" w:history="1">
+          <w:hyperlink w:anchor="_Toc52382440" w:history="1">
             <w:r>
               <w:rPr>
                 <w:rStyle w:val="Hyperlink"/>
@@ -288,7 +298,7 @@
                 <w:noProof/>
                 <w:webHidden/>
               </w:rPr>
-              <w:instrText xml:space="preserve"> PAGEREF _Toc51538598 \h </w:instrText>
+              <w:instrText xml:space="preserve"> PAGEREF _Toc52382440 \h </w:instrText>
             </w:r>
             <w:r>
               <w:rPr>
@@ -331,7 +341,7 @@
               <w:lang w:val="en-US" w:eastAsia="ja-JP"/>
             </w:rPr>
           </w:pPr>
-          <w:hyperlink w:anchor="_Toc51538599" w:history="1">
+          <w:hyperlink w:anchor="_Toc52382441" w:history="1">
             <w:r>
               <w:rPr>
                 <w:rStyle w:val="Hyperlink"/>
@@ -358,7 +368,7 @@
                 <w:noProof/>
                 <w:webHidden/>
               </w:rPr>
-              <w:instrText xml:space="preserve"> PAGEREF _Toc51538599 \h </w:instrText>
+              <w:instrText xml:space="preserve"> PAGEREF _Toc52382441 \h </w:instrText>
             </w:r>
             <w:r>
               <w:rPr>
@@ -401,13 +411,13 @@
               <w:lang w:val="en-US" w:eastAsia="ja-JP"/>
             </w:rPr>
           </w:pPr>
-          <w:hyperlink w:anchor="_Toc51538600" w:history="1">
+          <w:hyperlink w:anchor="_Toc52382442" w:history="1">
             <w:r>
               <w:rPr>
                 <w:rStyle w:val="Hyperlink"/>
                 <w:noProof/>
               </w:rPr>
-              <w:t>Game play</w:t>
+              <w:t>Gameplay</w:t>
             </w:r>
             <w:r>
               <w:rPr>
@@ -428,7 +438,7 @@
                 <w:noProof/>
                 <w:webHidden/>
               </w:rPr>
-              <w:instrText xml:space="preserve"> PAGEREF _Toc51538600 \h </w:instrText>
+              <w:instrText xml:space="preserve"> PAGEREF _Toc52382442 \h </w:instrText>
             </w:r>
             <w:r>
               <w:rPr>
@@ -471,7 +481,7 @@
               <w:lang w:val="en-US" w:eastAsia="ja-JP"/>
             </w:rPr>
           </w:pPr>
-          <w:hyperlink w:anchor="_Toc51538601" w:history="1">
+          <w:hyperlink w:anchor="_Toc52382443" w:history="1">
             <w:r>
               <w:rPr>
                 <w:rStyle w:val="Hyperlink"/>
@@ -498,7 +508,7 @@
                 <w:noProof/>
                 <w:webHidden/>
               </w:rPr>
-              <w:instrText xml:space="preserve"> PAGEREF _Toc51538601 \h </w:instrText>
+              <w:instrText xml:space="preserve"> PAGEREF _Toc52382443 \h </w:instrText>
             </w:r>
             <w:r>
               <w:rPr>
@@ -541,13 +551,13 @@
               <w:lang w:val="en-US" w:eastAsia="ja-JP"/>
             </w:rPr>
           </w:pPr>
-          <w:hyperlink w:anchor="_Toc51538602" w:history="1">
+          <w:hyperlink w:anchor="_Toc52382444" w:history="1">
             <w:r>
               <w:rPr>
                 <w:rStyle w:val="Hyperlink"/>
                 <w:noProof/>
               </w:rPr>
-              <w:t>Sound en music</w:t>
+              <w:t>User Interface</w:t>
             </w:r>
             <w:r>
               <w:rPr>
@@ -568,7 +578,7 @@
                 <w:noProof/>
                 <w:webHidden/>
               </w:rPr>
-              <w:instrText xml:space="preserve"> PAGEREF _Toc51538602 \h </w:instrText>
+              <w:instrText xml:space="preserve"> PAGEREF _Toc52382444 \h </w:instrText>
             </w:r>
             <w:r>
               <w:rPr>
@@ -589,6 +599,76 @@
                 <w:webHidden/>
               </w:rPr>
               <w:t>3</w:t>
+            </w:r>
+            <w:r>
+              <w:rPr>
+                <w:noProof/>
+                <w:webHidden/>
+              </w:rPr>
+              <w:fldChar w:fldCharType="end"/>
+            </w:r>
+          </w:hyperlink>
+        </w:p>
+        <w:p>
+          <w:pPr>
+            <w:pStyle w:val="TOC2"/>
+            <w:tabs>
+              <w:tab w:val="right" w:leader="dot" w:pos="8777"/>
+            </w:tabs>
+            <w:rPr>
+              <w:rFonts w:eastAsiaTheme="minorEastAsia"/>
+              <w:noProof/>
+              <w:lang w:val="en-US" w:eastAsia="ja-JP"/>
+            </w:rPr>
+          </w:pPr>
+          <w:hyperlink w:anchor="_Toc52382445" w:history="1">
+            <w:r>
+              <w:rPr>
+                <w:rStyle w:val="Hyperlink"/>
+                <w:noProof/>
+              </w:rPr>
+              <w:t>Technische ontwerp</w:t>
+            </w:r>
+            <w:r>
+              <w:rPr>
+                <w:noProof/>
+                <w:webHidden/>
+              </w:rPr>
+              <w:tab/>
+            </w:r>
+            <w:r>
+              <w:rPr>
+                <w:noProof/>
+                <w:webHidden/>
+              </w:rPr>
+              <w:fldChar w:fldCharType="begin"/>
+            </w:r>
+            <w:r>
+              <w:rPr>
+                <w:noProof/>
+                <w:webHidden/>
+              </w:rPr>
+              <w:instrText xml:space="preserve"> PAGEREF _Toc52382445 \h </w:instrText>
+            </w:r>
+            <w:r>
+              <w:rPr>
+                <w:noProof/>
+                <w:webHidden/>
+              </w:rPr>
+            </w:r>
+            <w:r>
+              <w:rPr>
+                <w:noProof/>
+                <w:webHidden/>
+              </w:rPr>
+              <w:fldChar w:fldCharType="separate"/>
+            </w:r>
+            <w:r>
+              <w:rPr>
+                <w:noProof/>
+                <w:webHidden/>
+              </w:rPr>
+              <w:t>4</w:t>
             </w:r>
             <w:r>
               <w:rPr>
@@ -611,13 +691,13 @@
               <w:lang w:val="en-US" w:eastAsia="ja-JP"/>
             </w:rPr>
           </w:pPr>
-          <w:hyperlink w:anchor="_Toc51538603" w:history="1">
+          <w:hyperlink w:anchor="_Toc52382446" w:history="1">
             <w:r>
               <w:rPr>
                 <w:rStyle w:val="Hyperlink"/>
                 <w:noProof/>
               </w:rPr>
-              <w:t>User interaction</w:t>
+              <w:t>Platform</w:t>
             </w:r>
             <w:r>
               <w:rPr>
@@ -638,77 +718,7 @@
                 <w:noProof/>
                 <w:webHidden/>
               </w:rPr>
-              <w:instrText xml:space="preserve"> PAGEREF _Toc51538603 \h </w:instrText>
-            </w:r>
-            <w:r>
-              <w:rPr>
-                <w:noProof/>
-                <w:webHidden/>
-              </w:rPr>
-            </w:r>
-            <w:r>
-              <w:rPr>
-                <w:noProof/>
-                <w:webHidden/>
-              </w:rPr>
-              <w:fldChar w:fldCharType="separate"/>
-            </w:r>
-            <w:r>
-              <w:rPr>
-                <w:noProof/>
-                <w:webHidden/>
-              </w:rPr>
-              <w:t>3</w:t>
-            </w:r>
-            <w:r>
-              <w:rPr>
-                <w:noProof/>
-                <w:webHidden/>
-              </w:rPr>
-              <w:fldChar w:fldCharType="end"/>
-            </w:r>
-          </w:hyperlink>
-        </w:p>
-        <w:p>
-          <w:pPr>
-            <w:pStyle w:val="TOC2"/>
-            <w:tabs>
-              <w:tab w:val="right" w:leader="dot" w:pos="8777"/>
-            </w:tabs>
-            <w:rPr>
-              <w:rFonts w:eastAsiaTheme="minorEastAsia"/>
-              <w:noProof/>
-              <w:lang w:val="en-US" w:eastAsia="ja-JP"/>
-            </w:rPr>
-          </w:pPr>
-          <w:hyperlink w:anchor="_Toc51538604" w:history="1">
-            <w:r>
-              <w:rPr>
-                <w:rStyle w:val="Hyperlink"/>
-                <w:noProof/>
-              </w:rPr>
-              <w:t>Technische ontwerp</w:t>
-            </w:r>
-            <w:r>
-              <w:rPr>
-                <w:noProof/>
-                <w:webHidden/>
-              </w:rPr>
-              <w:tab/>
-            </w:r>
-            <w:r>
-              <w:rPr>
-                <w:noProof/>
-                <w:webHidden/>
-              </w:rPr>
-              <w:fldChar w:fldCharType="begin"/>
-            </w:r>
-            <w:r>
-              <w:rPr>
-                <w:noProof/>
-                <w:webHidden/>
-              </w:rPr>
-              <w:instrText xml:space="preserve"> PAGEREF _Toc51538604 \h </w:instrText>
+              <w:instrText xml:space="preserve"> PAGEREF _Toc52382446 \h </w:instrText>
             </w:r>
             <w:r>
               <w:rPr>
@@ -751,13 +761,13 @@
               <w:lang w:val="en-US" w:eastAsia="ja-JP"/>
             </w:rPr>
           </w:pPr>
-          <w:hyperlink w:anchor="_Toc51538605" w:history="1">
+          <w:hyperlink w:anchor="_Toc52382447" w:history="1">
             <w:r>
               <w:rPr>
                 <w:rStyle w:val="Hyperlink"/>
                 <w:noProof/>
               </w:rPr>
-              <w:t>Platform</w:t>
+              <w:t>Systeemeisen</w:t>
             </w:r>
             <w:r>
               <w:rPr>
@@ -778,7 +788,7 @@
                 <w:noProof/>
                 <w:webHidden/>
               </w:rPr>
-              <w:instrText xml:space="preserve"> PAGEREF _Toc51538605 \h </w:instrText>
+              <w:instrText xml:space="preserve"> PAGEREF _Toc52382447 \h </w:instrText>
             </w:r>
             <w:r>
               <w:rPr>
@@ -821,13 +831,13 @@
               <w:lang w:val="en-US" w:eastAsia="ja-JP"/>
             </w:rPr>
           </w:pPr>
-          <w:hyperlink w:anchor="_Toc51538606" w:history="1">
+          <w:hyperlink w:anchor="_Toc52382448" w:history="1">
             <w:r>
               <w:rPr>
                 <w:rStyle w:val="Hyperlink"/>
                 <w:noProof/>
               </w:rPr>
-              <w:t>Systeemeisen</w:t>
+              <w:t>Klassendiagram</w:t>
             </w:r>
             <w:r>
               <w:rPr>
@@ -848,77 +858,7 @@
                 <w:noProof/>
                 <w:webHidden/>
               </w:rPr>
-              <w:instrText xml:space="preserve"> PAGEREF _Toc51538606 \h </w:instrText>
-            </w:r>
-            <w:r>
-              <w:rPr>
-                <w:noProof/>
-                <w:webHidden/>
-              </w:rPr>
-            </w:r>
-            <w:r>
-              <w:rPr>
-                <w:noProof/>
-                <w:webHidden/>
-              </w:rPr>
-              <w:fldChar w:fldCharType="separate"/>
-            </w:r>
-            <w:r>
-              <w:rPr>
-                <w:noProof/>
-                <w:webHidden/>
-              </w:rPr>
-              <w:t>4</w:t>
-            </w:r>
-            <w:r>
-              <w:rPr>
-                <w:noProof/>
-                <w:webHidden/>
-              </w:rPr>
-              <w:fldChar w:fldCharType="end"/>
-            </w:r>
-          </w:hyperlink>
-        </w:p>
-        <w:p>
-          <w:pPr>
-            <w:pStyle w:val="TOC3"/>
-            <w:tabs>
-              <w:tab w:val="right" w:leader="dot" w:pos="8777"/>
-            </w:tabs>
-            <w:rPr>
-              <w:rFonts w:eastAsiaTheme="minorEastAsia"/>
-              <w:noProof/>
-              <w:lang w:val="en-US" w:eastAsia="ja-JP"/>
-            </w:rPr>
-          </w:pPr>
-          <w:hyperlink w:anchor="_Toc51538607" w:history="1">
-            <w:r>
-              <w:rPr>
-                <w:rStyle w:val="Hyperlink"/>
-                <w:noProof/>
-              </w:rPr>
-              <w:t>Klassendiagram</w:t>
-            </w:r>
-            <w:r>
-              <w:rPr>
-                <w:noProof/>
-                <w:webHidden/>
-              </w:rPr>
-              <w:tab/>
-            </w:r>
-            <w:r>
-              <w:rPr>
-                <w:noProof/>
-                <w:webHidden/>
-              </w:rPr>
-              <w:fldChar w:fldCharType="begin"/>
-            </w:r>
-            <w:r>
-              <w:rPr>
-                <w:noProof/>
-                <w:webHidden/>
-              </w:rPr>
-              <w:instrText xml:space="preserve"> PAGEREF _Toc51538607 \h </w:instrText>
+              <w:instrText xml:space="preserve"> PAGEREF _Toc52382448 \h </w:instrText>
             </w:r>
             <w:r>
               <w:rPr>
@@ -978,7 +918,7 @@
       <w:pPr>
         <w:pStyle w:val="Heading2"/>
       </w:pPr>
-      <w:bookmarkStart w:id="2" w:name="_Toc51538597"/>
+      <w:bookmarkStart w:id="2" w:name="_Toc52382439"/>
       <w:r>
         <w:lastRenderedPageBreak/>
         <w:t>Inleiding</w:t>
@@ -995,7 +935,7 @@
       <w:pPr>
         <w:pStyle w:val="Heading2"/>
       </w:pPr>
-      <w:bookmarkStart w:id="3" w:name="_Toc51538598"/>
+      <w:bookmarkStart w:id="3" w:name="_Toc52382440"/>
       <w:r>
         <w:t>Invulling iteratie 1</w:t>
       </w:r>
@@ -1030,7 +970,7 @@
       <w:pPr>
         <w:pStyle w:val="Heading3"/>
       </w:pPr>
-      <w:bookmarkStart w:id="4" w:name="_Toc51538599"/>
+      <w:bookmarkStart w:id="4" w:name="_Toc52382441"/>
       <w:r>
         <w:t>Epics en User Stories</w:t>
       </w:r>
@@ -1186,7 +1126,6 @@
                 <w:szCs w:val="20"/>
               </w:rPr>
             </w:pPr>
-            <w:proofErr w:type="spellStart"/>
             <w:r>
               <w:rPr>
                 <w:rFonts w:ascii="Calibri" w:hAnsi="Calibri"/>
@@ -1194,7 +1133,6 @@
               </w:rPr>
               <w:t>Done</w:t>
             </w:r>
-            <w:proofErr w:type="spellEnd"/>
           </w:p>
         </w:tc>
       </w:tr>
@@ -1250,7 +1188,6 @@
                 <w:szCs w:val="20"/>
               </w:rPr>
             </w:pPr>
-            <w:proofErr w:type="spellStart"/>
             <w:r>
               <w:rPr>
                 <w:rFonts w:ascii="Calibri" w:hAnsi="Calibri"/>
@@ -1258,7 +1195,6 @@
               </w:rPr>
               <w:t>Done</w:t>
             </w:r>
-            <w:proofErr w:type="spellEnd"/>
           </w:p>
         </w:tc>
       </w:tr>
@@ -1328,7 +1264,6 @@
                 <w:szCs w:val="20"/>
               </w:rPr>
             </w:pPr>
-            <w:proofErr w:type="spellStart"/>
             <w:r>
               <w:rPr>
                 <w:rFonts w:ascii="Calibri" w:hAnsi="Calibri"/>
@@ -1336,7 +1271,68 @@
               </w:rPr>
               <w:t>Done</w:t>
             </w:r>
-            <w:proofErr w:type="spellEnd"/>
+          </w:p>
+        </w:tc>
+      </w:tr>
+      <w:tr>
+        <w:tc>
+          <w:tcPr>
+            <w:tcW w:w="665" w:type="dxa"/>
+          </w:tcPr>
+          <w:p>
+            <w:pPr>
+              <w:rPr>
+                <w:rFonts w:ascii="Calibri" w:hAnsi="Calibri"/>
+                <w:szCs w:val="20"/>
+              </w:rPr>
+            </w:pPr>
+            <w:r>
+              <w:rPr>
+                <w:rFonts w:ascii="Calibri" w:hAnsi="Calibri"/>
+                <w:szCs w:val="20"/>
+              </w:rPr>
+              <w:t>4</w:t>
+            </w:r>
+          </w:p>
+        </w:tc>
+        <w:tc>
+          <w:tcPr>
+            <w:tcW w:w="6654" w:type="dxa"/>
+          </w:tcPr>
+          <w:p>
+            <w:pPr>
+              <w:rPr>
+                <w:rFonts w:ascii="Calibri" w:hAnsi="Calibri"/>
+                <w:szCs w:val="20"/>
+              </w:rPr>
+            </w:pPr>
+            <w:r>
+              <w:rPr>
+                <w:rFonts w:ascii="Calibri" w:hAnsi="Calibri"/>
+                <w:szCs w:val="20"/>
+              </w:rPr>
+              <w:t>Als speler wil ik tussen verschillende moeilijkheden kunnen kiezen</w:t>
+            </w:r>
+          </w:p>
+        </w:tc>
+        <w:tc>
+          <w:tcPr>
+            <w:tcW w:w="1684" w:type="dxa"/>
+          </w:tcPr>
+          <w:p>
+            <w:pPr>
+              <w:rPr>
+                <w:rFonts w:ascii="Calibri" w:hAnsi="Calibri"/>
+                <w:szCs w:val="20"/>
+              </w:rPr>
+            </w:pPr>
+            <w:r>
+              <w:rPr>
+                <w:rFonts w:ascii="Calibri" w:hAnsi="Calibri"/>
+                <w:szCs w:val="20"/>
+              </w:rPr>
+              <w:t>Done</w:t>
+            </w:r>
           </w:p>
         </w:tc>
       </w:tr>
@@ -1353,9 +1349,9 @@
       <w:pPr>
         <w:pStyle w:val="Heading3"/>
       </w:pPr>
-      <w:bookmarkStart w:id="5" w:name="_Toc51538600"/>
+      <w:bookmarkStart w:id="5" w:name="_Toc52382442"/>
       <w:r>
-        <w:t>Game play</w:t>
+        <w:t>Gameplay</w:t>
       </w:r>
       <w:bookmarkEnd w:id="5"/>
     </w:p>
@@ -1374,7 +1370,6 @@
         <w:t>Als speler wil ik feedback krijgen hoeveel mijnen om een tegel liggen.</w:t>
       </w:r>
     </w:p>
-    <w:p/>
     <w:p>
       <w:r>
         <w:t>Als de speler op een onaangeklikte tegel klikt, verandert deze naar een triggered state of een vulkaan.</w:t>
@@ -1399,7 +1394,6 @@
         <w:t>Als speler wil ik tegels kunnen markeren als er vrijwel zeker een mijn ligt.</w:t>
       </w:r>
     </w:p>
-    <w:p/>
     <w:p>
       <w:r>
         <w:t>Om een ronde goed bij te houden, is het de bedoeling dat je tegels kunt markeren. Dit houdt in dat je een vlaggetje plaatst op plekken waar mogelijk of zeker een bom/vulkaan verstopt zit. Zo klik je niet per ongeluk op deze tegel om gameover te gaan.</w:t>
@@ -1416,7 +1410,7 @@
       <w:pPr>
         <w:pStyle w:val="Heading3"/>
       </w:pPr>
-      <w:bookmarkStart w:id="6" w:name="_Toc51538601"/>
+      <w:bookmarkStart w:id="6" w:name="_Toc52382443"/>
       <w:r>
         <w:t>Art</w:t>
       </w:r>
@@ -1480,16 +1474,6 @@
     <w:p>
       <w:pPr>
         <w:rPr>
-          <w:rFonts w:asciiTheme="majorHAnsi" w:eastAsiaTheme="majorEastAsia" w:hAnsiTheme="majorHAnsi" w:cstheme="majorBidi"/>
-          <w:i/>
-          <w:iCs/>
-          <w:color w:val="365F91" w:themeColor="accent1" w:themeShade="BF"/>
-        </w:rPr>
-      </w:pPr>
-    </w:p>
-    <w:p>
-      <w:pPr>
-        <w:rPr>
           <w:lang w:eastAsia="en-US"/>
         </w:rPr>
       </w:pPr>
@@ -1497,23 +1481,55 @@
         <w:rPr>
           <w:lang w:eastAsia="en-US"/>
         </w:rPr>
-        <w:t xml:space="preserve">Het thema van het speel is “vulkaan”. Dit houdt in dat bommen van de originele </w:t>
+        <w:t>Het thema van het speel is “vulkaan”. Dit houdt in dat bommen van de originele minesweeper vervangen worden door vulkanen die uitbarsten als je erop klikt. Verder is de scene opgebouwd uit bergen en andere landschap elementen die voordoet dat je op een eiland of in een vulkanisch gebied zit.</w:t>
       </w:r>
-      <w:proofErr w:type="spellStart"/>
-      <w:r>
+    </w:p>
+    <w:p>
+      <w:pPr>
         <w:rPr>
           <w:lang w:eastAsia="en-US"/>
         </w:rPr>
-        <w:t>minesweeper</w:t>
+      </w:pPr>
+    </w:p>
+    <w:p>
+      <w:pPr>
+        <w:pStyle w:val="Heading3"/>
+      </w:pPr>
+      <w:bookmarkStart w:id="7" w:name="_Toc52382444"/>
+      <w:r>
+        <w:t>User Interface</w:t>
       </w:r>
-      <w:proofErr w:type="spellEnd"/>
+      <w:bookmarkStart w:id="8" w:name="_GoBack"/>
+      <w:bookmarkEnd w:id="7"/>
+      <w:bookmarkEnd w:id="8"/>
+    </w:p>
+    <w:p>
+      <w:pPr>
+        <w:pStyle w:val="Heading4"/>
+        <w:rPr>
+          <w:rFonts w:eastAsiaTheme="minorEastAsia"/>
+        </w:rPr>
+      </w:pPr>
+      <w:r>
+        <w:t>Als speler wil ik tussen verschillende moeilijkheden kunnen kiezen</w:t>
+      </w:r>
+    </w:p>
+    <w:p>
+      <w:pPr>
+        <w:rPr>
+          <w:b/>
+          <w:bCs/>
+          <w:lang w:eastAsia="en-US"/>
+        </w:rPr>
+      </w:pPr>
+      <w:r>
+        <w:t>Het doel van de game is om alle tegels te klikken die geen vulkanen zijn. Het is voor de speler van belang een mogelijkheid te hebben om zelf te kunnen kiezen hoe moeilijk de ronde is. Daarvoor zijn meerdere moeilijkheidsgraden in het spel, Easy, Medium en Hard. Hoe hoger de moeilijkheidsgraad, des te meer vulkanen er zijn en groter het veld is.</w:t>
+      </w:r>
       <w:r>
         <w:rPr>
-          <w:lang w:eastAsia="en-US"/>
+          <w:b/>
+          <w:bCs/>
         </w:rPr>
-        <w:t xml:space="preserve"> vervangen worden door vulkanen die uitbarsten als je erop klikt. Verder is de scene opgebouwd uit bergen en andere landschap elementen die voordoet dat je op een eiland of in een vulkanisch gebied zit.</w:t>
-      </w:r>
-      <w:r>
         <w:br w:type="page"/>
       </w:r>
     </w:p>
@@ -1521,23 +1537,23 @@
       <w:pPr>
         <w:pStyle w:val="Heading2"/>
       </w:pPr>
-      <w:bookmarkStart w:id="7" w:name="_Toc51538604"/>
+      <w:bookmarkStart w:id="9" w:name="_Toc52382445"/>
       <w:r>
         <w:lastRenderedPageBreak/>
         <w:t>Technische ontwerp</w:t>
       </w:r>
-      <w:bookmarkEnd w:id="7"/>
+      <w:bookmarkEnd w:id="9"/>
     </w:p>
     <w:p/>
     <w:p>
       <w:pPr>
         <w:pStyle w:val="Heading3"/>
       </w:pPr>
-      <w:bookmarkStart w:id="8" w:name="_Toc51538605"/>
+      <w:bookmarkStart w:id="10" w:name="_Toc52382446"/>
       <w:r>
         <w:t>Platform</w:t>
       </w:r>
-      <w:bookmarkEnd w:id="8"/>
+      <w:bookmarkEnd w:id="10"/>
     </w:p>
     <w:p>
       <w:r>
@@ -1549,11 +1565,11 @@
       <w:pPr>
         <w:pStyle w:val="Heading3"/>
       </w:pPr>
-      <w:bookmarkStart w:id="9" w:name="_Toc51538606"/>
+      <w:bookmarkStart w:id="11" w:name="_Toc52382447"/>
       <w:r>
         <w:t>Systeemeisen</w:t>
       </w:r>
-      <w:bookmarkEnd w:id="9"/>
+      <w:bookmarkEnd w:id="11"/>
     </w:p>
     <w:tbl>
       <w:tblPr>
@@ -1634,21 +1650,7 @@
               <w:rPr>
                 <w:lang w:val="en-US"/>
               </w:rPr>
-              <w:t xml:space="preserve">X86, x64 </w:t>
-            </w:r>
-            <w:proofErr w:type="spellStart"/>
-            <w:r>
-              <w:rPr>
-                <w:lang w:val="en-US"/>
-              </w:rPr>
-              <w:t>achitecture</w:t>
-            </w:r>
-            <w:proofErr w:type="spellEnd"/>
-            <w:r>
-              <w:rPr>
-                <w:lang w:val="en-US"/>
-              </w:rPr>
-              <w:t xml:space="preserve"> with SSE2 instruction set support</w:t>
+              <w:t>X86, x64 achitecture with SSE2 instruction set support</w:t>
             </w:r>
           </w:p>
         </w:tc>
@@ -1691,6 +1693,44 @@
           </w:p>
         </w:tc>
       </w:tr>
+      <w:tr>
+        <w:tc>
+          <w:tcPr>
+            <w:tcW w:w="4501" w:type="dxa"/>
+          </w:tcPr>
+          <w:p>
+            <w:pPr>
+              <w:rPr>
+                <w:lang w:val="en-US"/>
+              </w:rPr>
+            </w:pPr>
+            <w:r>
+              <w:rPr>
+                <w:lang w:val="en-US"/>
+              </w:rPr>
+              <w:t>Peripherals</w:t>
+            </w:r>
+          </w:p>
+        </w:tc>
+        <w:tc>
+          <w:tcPr>
+            <w:tcW w:w="4502" w:type="dxa"/>
+          </w:tcPr>
+          <w:p>
+            <w:pPr>
+              <w:rPr>
+                <w:lang w:val="en-US"/>
+              </w:rPr>
+            </w:pPr>
+            <w:r>
+              <w:rPr>
+                <w:lang w:val="en-US"/>
+              </w:rPr>
+              <w:t>Keyboard, Mouse</w:t>
+            </w:r>
+          </w:p>
+        </w:tc>
+      </w:tr>
     </w:tbl>
     <w:p>
       <w:pPr>
@@ -1725,8 +1765,6 @@
           <w:b/>
         </w:rPr>
       </w:pPr>
-      <w:bookmarkStart w:id="10" w:name="_GoBack"/>
-      <w:bookmarkEnd w:id="10"/>
     </w:p>
     <w:p>
       <w:pPr>
@@ -1795,7 +1833,6 @@
     <w:p/>
     <w:p>
       <w:r>
-        <w:lastRenderedPageBreak/>
         <w:t>Game Flowchart</w:t>
       </w:r>
     </w:p>
@@ -1863,11 +1900,11 @@
       <w:pPr>
         <w:pStyle w:val="Heading3"/>
       </w:pPr>
-      <w:bookmarkStart w:id="11" w:name="_Toc51538607"/>
+      <w:bookmarkStart w:id="12" w:name="_Toc52382448"/>
       <w:r>
         <w:t>Klassendiagram</w:t>
       </w:r>
-      <w:bookmarkEnd w:id="11"/>
+      <w:bookmarkEnd w:id="12"/>
     </w:p>
     <w:p/>
     <w:p>
@@ -2014,8 +2051,8 @@
           <w:pPr>
             <w:framePr w:wrap="auto" w:vAnchor="page" w:hAnchor="page" w:x="5217" w:y="15735"/>
           </w:pPr>
-          <w:bookmarkStart w:id="18" w:name="logo_lemnionder2"/>
-          <w:bookmarkEnd w:id="18"/>
+          <w:bookmarkStart w:id="19" w:name="logo_lemnionder2"/>
+          <w:bookmarkEnd w:id="19"/>
         </w:p>
       </w:tc>
     </w:tr>
@@ -2243,7 +2280,7 @@
           <w:pPr>
             <w:framePr w:wrap="auto" w:vAnchor="page" w:hAnchor="page" w:x="5217" w:y="15735"/>
           </w:pPr>
-          <w:bookmarkStart w:id="23" w:name="logo_lemnionder1"/>
+          <w:bookmarkStart w:id="24" w:name="logo_lemnionder1"/>
           <w:r>
             <w:rPr>
               <w:noProof/>
@@ -2297,7 +2334,7 @@
               </wp:inline>
             </w:drawing>
           </w:r>
-          <w:bookmarkEnd w:id="23"/>
+          <w:bookmarkEnd w:id="24"/>
         </w:p>
       </w:tc>
     </w:tr>
@@ -2348,15 +2385,29 @@
       </w:rPr>
       <w:t xml:space="preserve"> / </w:t>
     </w:r>
-    <w:fldSimple w:instr=" NUMPAGES  \* MERGEFORMAT ">
-      <w:r>
-        <w:rPr>
-          <w:rStyle w:val="PageNumber"/>
-          <w:noProof/>
-        </w:rPr>
-        <w:t>1</w:t>
-      </w:r>
-    </w:fldSimple>
+    <w:r>
+      <w:fldChar w:fldCharType="begin"/>
+    </w:r>
+    <w:r>
+      <w:instrText xml:space="preserve"> NUMPAGES  \* MERGEFORMAT </w:instrText>
+    </w:r>
+    <w:r>
+      <w:fldChar w:fldCharType="separate"/>
+    </w:r>
+    <w:r>
+      <w:rPr>
+        <w:rStyle w:val="PageNumber"/>
+        <w:noProof/>
+      </w:rPr>
+      <w:t>1</w:t>
+    </w:r>
+    <w:r>
+      <w:rPr>
+        <w:rStyle w:val="PageNumber"/>
+        <w:noProof/>
+      </w:rPr>
+      <w:fldChar w:fldCharType="end"/>
+    </w:r>
   </w:p>
   <w:tbl>
     <w:tblPr>
@@ -2386,7 +2437,7 @@
           <w:pPr>
             <w:framePr w:wrap="auto" w:vAnchor="page" w:hAnchor="page" w:x="1419" w:y="16331"/>
           </w:pPr>
-          <w:bookmarkStart w:id="24" w:name="DOCorganisatie"/>
+          <w:bookmarkStart w:id="25" w:name="DOCorganisatie"/>
           <w:r>
             <w:rPr>
               <w:noProof/>
@@ -2403,7 +2454,7 @@
             </w:rPr>
             <w:t xml:space="preserve"> &amp; Multimedia</w:t>
           </w:r>
-          <w:bookmarkEnd w:id="24"/>
+          <w:bookmarkEnd w:id="25"/>
         </w:p>
         <w:p>
           <w:pPr>
@@ -2413,7 +2464,7 @@
               <w:szCs w:val="16"/>
             </w:rPr>
           </w:pPr>
-          <w:bookmarkStart w:id="25" w:name="DOCorganisatie1"/>
+          <w:bookmarkStart w:id="26" w:name="DOCorganisatie1"/>
           <w:r>
             <w:rPr>
               <w:noProof/>
@@ -2430,7 +2481,7 @@
             </w:rPr>
             <w:t xml:space="preserve"> Groningen</w:t>
           </w:r>
-          <w:bookmarkEnd w:id="25"/>
+          <w:bookmarkEnd w:id="26"/>
         </w:p>
         <w:p>
           <w:pPr>
@@ -2440,7 +2491,7 @@
               <w:szCs w:val="16"/>
             </w:rPr>
           </w:pPr>
-          <w:bookmarkStart w:id="26" w:name="DOCorganisatie2"/>
+          <w:bookmarkStart w:id="27" w:name="DOCorganisatie2"/>
           <w:r>
             <w:rPr>
               <w:noProof/>
@@ -2457,7 +2508,7 @@
             </w:rPr>
             <w:t xml:space="preserve"> 9700 AG Groningen</w:t>
           </w:r>
-          <w:bookmarkEnd w:id="26"/>
+          <w:bookmarkEnd w:id="27"/>
         </w:p>
         <w:p>
           <w:pPr>
@@ -2467,7 +2518,7 @@
               <w:szCs w:val="16"/>
             </w:rPr>
           </w:pPr>
-          <w:bookmarkStart w:id="27" w:name="DOCorganisatie3"/>
+          <w:bookmarkStart w:id="28" w:name="DOCorganisatie3"/>
           <w:r>
             <w:rPr>
               <w:noProof/>
@@ -2484,7 +2535,7 @@
             </w:rPr>
             <w:t>050) 520 55 00</w:t>
           </w:r>
-          <w:bookmarkEnd w:id="27"/>
+          <w:bookmarkEnd w:id="28"/>
         </w:p>
         <w:p>
           <w:pPr>
@@ -2495,7 +2546,7 @@
               <w:szCs w:val="16"/>
             </w:rPr>
           </w:pPr>
-          <w:bookmarkStart w:id="28" w:name="DOCorganisatie5"/>
+          <w:bookmarkStart w:id="29" w:name="DOCorganisatie5"/>
           <w:r>
             <w:rPr>
               <w:noProof/>
@@ -2512,7 +2563,7 @@
             </w:rPr>
             <w:t xml:space="preserve"> 0385 1922 07, KvK 41013432</w:t>
           </w:r>
-          <w:bookmarkEnd w:id="28"/>
+          <w:bookmarkEnd w:id="29"/>
         </w:p>
       </w:tc>
     </w:tr>
@@ -2605,8 +2656,8 @@
           <w:pPr>
             <w:framePr w:wrap="auto" w:vAnchor="page" w:hAnchor="page" w:x="10377" w:y="7485"/>
           </w:pPr>
-          <w:bookmarkStart w:id="12" w:name="logo_lemnirechts2"/>
-          <w:bookmarkEnd w:id="12"/>
+          <w:bookmarkStart w:id="13" w:name="logo_lemnirechts2"/>
+          <w:bookmarkEnd w:id="13"/>
         </w:p>
       </w:tc>
     </w:tr>
@@ -2642,10 +2693,10 @@
           <w:pPr>
             <w:framePr w:wrap="auto" w:vAnchor="page" w:hAnchor="page" w:x="1419" w:y="852"/>
           </w:pPr>
-          <w:bookmarkStart w:id="13" w:name="LogoPage2"/>
-          <w:bookmarkStart w:id="14" w:name="logo_schoollogo2"/>
-          <w:bookmarkEnd w:id="13"/>
+          <w:bookmarkStart w:id="14" w:name="LogoPage2"/>
+          <w:bookmarkStart w:id="15" w:name="logo_schoollogo2"/>
           <w:bookmarkEnd w:id="14"/>
+          <w:bookmarkEnd w:id="15"/>
         </w:p>
       </w:tc>
     </w:tr>
@@ -2678,8 +2729,8 @@
           <w:pPr>
             <w:framePr w:wrap="auto" w:vAnchor="page" w:hAnchor="page" w:x="8052" w:y="1084"/>
           </w:pPr>
-          <w:bookmarkStart w:id="15" w:name="Zernike2"/>
-          <w:bookmarkEnd w:id="15"/>
+          <w:bookmarkStart w:id="16" w:name="Zernike2"/>
+          <w:bookmarkEnd w:id="16"/>
         </w:p>
       </w:tc>
     </w:tr>
@@ -2715,10 +2766,10 @@
           <w:pPr>
             <w:framePr w:wrap="auto" w:vAnchor="page" w:hAnchor="page" w:x="8052" w:y="1078"/>
           </w:pPr>
-          <w:bookmarkStart w:id="16" w:name="LogoDienst2"/>
-          <w:bookmarkStart w:id="17" w:name="logo_schoolnaam2"/>
-          <w:bookmarkEnd w:id="16"/>
+          <w:bookmarkStart w:id="17" w:name="LogoDienst2"/>
+          <w:bookmarkStart w:id="18" w:name="logo_schoolnaam2"/>
           <w:bookmarkEnd w:id="17"/>
+          <w:bookmarkEnd w:id="18"/>
         </w:p>
       </w:tc>
     </w:tr>
@@ -3168,7 +3219,7 @@
           <w:pPr>
             <w:framePr w:wrap="auto" w:vAnchor="page" w:hAnchor="page" w:x="1419" w:y="852"/>
           </w:pPr>
-          <w:bookmarkStart w:id="19" w:name="logo_schoollogo1"/>
+          <w:bookmarkStart w:id="20" w:name="logo_schoollogo1"/>
           <w:r>
             <w:rPr>
               <w:noProof/>
@@ -3222,7 +3273,7 @@
               </wp:inline>
             </w:drawing>
           </w:r>
-          <w:bookmarkEnd w:id="19"/>
+          <w:bookmarkEnd w:id="20"/>
         </w:p>
       </w:tc>
     </w:tr>
@@ -3266,7 +3317,7 @@
           <w:pPr>
             <w:framePr w:wrap="auto" w:vAnchor="page" w:hAnchor="page" w:x="10377" w:y="7485"/>
           </w:pPr>
-          <w:bookmarkStart w:id="20" w:name="logo_lemnirechts1"/>
+          <w:bookmarkStart w:id="21" w:name="logo_lemnirechts1"/>
           <w:r>
             <w:rPr>
               <w:noProof/>
@@ -3320,7 +3371,7 @@
               </wp:inline>
             </w:drawing>
           </w:r>
-          <w:bookmarkEnd w:id="20"/>
+          <w:bookmarkEnd w:id="21"/>
         </w:p>
       </w:tc>
     </w:tr>
@@ -3353,8 +3404,8 @@
           <w:pPr>
             <w:framePr w:wrap="auto" w:vAnchor="page" w:hAnchor="page" w:x="8052" w:y="1084"/>
           </w:pPr>
-          <w:bookmarkStart w:id="21" w:name="Zernike"/>
-          <w:bookmarkEnd w:id="21"/>
+          <w:bookmarkStart w:id="22" w:name="Zernike"/>
+          <w:bookmarkEnd w:id="22"/>
         </w:p>
       </w:tc>
     </w:tr>
@@ -3398,7 +3449,7 @@
           <w:pPr>
             <w:framePr w:wrap="auto" w:vAnchor="page" w:hAnchor="page" w:x="8052" w:y="1078"/>
           </w:pPr>
-          <w:bookmarkStart w:id="22" w:name="logo_schoolnaam1"/>
+          <w:bookmarkStart w:id="23" w:name="logo_schoolnaam1"/>
           <w:r>
             <w:rPr>
               <w:noProof/>
@@ -3452,7 +3503,7 @@
               </wp:inline>
             </w:drawing>
           </w:r>
-          <w:bookmarkEnd w:id="22"/>
+          <w:bookmarkEnd w:id="23"/>
         </w:p>
       </w:tc>
     </w:tr>
@@ -5809,9 +5860,12 @@
 </file>
 
 <file path=customXml/item1.xml><?xml version="1.0" encoding="utf-8"?>
-<p:properties xmlns:p="http://schemas.microsoft.com/office/2006/metadata/properties" xmlns:xsi="http://www.w3.org/2001/XMLSchema-instance" xmlns:pc="http://schemas.microsoft.com/office/infopath/2007/PartnerControls">
-  <documentManagement/>
-</p:properties>
+<?mso-contentType ?>
+<FormTemplates xmlns="http://schemas.microsoft.com/sharepoint/v3/contenttype/forms">
+  <Display>DocumentLibraryForm</Display>
+  <Edit>DocumentLibraryForm</Edit>
+  <New>DocumentLibraryForm</New>
+</FormTemplates>
 </file>
 
 <file path=customXml/item2.xml><?xml version="1.0" encoding="utf-8"?>
@@ -5980,19 +6034,15 @@
 </file>
 
 <file path=customXml/item3.xml><?xml version="1.0" encoding="utf-8"?>
-<?mso-contentType ?>
-<FormTemplates xmlns="http://schemas.microsoft.com/sharepoint/v3/contenttype/forms">
-  <Display>DocumentLibraryForm</Display>
-  <Edit>DocumentLibraryForm</Edit>
-  <New>DocumentLibraryForm</New>
-</FormTemplates>
+<p:properties xmlns:p="http://schemas.microsoft.com/office/2006/metadata/properties" xmlns:xsi="http://www.w3.org/2001/XMLSchema-instance" xmlns:pc="http://schemas.microsoft.com/office/infopath/2007/PartnerControls">
+  <documentManagement/>
+</p:properties>
 </file>
 
 <file path=customXml/itemProps1.xml><?xml version="1.0" encoding="utf-8"?>
-<ds:datastoreItem xmlns:ds="http://schemas.openxmlformats.org/officeDocument/2006/customXml" ds:itemID="{4FEBFB23-FD6B-45D0-B8CB-88BA9E83B9BE}">
+<ds:datastoreItem xmlns:ds="http://schemas.openxmlformats.org/officeDocument/2006/customXml" ds:itemID="{2C3B87D6-85BE-4C37-8276-1A5B24E83321}">
   <ds:schemaRefs>
-    <ds:schemaRef ds:uri="http://schemas.microsoft.com/office/2006/metadata/properties"/>
-    <ds:schemaRef ds:uri="http://schemas.microsoft.com/office/infopath/2007/PartnerControls"/>
+    <ds:schemaRef ds:uri="http://schemas.microsoft.com/sharepoint/v3/contenttype/forms"/>
   </ds:schemaRefs>
 </ds:datastoreItem>
 </file>
@@ -6017,9 +6067,10 @@
 </file>
 
 <file path=customXml/itemProps3.xml><?xml version="1.0" encoding="utf-8"?>
-<ds:datastoreItem xmlns:ds="http://schemas.openxmlformats.org/officeDocument/2006/customXml" ds:itemID="{2C3B87D6-85BE-4C37-8276-1A5B24E83321}">
+<ds:datastoreItem xmlns:ds="http://schemas.openxmlformats.org/officeDocument/2006/customXml" ds:itemID="{4FEBFB23-FD6B-45D0-B8CB-88BA9E83B9BE}">
   <ds:schemaRefs>
-    <ds:schemaRef ds:uri="http://schemas.microsoft.com/sharepoint/v3/contenttype/forms"/>
+    <ds:schemaRef ds:uri="http://schemas.microsoft.com/office/2006/metadata/properties"/>
+    <ds:schemaRef ds:uri="http://schemas.microsoft.com/office/infopath/2007/PartnerControls"/>
   </ds:schemaRefs>
 </ds:datastoreItem>
 </file>
</xml_diff>

<commit_message>
GDD, Charts updated. Added coding conventions document
</commit_message>
<xml_diff>
--- a/Documentatie/Game Design Document.docx
+++ b/Documentatie/Game Design Document.docx
@@ -201,7 +201,7 @@
           <w:r>
             <w:fldChar w:fldCharType="separate"/>
           </w:r>
-          <w:hyperlink w:anchor="_Toc52382439" w:history="1">
+          <w:hyperlink w:anchor="_Toc52789344" w:history="1">
             <w:r>
               <w:rPr>
                 <w:rStyle w:val="Hyperlink"/>
@@ -228,7 +228,7 @@
                 <w:noProof/>
                 <w:webHidden/>
               </w:rPr>
-              <w:instrText xml:space="preserve"> PAGEREF _Toc52382439 \h </w:instrText>
+              <w:instrText xml:space="preserve"> PAGEREF _Toc52789344 \h </w:instrText>
             </w:r>
             <w:r>
               <w:rPr>
@@ -271,7 +271,7 @@
               <w:lang w:val="en-US" w:eastAsia="ja-JP"/>
             </w:rPr>
           </w:pPr>
-          <w:hyperlink w:anchor="_Toc52382440" w:history="1">
+          <w:hyperlink w:anchor="_Toc52789345" w:history="1">
             <w:r>
               <w:rPr>
                 <w:rStyle w:val="Hyperlink"/>
@@ -298,7 +298,7 @@
                 <w:noProof/>
                 <w:webHidden/>
               </w:rPr>
-              <w:instrText xml:space="preserve"> PAGEREF _Toc52382440 \h </w:instrText>
+              <w:instrText xml:space="preserve"> PAGEREF _Toc52789345 \h </w:instrText>
             </w:r>
             <w:r>
               <w:rPr>
@@ -341,7 +341,7 @@
               <w:lang w:val="en-US" w:eastAsia="ja-JP"/>
             </w:rPr>
           </w:pPr>
-          <w:hyperlink w:anchor="_Toc52382441" w:history="1">
+          <w:hyperlink w:anchor="_Toc52789346" w:history="1">
             <w:r>
               <w:rPr>
                 <w:rStyle w:val="Hyperlink"/>
@@ -368,7 +368,7 @@
                 <w:noProof/>
                 <w:webHidden/>
               </w:rPr>
-              <w:instrText xml:space="preserve"> PAGEREF _Toc52382441 \h </w:instrText>
+              <w:instrText xml:space="preserve"> PAGEREF _Toc52789346 \h </w:instrText>
             </w:r>
             <w:r>
               <w:rPr>
@@ -411,7 +411,7 @@
               <w:lang w:val="en-US" w:eastAsia="ja-JP"/>
             </w:rPr>
           </w:pPr>
-          <w:hyperlink w:anchor="_Toc52382442" w:history="1">
+          <w:hyperlink w:anchor="_Toc52789347" w:history="1">
             <w:r>
               <w:rPr>
                 <w:rStyle w:val="Hyperlink"/>
@@ -438,7 +438,7 @@
                 <w:noProof/>
                 <w:webHidden/>
               </w:rPr>
-              <w:instrText xml:space="preserve"> PAGEREF _Toc52382442 \h </w:instrText>
+              <w:instrText xml:space="preserve"> PAGEREF _Toc52789347 \h </w:instrText>
             </w:r>
             <w:r>
               <w:rPr>
@@ -481,7 +481,7 @@
               <w:lang w:val="en-US" w:eastAsia="ja-JP"/>
             </w:rPr>
           </w:pPr>
-          <w:hyperlink w:anchor="_Toc52382443" w:history="1">
+          <w:hyperlink w:anchor="_Toc52789348" w:history="1">
             <w:r>
               <w:rPr>
                 <w:rStyle w:val="Hyperlink"/>
@@ -508,7 +508,7 @@
                 <w:noProof/>
                 <w:webHidden/>
               </w:rPr>
-              <w:instrText xml:space="preserve"> PAGEREF _Toc52382443 \h </w:instrText>
+              <w:instrText xml:space="preserve"> PAGEREF _Toc52789348 \h </w:instrText>
             </w:r>
             <w:r>
               <w:rPr>
@@ -551,7 +551,7 @@
               <w:lang w:val="en-US" w:eastAsia="ja-JP"/>
             </w:rPr>
           </w:pPr>
-          <w:hyperlink w:anchor="_Toc52382444" w:history="1">
+          <w:hyperlink w:anchor="_Toc52789349" w:history="1">
             <w:r>
               <w:rPr>
                 <w:rStyle w:val="Hyperlink"/>
@@ -578,7 +578,7 @@
                 <w:noProof/>
                 <w:webHidden/>
               </w:rPr>
-              <w:instrText xml:space="preserve"> PAGEREF _Toc52382444 \h </w:instrText>
+              <w:instrText xml:space="preserve"> PAGEREF _Toc52789349 \h </w:instrText>
             </w:r>
             <w:r>
               <w:rPr>
@@ -598,7 +598,7 @@
                 <w:noProof/>
                 <w:webHidden/>
               </w:rPr>
-              <w:t>3</w:t>
+              <w:t>4</w:t>
             </w:r>
             <w:r>
               <w:rPr>
@@ -621,7 +621,7 @@
               <w:lang w:val="en-US" w:eastAsia="ja-JP"/>
             </w:rPr>
           </w:pPr>
-          <w:hyperlink w:anchor="_Toc52382445" w:history="1">
+          <w:hyperlink w:anchor="_Toc52789350" w:history="1">
             <w:r>
               <w:rPr>
                 <w:rStyle w:val="Hyperlink"/>
@@ -648,7 +648,7 @@
                 <w:noProof/>
                 <w:webHidden/>
               </w:rPr>
-              <w:instrText xml:space="preserve"> PAGEREF _Toc52382445 \h </w:instrText>
+              <w:instrText xml:space="preserve"> PAGEREF _Toc52789350 \h </w:instrText>
             </w:r>
             <w:r>
               <w:rPr>
@@ -668,7 +668,7 @@
                 <w:noProof/>
                 <w:webHidden/>
               </w:rPr>
-              <w:t>4</w:t>
+              <w:t>5</w:t>
             </w:r>
             <w:r>
               <w:rPr>
@@ -691,7 +691,7 @@
               <w:lang w:val="en-US" w:eastAsia="ja-JP"/>
             </w:rPr>
           </w:pPr>
-          <w:hyperlink w:anchor="_Toc52382446" w:history="1">
+          <w:hyperlink w:anchor="_Toc52789351" w:history="1">
             <w:r>
               <w:rPr>
                 <w:rStyle w:val="Hyperlink"/>
@@ -718,7 +718,7 @@
                 <w:noProof/>
                 <w:webHidden/>
               </w:rPr>
-              <w:instrText xml:space="preserve"> PAGEREF _Toc52382446 \h </w:instrText>
+              <w:instrText xml:space="preserve"> PAGEREF _Toc52789351 \h </w:instrText>
             </w:r>
             <w:r>
               <w:rPr>
@@ -738,7 +738,7 @@
                 <w:noProof/>
                 <w:webHidden/>
               </w:rPr>
-              <w:t>4</w:t>
+              <w:t>5</w:t>
             </w:r>
             <w:r>
               <w:rPr>
@@ -761,7 +761,7 @@
               <w:lang w:val="en-US" w:eastAsia="ja-JP"/>
             </w:rPr>
           </w:pPr>
-          <w:hyperlink w:anchor="_Toc52382447" w:history="1">
+          <w:hyperlink w:anchor="_Toc52789352" w:history="1">
             <w:r>
               <w:rPr>
                 <w:rStyle w:val="Hyperlink"/>
@@ -788,7 +788,7 @@
                 <w:noProof/>
                 <w:webHidden/>
               </w:rPr>
-              <w:instrText xml:space="preserve"> PAGEREF _Toc52382447 \h </w:instrText>
+              <w:instrText xml:space="preserve"> PAGEREF _Toc52789352 \h </w:instrText>
             </w:r>
             <w:r>
               <w:rPr>
@@ -808,7 +808,7 @@
                 <w:noProof/>
                 <w:webHidden/>
               </w:rPr>
-              <w:t>4</w:t>
+              <w:t>5</w:t>
             </w:r>
             <w:r>
               <w:rPr>
@@ -831,7 +831,7 @@
               <w:lang w:val="en-US" w:eastAsia="ja-JP"/>
             </w:rPr>
           </w:pPr>
-          <w:hyperlink w:anchor="_Toc52382448" w:history="1">
+          <w:hyperlink w:anchor="_Toc52789353" w:history="1">
             <w:r>
               <w:rPr>
                 <w:rStyle w:val="Hyperlink"/>
@@ -858,7 +858,7 @@
                 <w:noProof/>
                 <w:webHidden/>
               </w:rPr>
-              <w:instrText xml:space="preserve"> PAGEREF _Toc52382448 \h </w:instrText>
+              <w:instrText xml:space="preserve"> PAGEREF _Toc52789353 \h </w:instrText>
             </w:r>
             <w:r>
               <w:rPr>
@@ -878,7 +878,7 @@
                 <w:noProof/>
                 <w:webHidden/>
               </w:rPr>
-              <w:t>5</w:t>
+              <w:t>6</w:t>
             </w:r>
             <w:r>
               <w:rPr>
@@ -918,7 +918,7 @@
       <w:pPr>
         <w:pStyle w:val="Heading2"/>
       </w:pPr>
-      <w:bookmarkStart w:id="2" w:name="_Toc52382439"/>
+      <w:bookmarkStart w:id="2" w:name="_Toc52789344"/>
       <w:r>
         <w:lastRenderedPageBreak/>
         <w:t>Inleiding</w:t>
@@ -935,7 +935,7 @@
       <w:pPr>
         <w:pStyle w:val="Heading2"/>
       </w:pPr>
-      <w:bookmarkStart w:id="3" w:name="_Toc52382440"/>
+      <w:bookmarkStart w:id="3" w:name="_Toc52789345"/>
       <w:r>
         <w:t>Invulling iteratie 1</w:t>
       </w:r>
@@ -970,7 +970,7 @@
       <w:pPr>
         <w:pStyle w:val="Heading3"/>
       </w:pPr>
-      <w:bookmarkStart w:id="4" w:name="_Toc52382441"/>
+      <w:bookmarkStart w:id="4" w:name="_Toc52789346"/>
       <w:r>
         <w:t>Epics en User Stories</w:t>
       </w:r>
@@ -1349,7 +1349,7 @@
       <w:pPr>
         <w:pStyle w:val="Heading3"/>
       </w:pPr>
-      <w:bookmarkStart w:id="5" w:name="_Toc52382442"/>
+      <w:bookmarkStart w:id="5" w:name="_Toc52789347"/>
       <w:r>
         <w:t>Gameplay</w:t>
       </w:r>
@@ -1399,6 +1399,23 @@
         <w:t>Om een ronde goed bij te houden, is het de bedoeling dat je tegels kunt markeren. Dit houdt in dat je een vlaggetje plaatst op plekken waar mogelijk of zeker een bom/vulkaan verstopt zit. Zo klik je niet per ongeluk op deze tegel om gameover te gaan.</w:t>
       </w:r>
     </w:p>
+    <w:p/>
+    <w:p>
+      <w:pPr>
+        <w:pStyle w:val="Heading4"/>
+        <w:rPr>
+          <w:rFonts w:eastAsiaTheme="minorEastAsia"/>
+        </w:rPr>
+      </w:pPr>
+      <w:r>
+        <w:t>Als speler wil ik tussen verschillende moeilijkheden kunnen kiezen</w:t>
+      </w:r>
+    </w:p>
+    <w:p>
+      <w:r>
+        <w:t>Om variatie in het product te brengen, is het van belang om tussen verschillende moeilijkheden te kunnen kiezen. In dit product is dat mogelijk door het veld groter te maken en meer vulkanen aanwezig te laten zijn als je voor een moeilijkere ronde gaat.</w:t>
+      </w:r>
+    </w:p>
     <w:p>
       <w:pPr>
         <w:rPr>
@@ -1410,7 +1427,7 @@
       <w:pPr>
         <w:pStyle w:val="Heading3"/>
       </w:pPr>
-      <w:bookmarkStart w:id="6" w:name="_Toc52382443"/>
+      <w:bookmarkStart w:id="6" w:name="_Toc52789348"/>
       <w:r>
         <w:t>Art</w:t>
       </w:r>
@@ -1495,13 +1512,12 @@
       <w:pPr>
         <w:pStyle w:val="Heading3"/>
       </w:pPr>
-      <w:bookmarkStart w:id="7" w:name="_Toc52382444"/>
+      <w:bookmarkStart w:id="7" w:name="_Toc52789349"/>
       <w:r>
+        <w:lastRenderedPageBreak/>
         <w:t>User Interface</w:t>
       </w:r>
-      <w:bookmarkStart w:id="8" w:name="_GoBack"/>
       <w:bookmarkEnd w:id="7"/>
-      <w:bookmarkEnd w:id="8"/>
     </w:p>
     <w:p>
       <w:pPr>
@@ -1537,23 +1553,23 @@
       <w:pPr>
         <w:pStyle w:val="Heading2"/>
       </w:pPr>
-      <w:bookmarkStart w:id="9" w:name="_Toc52382445"/>
+      <w:bookmarkStart w:id="8" w:name="_Toc52789350"/>
       <w:r>
         <w:lastRenderedPageBreak/>
         <w:t>Technische ontwerp</w:t>
       </w:r>
-      <w:bookmarkEnd w:id="9"/>
+      <w:bookmarkEnd w:id="8"/>
     </w:p>
     <w:p/>
     <w:p>
       <w:pPr>
         <w:pStyle w:val="Heading3"/>
       </w:pPr>
-      <w:bookmarkStart w:id="10" w:name="_Toc52382446"/>
+      <w:bookmarkStart w:id="9" w:name="_Toc52789351"/>
       <w:r>
         <w:t>Platform</w:t>
       </w:r>
-      <w:bookmarkEnd w:id="10"/>
+      <w:bookmarkEnd w:id="9"/>
     </w:p>
     <w:p>
       <w:r>
@@ -1565,11 +1581,11 @@
       <w:pPr>
         <w:pStyle w:val="Heading3"/>
       </w:pPr>
-      <w:bookmarkStart w:id="11" w:name="_Toc52382447"/>
+      <w:bookmarkStart w:id="10" w:name="_Toc52789352"/>
       <w:r>
         <w:t>Systeemeisen</w:t>
       </w:r>
-      <w:bookmarkEnd w:id="11"/>
+      <w:bookmarkEnd w:id="10"/>
     </w:p>
     <w:tbl>
       <w:tblPr>
@@ -1780,8 +1796,8 @@
           <w:noProof/>
         </w:rPr>
         <w:drawing>
-          <wp:inline distT="0" distB="0" distL="0" distR="0" wp14:anchorId="42C3DAF1" wp14:editId="442EBABD">
-            <wp:extent cx="4667250" cy="4076700"/>
+          <wp:inline distT="0" distB="0" distL="0" distR="0" wp14:anchorId="42C3DAF1" wp14:editId="70A0E6E7">
+            <wp:extent cx="5981936" cy="4181475"/>
             <wp:effectExtent l="0" t="0" r="0" b="0"/>
             <wp:docPr id="2" name="Picture 2"/>
             <wp:cNvGraphicFramePr>
@@ -1804,7 +1820,6 @@
                         </a:ext>
                       </a:extLst>
                     </a:blip>
-                    <a:srcRect/>
                     <a:stretch>
                       <a:fillRect/>
                     </a:stretch>
@@ -1812,7 +1827,7 @@
                   <pic:spPr bwMode="auto">
                     <a:xfrm>
                       <a:off x="0" y="0"/>
-                      <a:ext cx="4667250" cy="4076700"/>
+                      <a:ext cx="5992178" cy="4188635"/>
                     </a:xfrm>
                     <a:prstGeom prst="rect">
                       <a:avLst/>
@@ -1833,8 +1848,13 @@
     <w:p/>
     <w:p>
       <w:r>
-        <w:t>Game Flowchart</w:t>
+        <w:t>Flowchart</w:t>
       </w:r>
+      <w:r>
+        <w:t xml:space="preserve"> Game</w:t>
+      </w:r>
+      <w:bookmarkStart w:id="11" w:name="_GoBack"/>
+      <w:bookmarkEnd w:id="11"/>
     </w:p>
     <w:p>
       <w:r>
@@ -1900,7 +1920,7 @@
       <w:pPr>
         <w:pStyle w:val="Heading3"/>
       </w:pPr>
-      <w:bookmarkStart w:id="12" w:name="_Toc52382448"/>
+      <w:bookmarkStart w:id="12" w:name="_Toc52789353"/>
       <w:r>
         <w:t>Klassendiagram</w:t>
       </w:r>
@@ -1927,8 +1947,8 @@
         </w:rPr>
         <w:lastRenderedPageBreak/>
         <w:drawing>
-          <wp:inline distT="0" distB="0" distL="0" distR="0" wp14:anchorId="68FFDB9A" wp14:editId="6173EFEC">
-            <wp:extent cx="6503589" cy="4038600"/>
+          <wp:inline distT="0" distB="0" distL="0" distR="0" wp14:anchorId="68FFDB9A" wp14:editId="5CA72D98">
+            <wp:extent cx="6275546" cy="4045950"/>
             <wp:effectExtent l="0" t="0" r="0" b="0"/>
             <wp:docPr id="3" name="Picture 3"/>
             <wp:cNvGraphicFramePr>
@@ -1958,7 +1978,7 @@
                   <pic:spPr bwMode="auto">
                     <a:xfrm>
                       <a:off x="0" y="0"/>
-                      <a:ext cx="6515425" cy="4045950"/>
+                      <a:ext cx="6275546" cy="4045950"/>
                     </a:xfrm>
                     <a:prstGeom prst="rect">
                       <a:avLst/>
@@ -2385,29 +2405,15 @@
       </w:rPr>
       <w:t xml:space="preserve"> / </w:t>
     </w:r>
-    <w:r>
-      <w:fldChar w:fldCharType="begin"/>
-    </w:r>
-    <w:r>
-      <w:instrText xml:space="preserve"> NUMPAGES  \* MERGEFORMAT </w:instrText>
-    </w:r>
-    <w:r>
-      <w:fldChar w:fldCharType="separate"/>
-    </w:r>
-    <w:r>
-      <w:rPr>
-        <w:rStyle w:val="PageNumber"/>
-        <w:noProof/>
-      </w:rPr>
-      <w:t>1</w:t>
-    </w:r>
-    <w:r>
-      <w:rPr>
-        <w:rStyle w:val="PageNumber"/>
-        <w:noProof/>
-      </w:rPr>
-      <w:fldChar w:fldCharType="end"/>
-    </w:r>
+    <w:fldSimple w:instr=" NUMPAGES  \* MERGEFORMAT ">
+      <w:r>
+        <w:rPr>
+          <w:rStyle w:val="PageNumber"/>
+          <w:noProof/>
+        </w:rPr>
+        <w:t>1</w:t>
+      </w:r>
+    </w:fldSimple>
   </w:p>
   <w:tbl>
     <w:tblPr>
@@ -5860,12 +5866,9 @@
 </file>
 
 <file path=customXml/item1.xml><?xml version="1.0" encoding="utf-8"?>
-<?mso-contentType ?>
-<FormTemplates xmlns="http://schemas.microsoft.com/sharepoint/v3/contenttype/forms">
-  <Display>DocumentLibraryForm</Display>
-  <Edit>DocumentLibraryForm</Edit>
-  <New>DocumentLibraryForm</New>
-</FormTemplates>
+<p:properties xmlns:p="http://schemas.microsoft.com/office/2006/metadata/properties" xmlns:xsi="http://www.w3.org/2001/XMLSchema-instance" xmlns:pc="http://schemas.microsoft.com/office/infopath/2007/PartnerControls">
+  <documentManagement/>
+</p:properties>
 </file>
 
 <file path=customXml/item2.xml><?xml version="1.0" encoding="utf-8"?>
@@ -6034,15 +6037,19 @@
 </file>
 
 <file path=customXml/item3.xml><?xml version="1.0" encoding="utf-8"?>
-<p:properties xmlns:p="http://schemas.microsoft.com/office/2006/metadata/properties" xmlns:xsi="http://www.w3.org/2001/XMLSchema-instance" xmlns:pc="http://schemas.microsoft.com/office/infopath/2007/PartnerControls">
-  <documentManagement/>
-</p:properties>
+<?mso-contentType ?>
+<FormTemplates xmlns="http://schemas.microsoft.com/sharepoint/v3/contenttype/forms">
+  <Display>DocumentLibraryForm</Display>
+  <Edit>DocumentLibraryForm</Edit>
+  <New>DocumentLibraryForm</New>
+</FormTemplates>
 </file>
 
 <file path=customXml/itemProps1.xml><?xml version="1.0" encoding="utf-8"?>
-<ds:datastoreItem xmlns:ds="http://schemas.openxmlformats.org/officeDocument/2006/customXml" ds:itemID="{2C3B87D6-85BE-4C37-8276-1A5B24E83321}">
+<ds:datastoreItem xmlns:ds="http://schemas.openxmlformats.org/officeDocument/2006/customXml" ds:itemID="{4FEBFB23-FD6B-45D0-B8CB-88BA9E83B9BE}">
   <ds:schemaRefs>
-    <ds:schemaRef ds:uri="http://schemas.microsoft.com/sharepoint/v3/contenttype/forms"/>
+    <ds:schemaRef ds:uri="http://schemas.microsoft.com/office/2006/metadata/properties"/>
+    <ds:schemaRef ds:uri="http://schemas.microsoft.com/office/infopath/2007/PartnerControls"/>
   </ds:schemaRefs>
 </ds:datastoreItem>
 </file>
@@ -6067,10 +6074,9 @@
 </file>
 
 <file path=customXml/itemProps3.xml><?xml version="1.0" encoding="utf-8"?>
-<ds:datastoreItem xmlns:ds="http://schemas.openxmlformats.org/officeDocument/2006/customXml" ds:itemID="{4FEBFB23-FD6B-45D0-B8CB-88BA9E83B9BE}">
+<ds:datastoreItem xmlns:ds="http://schemas.openxmlformats.org/officeDocument/2006/customXml" ds:itemID="{2C3B87D6-85BE-4C37-8276-1A5B24E83321}">
   <ds:schemaRefs>
-    <ds:schemaRef ds:uri="http://schemas.microsoft.com/office/2006/metadata/properties"/>
-    <ds:schemaRef ds:uri="http://schemas.microsoft.com/office/infopath/2007/PartnerControls"/>
+    <ds:schemaRef ds:uri="http://schemas.microsoft.com/sharepoint/v3/contenttype/forms"/>
   </ds:schemaRefs>
 </ds:datastoreItem>
 </file>
</xml_diff>